<commit_message>
commint mais alguns documentos atualizados
</commit_message>
<xml_diff>
--- a/Testes/Test Cases.docx
+++ b/Testes/Test Cases.docx
@@ -1,6 +1,6 @@
 
 <file path=word/document.xml><?xml version="1.0" encoding="utf-8"?>
-<w:document xmlns:wpc="http://schemas.microsoft.com/office/word/2010/wordprocessingCanvas" xmlns:mc="http://schemas.openxmlformats.org/markup-compatibility/2006" xmlns:o="urn:schemas-microsoft-com:office:office" xmlns:r="http://schemas.openxmlformats.org/officeDocument/2006/relationships" xmlns:m="http://schemas.openxmlformats.org/officeDocument/2006/math" xmlns:v="urn:schemas-microsoft-com:vml" xmlns:wp14="http://schemas.microsoft.com/office/word/2010/wordprocessingDrawing" xmlns:wp="http://schemas.openxmlformats.org/drawingml/2006/wordprocessingDrawing" xmlns:w10="urn:schemas-microsoft-com:office:word" xmlns:w="http://schemas.openxmlformats.org/wordprocessingml/2006/main" xmlns:w14="http://schemas.microsoft.com/office/word/2010/wordml" xmlns:w15="http://schemas.microsoft.com/office/word/2012/wordml" xmlns:wpg="http://schemas.microsoft.com/office/word/2010/wordprocessingGroup" xmlns:wpi="http://schemas.microsoft.com/office/word/2010/wordprocessingInk" xmlns:wne="http://schemas.microsoft.com/office/word/2006/wordml" xmlns:wps="http://schemas.microsoft.com/office/word/2010/wordprocessingShape" mc:Ignorable="w14 w15 wp14">
+<w:document xmlns:wpc="http://schemas.microsoft.com/office/word/2010/wordprocessingCanvas" xmlns:mc="http://schemas.openxmlformats.org/markup-compatibility/2006" xmlns:o="urn:schemas-microsoft-com:office:office" xmlns:r="http://schemas.openxmlformats.org/officeDocument/2006/relationships" xmlns:m="http://schemas.openxmlformats.org/officeDocument/2006/math" xmlns:v="urn:schemas-microsoft-com:vml" xmlns:wp14="http://schemas.microsoft.com/office/word/2010/wordprocessingDrawing" xmlns:wp="http://schemas.openxmlformats.org/drawingml/2006/wordprocessingDrawing" xmlns:w10="urn:schemas-microsoft-com:office:word" xmlns:w="http://schemas.openxmlformats.org/wordprocessingml/2006/main" xmlns:w14="http://schemas.microsoft.com/office/word/2010/wordml" xmlns:wpg="http://schemas.microsoft.com/office/word/2010/wordprocessingGroup" xmlns:wpi="http://schemas.microsoft.com/office/word/2010/wordprocessingInk" xmlns:wne="http://schemas.microsoft.com/office/word/2006/wordml" xmlns:wps="http://schemas.microsoft.com/office/word/2010/wordprocessingShape" mc:Ignorable="w14 wp14">
   <w:body>
     <w:p>
       <w:pPr>
@@ -271,14 +271,37 @@
           <w:rFonts w:ascii="Arial" w:hAnsi="Arial"/>
           <w:sz w:val="20"/>
         </w:rPr>
-        <w:t xml:space="preserve"> vai na opção Cadastrar &lt;Moto Taxista&gt;</w:t>
-      </w:r>
+        <w:t xml:space="preserve"> </w:t>
+      </w:r>
+      <w:proofErr w:type="gramStart"/>
       <w:r>
         <w:rPr>
           <w:rFonts w:ascii="Arial" w:hAnsi="Arial"/>
           <w:sz w:val="20"/>
         </w:rPr>
+        <w:t>vai na</w:t>
+      </w:r>
+      <w:proofErr w:type="gramEnd"/>
+      <w:r>
+        <w:rPr>
+          <w:rFonts w:ascii="Arial" w:hAnsi="Arial"/>
+          <w:sz w:val="20"/>
+        </w:rPr>
+        <w:t xml:space="preserve"> opção Cadastrar &lt;Moto Taxista&gt;</w:t>
+      </w:r>
+      <w:r>
+        <w:rPr>
+          <w:rFonts w:ascii="Arial" w:hAnsi="Arial"/>
+          <w:sz w:val="20"/>
+        </w:rPr>
         <w:t xml:space="preserve"> e digita os dados requeridos nome, data de nascimento, telefone</w:t>
+      </w:r>
+      <w:r>
+        <w:rPr>
+          <w:rFonts w:ascii="Arial" w:hAnsi="Arial"/>
+          <w:sz w:val="20"/>
+        </w:rPr>
+        <w:t>, CPF, endereço, bairro, cidade, estado, CEP, Login, senha, e-mail</w:t>
       </w:r>
       <w:bookmarkStart w:id="0" w:name="_GoBack"/>
       <w:bookmarkEnd w:id="0"/>
@@ -347,35 +370,16 @@
           <w:sz w:val="24"/>
           <w:szCs w:val="24"/>
         </w:rPr>
-        <w:t>ID CT</w:t>
-      </w:r>
-      <w:r>
-        <w:rPr>
-          <w:rFonts w:ascii="Arial" w:hAnsi="Arial"/>
-          <w:b/>
-          <w:color w:val="0000FF"/>
-          <w:sz w:val="24"/>
-          <w:szCs w:val="24"/>
-        </w:rPr>
-        <w:t>02</w:t>
-      </w:r>
-      <w:r>
-        <w:rPr>
-          <w:rFonts w:ascii="Arial" w:hAnsi="Arial"/>
-          <w:b/>
-          <w:sz w:val="24"/>
-          <w:szCs w:val="24"/>
-        </w:rPr>
-        <w:t xml:space="preserve"> </w:t>
-      </w:r>
-      <w:r>
-        <w:rPr>
-          <w:rFonts w:ascii="Arial" w:hAnsi="Arial"/>
-          <w:b/>
-          <w:sz w:val="24"/>
-          <w:szCs w:val="24"/>
-        </w:rPr>
-        <w:t>–</w:t>
+        <w:t>ID CT02</w:t>
+      </w:r>
+      <w:r>
+        <w:rPr>
+          <w:rFonts w:ascii="Arial" w:hAnsi="Arial"/>
+          <w:b/>
+          <w:sz w:val="24"/>
+          <w:szCs w:val="24"/>
+        </w:rPr>
+        <w:t xml:space="preserve"> –</w:t>
       </w:r>
     </w:p>
     <w:p>
@@ -421,35 +425,16 @@
           <w:sz w:val="24"/>
           <w:szCs w:val="24"/>
         </w:rPr>
-        <w:t>ID CT</w:t>
-      </w:r>
-      <w:r>
-        <w:rPr>
-          <w:rFonts w:ascii="Arial" w:hAnsi="Arial"/>
-          <w:b/>
-          <w:color w:val="0000FF"/>
-          <w:sz w:val="24"/>
-          <w:szCs w:val="24"/>
-        </w:rPr>
-        <w:t>03</w:t>
-      </w:r>
-      <w:r>
-        <w:rPr>
-          <w:rFonts w:ascii="Arial" w:hAnsi="Arial"/>
-          <w:b/>
-          <w:sz w:val="24"/>
-          <w:szCs w:val="24"/>
-        </w:rPr>
-        <w:t xml:space="preserve"> </w:t>
-      </w:r>
-      <w:r>
-        <w:rPr>
-          <w:rFonts w:ascii="Arial" w:hAnsi="Arial"/>
-          <w:b/>
-          <w:sz w:val="24"/>
-          <w:szCs w:val="24"/>
-        </w:rPr>
-        <w:t>–</w:t>
+        <w:t>ID CT03</w:t>
+      </w:r>
+      <w:r>
+        <w:rPr>
+          <w:rFonts w:ascii="Arial" w:hAnsi="Arial"/>
+          <w:b/>
+          <w:sz w:val="24"/>
+          <w:szCs w:val="24"/>
+        </w:rPr>
+        <w:t xml:space="preserve"> –</w:t>
       </w:r>
     </w:p>
     <w:p>
@@ -487,6 +472,7 @@
           <w:b/>
           <w:sz w:val="24"/>
           <w:szCs w:val="24"/>
+          <w:lang w:val="en-US"/>
         </w:rPr>
       </w:pPr>
       <w:r>
@@ -496,36 +482,19 @@
           <w:color w:val="0000FF"/>
           <w:sz w:val="24"/>
           <w:szCs w:val="24"/>
-        </w:rPr>
-        <w:t>ID CT</w:t>
-      </w:r>
-      <w:r>
-        <w:rPr>
-          <w:rFonts w:ascii="Arial" w:hAnsi="Arial"/>
-          <w:b/>
-          <w:color w:val="0000FF"/>
-          <w:sz w:val="24"/>
-          <w:szCs w:val="24"/>
-        </w:rPr>
-        <w:t>04</w:t>
-      </w:r>
-      <w:r>
-        <w:rPr>
-          <w:rFonts w:ascii="Arial" w:hAnsi="Arial"/>
-          <w:b/>
-          <w:sz w:val="24"/>
-          <w:szCs w:val="24"/>
-        </w:rPr>
-        <w:t xml:space="preserve"> </w:t>
-      </w:r>
-      <w:r>
-        <w:rPr>
-          <w:rFonts w:ascii="Arial" w:hAnsi="Arial"/>
-          <w:b/>
-          <w:sz w:val="24"/>
-          <w:szCs w:val="24"/>
-        </w:rPr>
-        <w:t>–</w:t>
+          <w:lang w:val="en-US"/>
+        </w:rPr>
+        <w:t>ID CT04</w:t>
+      </w:r>
+      <w:r>
+        <w:rPr>
+          <w:rFonts w:ascii="Arial" w:hAnsi="Arial"/>
+          <w:b/>
+          <w:sz w:val="24"/>
+          <w:szCs w:val="24"/>
+          <w:lang w:val="en-US"/>
+        </w:rPr>
+        <w:t xml:space="preserve"> –</w:t>
       </w:r>
     </w:p>
     <w:p>
@@ -538,6 +507,7 @@
           <w:color w:val="0000FF"/>
           <w:sz w:val="24"/>
           <w:szCs w:val="24"/>
+          <w:lang w:val="en-US"/>
         </w:rPr>
       </w:pPr>
     </w:p>
@@ -551,6 +521,7 @@
           <w:color w:val="0000FF"/>
           <w:sz w:val="24"/>
           <w:szCs w:val="24"/>
+          <w:lang w:val="en-US"/>
         </w:rPr>
       </w:pPr>
     </w:p>
@@ -563,6 +534,7 @@
           <w:b/>
           <w:sz w:val="24"/>
           <w:szCs w:val="24"/>
+          <w:lang w:val="en-US"/>
         </w:rPr>
       </w:pPr>
       <w:r>
@@ -572,36 +544,19 @@
           <w:color w:val="0000FF"/>
           <w:sz w:val="24"/>
           <w:szCs w:val="24"/>
-        </w:rPr>
-        <w:t>ID CT</w:t>
-      </w:r>
-      <w:r>
-        <w:rPr>
-          <w:rFonts w:ascii="Arial" w:hAnsi="Arial"/>
-          <w:b/>
-          <w:color w:val="0000FF"/>
-          <w:sz w:val="24"/>
-          <w:szCs w:val="24"/>
-        </w:rPr>
-        <w:t>05</w:t>
-      </w:r>
-      <w:r>
-        <w:rPr>
-          <w:rFonts w:ascii="Arial" w:hAnsi="Arial"/>
-          <w:b/>
-          <w:sz w:val="24"/>
-          <w:szCs w:val="24"/>
-        </w:rPr>
-        <w:t xml:space="preserve"> </w:t>
-      </w:r>
-      <w:r>
-        <w:rPr>
-          <w:rFonts w:ascii="Arial" w:hAnsi="Arial"/>
-          <w:b/>
-          <w:sz w:val="24"/>
-          <w:szCs w:val="24"/>
-        </w:rPr>
-        <w:t>–</w:t>
+          <w:lang w:val="en-US"/>
+        </w:rPr>
+        <w:t>ID CT05</w:t>
+      </w:r>
+      <w:r>
+        <w:rPr>
+          <w:rFonts w:ascii="Arial" w:hAnsi="Arial"/>
+          <w:b/>
+          <w:sz w:val="24"/>
+          <w:szCs w:val="24"/>
+          <w:lang w:val="en-US"/>
+        </w:rPr>
+        <w:t xml:space="preserve"> –</w:t>
       </w:r>
     </w:p>
     <w:p>
@@ -614,6 +569,7 @@
           <w:color w:val="0000FF"/>
           <w:sz w:val="24"/>
           <w:szCs w:val="24"/>
+          <w:lang w:val="en-US"/>
         </w:rPr>
       </w:pPr>
     </w:p>
@@ -627,6 +583,7 @@
           <w:color w:val="0000FF"/>
           <w:sz w:val="24"/>
           <w:szCs w:val="24"/>
+          <w:lang w:val="en-US"/>
         </w:rPr>
       </w:pPr>
     </w:p>
@@ -639,6 +596,7 @@
           <w:b/>
           <w:sz w:val="24"/>
           <w:szCs w:val="24"/>
+          <w:lang w:val="en-US"/>
         </w:rPr>
       </w:pPr>
       <w:r>
@@ -648,36 +606,19 @@
           <w:color w:val="0000FF"/>
           <w:sz w:val="24"/>
           <w:szCs w:val="24"/>
-        </w:rPr>
-        <w:t>ID CT</w:t>
-      </w:r>
-      <w:r>
-        <w:rPr>
-          <w:rFonts w:ascii="Arial" w:hAnsi="Arial"/>
-          <w:b/>
-          <w:color w:val="0000FF"/>
-          <w:sz w:val="24"/>
-          <w:szCs w:val="24"/>
-        </w:rPr>
-        <w:t>06</w:t>
-      </w:r>
-      <w:r>
-        <w:rPr>
-          <w:rFonts w:ascii="Arial" w:hAnsi="Arial"/>
-          <w:b/>
-          <w:sz w:val="24"/>
-          <w:szCs w:val="24"/>
-        </w:rPr>
-        <w:t xml:space="preserve"> </w:t>
-      </w:r>
-      <w:r>
-        <w:rPr>
-          <w:rFonts w:ascii="Arial" w:hAnsi="Arial"/>
-          <w:b/>
-          <w:sz w:val="24"/>
-          <w:szCs w:val="24"/>
-        </w:rPr>
-        <w:t>–</w:t>
+          <w:lang w:val="en-US"/>
+        </w:rPr>
+        <w:t>ID CT06</w:t>
+      </w:r>
+      <w:r>
+        <w:rPr>
+          <w:rFonts w:ascii="Arial" w:hAnsi="Arial"/>
+          <w:b/>
+          <w:sz w:val="24"/>
+          <w:szCs w:val="24"/>
+          <w:lang w:val="en-US"/>
+        </w:rPr>
+        <w:t xml:space="preserve"> –</w:t>
       </w:r>
     </w:p>
     <w:p>
@@ -690,6 +631,7 @@
           <w:color w:val="0000FF"/>
           <w:sz w:val="24"/>
           <w:szCs w:val="24"/>
+          <w:lang w:val="en-US"/>
         </w:rPr>
       </w:pPr>
     </w:p>
@@ -703,6 +645,7 @@
           <w:color w:val="0000FF"/>
           <w:sz w:val="24"/>
           <w:szCs w:val="24"/>
+          <w:lang w:val="en-US"/>
         </w:rPr>
       </w:pPr>
     </w:p>
@@ -715,6 +658,7 @@
           <w:b/>
           <w:sz w:val="24"/>
           <w:szCs w:val="24"/>
+          <w:lang w:val="en-US"/>
         </w:rPr>
       </w:pPr>
       <w:r>
@@ -724,36 +668,19 @@
           <w:color w:val="0000FF"/>
           <w:sz w:val="24"/>
           <w:szCs w:val="24"/>
-        </w:rPr>
-        <w:t>ID CT</w:t>
-      </w:r>
-      <w:r>
-        <w:rPr>
-          <w:rFonts w:ascii="Arial" w:hAnsi="Arial"/>
-          <w:b/>
-          <w:color w:val="0000FF"/>
-          <w:sz w:val="24"/>
-          <w:szCs w:val="24"/>
-        </w:rPr>
-        <w:t>07</w:t>
-      </w:r>
-      <w:r>
-        <w:rPr>
-          <w:rFonts w:ascii="Arial" w:hAnsi="Arial"/>
-          <w:b/>
-          <w:sz w:val="24"/>
-          <w:szCs w:val="24"/>
-        </w:rPr>
-        <w:t xml:space="preserve"> </w:t>
-      </w:r>
-      <w:r>
-        <w:rPr>
-          <w:rFonts w:ascii="Arial" w:hAnsi="Arial"/>
-          <w:b/>
-          <w:sz w:val="24"/>
-          <w:szCs w:val="24"/>
-        </w:rPr>
-        <w:t>–</w:t>
+          <w:lang w:val="en-US"/>
+        </w:rPr>
+        <w:t>ID CT07</w:t>
+      </w:r>
+      <w:r>
+        <w:rPr>
+          <w:rFonts w:ascii="Arial" w:hAnsi="Arial"/>
+          <w:b/>
+          <w:sz w:val="24"/>
+          <w:szCs w:val="24"/>
+          <w:lang w:val="en-US"/>
+        </w:rPr>
+        <w:t xml:space="preserve"> –</w:t>
       </w:r>
     </w:p>
     <w:p>
@@ -766,6 +693,7 @@
           <w:color w:val="0000FF"/>
           <w:sz w:val="24"/>
           <w:szCs w:val="24"/>
+          <w:lang w:val="en-US"/>
         </w:rPr>
       </w:pPr>
     </w:p>
@@ -779,6 +707,7 @@
           <w:color w:val="0000FF"/>
           <w:sz w:val="24"/>
           <w:szCs w:val="24"/>
+          <w:lang w:val="en-US"/>
         </w:rPr>
       </w:pPr>
     </w:p>
@@ -791,6 +720,7 @@
           <w:b/>
           <w:sz w:val="24"/>
           <w:szCs w:val="24"/>
+          <w:lang w:val="en-US"/>
         </w:rPr>
       </w:pPr>
       <w:r>
@@ -800,36 +730,19 @@
           <w:color w:val="0000FF"/>
           <w:sz w:val="24"/>
           <w:szCs w:val="24"/>
-        </w:rPr>
-        <w:t>ID CT</w:t>
-      </w:r>
-      <w:r>
-        <w:rPr>
-          <w:rFonts w:ascii="Arial" w:hAnsi="Arial"/>
-          <w:b/>
-          <w:color w:val="0000FF"/>
-          <w:sz w:val="24"/>
-          <w:szCs w:val="24"/>
-        </w:rPr>
-        <w:t>08</w:t>
-      </w:r>
-      <w:r>
-        <w:rPr>
-          <w:rFonts w:ascii="Arial" w:hAnsi="Arial"/>
-          <w:b/>
-          <w:sz w:val="24"/>
-          <w:szCs w:val="24"/>
-        </w:rPr>
-        <w:t xml:space="preserve"> </w:t>
-      </w:r>
-      <w:r>
-        <w:rPr>
-          <w:rFonts w:ascii="Arial" w:hAnsi="Arial"/>
-          <w:b/>
-          <w:sz w:val="24"/>
-          <w:szCs w:val="24"/>
-        </w:rPr>
-        <w:t>–</w:t>
+          <w:lang w:val="en-US"/>
+        </w:rPr>
+        <w:t>ID CT08</w:t>
+      </w:r>
+      <w:r>
+        <w:rPr>
+          <w:rFonts w:ascii="Arial" w:hAnsi="Arial"/>
+          <w:b/>
+          <w:sz w:val="24"/>
+          <w:szCs w:val="24"/>
+          <w:lang w:val="en-US"/>
+        </w:rPr>
+        <w:t xml:space="preserve"> –</w:t>
       </w:r>
     </w:p>
     <w:p>
@@ -842,6 +755,7 @@
           <w:color w:val="0000FF"/>
           <w:sz w:val="24"/>
           <w:szCs w:val="24"/>
+          <w:lang w:val="en-US"/>
         </w:rPr>
       </w:pPr>
     </w:p>
@@ -855,6 +769,7 @@
           <w:color w:val="0000FF"/>
           <w:sz w:val="24"/>
           <w:szCs w:val="24"/>
+          <w:lang w:val="en-US"/>
         </w:rPr>
       </w:pPr>
     </w:p>
@@ -867,6 +782,7 @@
           <w:b/>
           <w:sz w:val="24"/>
           <w:szCs w:val="24"/>
+          <w:lang w:val="en-US"/>
         </w:rPr>
       </w:pPr>
       <w:r>
@@ -876,36 +792,19 @@
           <w:color w:val="0000FF"/>
           <w:sz w:val="24"/>
           <w:szCs w:val="24"/>
-        </w:rPr>
-        <w:t>ID CT</w:t>
-      </w:r>
-      <w:r>
-        <w:rPr>
-          <w:rFonts w:ascii="Arial" w:hAnsi="Arial"/>
-          <w:b/>
-          <w:color w:val="0000FF"/>
-          <w:sz w:val="24"/>
-          <w:szCs w:val="24"/>
-        </w:rPr>
-        <w:t>09</w:t>
-      </w:r>
-      <w:r>
-        <w:rPr>
-          <w:rFonts w:ascii="Arial" w:hAnsi="Arial"/>
-          <w:b/>
-          <w:sz w:val="24"/>
-          <w:szCs w:val="24"/>
-        </w:rPr>
-        <w:t xml:space="preserve"> </w:t>
-      </w:r>
-      <w:r>
-        <w:rPr>
-          <w:rFonts w:ascii="Arial" w:hAnsi="Arial"/>
-          <w:b/>
-          <w:sz w:val="24"/>
-          <w:szCs w:val="24"/>
-        </w:rPr>
-        <w:t>–</w:t>
+          <w:lang w:val="en-US"/>
+        </w:rPr>
+        <w:t>ID CT09</w:t>
+      </w:r>
+      <w:r>
+        <w:rPr>
+          <w:rFonts w:ascii="Arial" w:hAnsi="Arial"/>
+          <w:b/>
+          <w:sz w:val="24"/>
+          <w:szCs w:val="24"/>
+          <w:lang w:val="en-US"/>
+        </w:rPr>
+        <w:t xml:space="preserve"> –</w:t>
       </w:r>
     </w:p>
     <w:p>
@@ -918,6 +817,7 @@
           <w:color w:val="0000FF"/>
           <w:sz w:val="24"/>
           <w:szCs w:val="24"/>
+          <w:lang w:val="en-US"/>
         </w:rPr>
       </w:pPr>
     </w:p>
@@ -931,6 +831,7 @@
           <w:color w:val="0000FF"/>
           <w:sz w:val="24"/>
           <w:szCs w:val="24"/>
+          <w:lang w:val="en-US"/>
         </w:rPr>
       </w:pPr>
     </w:p>
@@ -943,6 +844,7 @@
           <w:b/>
           <w:sz w:val="24"/>
           <w:szCs w:val="24"/>
+          <w:lang w:val="en-US"/>
         </w:rPr>
       </w:pPr>
       <w:r>
@@ -952,36 +854,19 @@
           <w:color w:val="0000FF"/>
           <w:sz w:val="24"/>
           <w:szCs w:val="24"/>
-        </w:rPr>
-        <w:t>ID CT</w:t>
-      </w:r>
-      <w:r>
-        <w:rPr>
-          <w:rFonts w:ascii="Arial" w:hAnsi="Arial"/>
-          <w:b/>
-          <w:color w:val="0000FF"/>
-          <w:sz w:val="24"/>
-          <w:szCs w:val="24"/>
-        </w:rPr>
-        <w:t>010</w:t>
-      </w:r>
-      <w:r>
-        <w:rPr>
-          <w:rFonts w:ascii="Arial" w:hAnsi="Arial"/>
-          <w:b/>
-          <w:sz w:val="24"/>
-          <w:szCs w:val="24"/>
-        </w:rPr>
-        <w:t xml:space="preserve"> </w:t>
-      </w:r>
-      <w:r>
-        <w:rPr>
-          <w:rFonts w:ascii="Arial" w:hAnsi="Arial"/>
-          <w:b/>
-          <w:sz w:val="24"/>
-          <w:szCs w:val="24"/>
-        </w:rPr>
-        <w:t>–</w:t>
+          <w:lang w:val="en-US"/>
+        </w:rPr>
+        <w:t>ID CT010</w:t>
+      </w:r>
+      <w:r>
+        <w:rPr>
+          <w:rFonts w:ascii="Arial" w:hAnsi="Arial"/>
+          <w:b/>
+          <w:sz w:val="24"/>
+          <w:szCs w:val="24"/>
+          <w:lang w:val="en-US"/>
+        </w:rPr>
+        <w:t xml:space="preserve"> –</w:t>
       </w:r>
     </w:p>
     <w:p>
@@ -994,6 +879,7 @@
           <w:color w:val="0000FF"/>
           <w:sz w:val="24"/>
           <w:szCs w:val="24"/>
+          <w:lang w:val="en-US"/>
         </w:rPr>
       </w:pPr>
     </w:p>
@@ -1007,6 +893,7 @@
           <w:color w:val="0000FF"/>
           <w:sz w:val="24"/>
           <w:szCs w:val="24"/>
+          <w:lang w:val="en-US"/>
         </w:rPr>
       </w:pPr>
     </w:p>
@@ -1019,6 +906,7 @@
           <w:b/>
           <w:sz w:val="24"/>
           <w:szCs w:val="24"/>
+          <w:lang w:val="en-US"/>
         </w:rPr>
       </w:pPr>
       <w:r>
@@ -1028,36 +916,19 @@
           <w:color w:val="0000FF"/>
           <w:sz w:val="24"/>
           <w:szCs w:val="24"/>
-        </w:rPr>
-        <w:t>ID CT</w:t>
-      </w:r>
-      <w:r>
-        <w:rPr>
-          <w:rFonts w:ascii="Arial" w:hAnsi="Arial"/>
-          <w:b/>
-          <w:color w:val="0000FF"/>
-          <w:sz w:val="24"/>
-          <w:szCs w:val="24"/>
-        </w:rPr>
-        <w:t>011</w:t>
-      </w:r>
-      <w:r>
-        <w:rPr>
-          <w:rFonts w:ascii="Arial" w:hAnsi="Arial"/>
-          <w:b/>
-          <w:sz w:val="24"/>
-          <w:szCs w:val="24"/>
-        </w:rPr>
-        <w:t xml:space="preserve"> </w:t>
-      </w:r>
-      <w:r>
-        <w:rPr>
-          <w:rFonts w:ascii="Arial" w:hAnsi="Arial"/>
-          <w:b/>
-          <w:sz w:val="24"/>
-          <w:szCs w:val="24"/>
-        </w:rPr>
-        <w:t>–</w:t>
+          <w:lang w:val="en-US"/>
+        </w:rPr>
+        <w:t>ID CT011</w:t>
+      </w:r>
+      <w:r>
+        <w:rPr>
+          <w:rFonts w:ascii="Arial" w:hAnsi="Arial"/>
+          <w:b/>
+          <w:sz w:val="24"/>
+          <w:szCs w:val="24"/>
+          <w:lang w:val="en-US"/>
+        </w:rPr>
+        <w:t xml:space="preserve"> –</w:t>
       </w:r>
     </w:p>
     <w:p>
@@ -1070,6 +941,7 @@
           <w:color w:val="0000FF"/>
           <w:sz w:val="24"/>
           <w:szCs w:val="24"/>
+          <w:lang w:val="en-US"/>
         </w:rPr>
       </w:pPr>
     </w:p>
@@ -1083,6 +955,7 @@
           <w:color w:val="0000FF"/>
           <w:sz w:val="24"/>
           <w:szCs w:val="24"/>
+          <w:lang w:val="en-US"/>
         </w:rPr>
       </w:pPr>
     </w:p>
@@ -1095,6 +968,7 @@
           <w:color w:val="0000FF"/>
           <w:sz w:val="28"/>
           <w:szCs w:val="28"/>
+          <w:lang w:val="en-US"/>
         </w:rPr>
       </w:pPr>
       <w:r>
@@ -1104,25 +978,17 @@
           <w:color w:val="0000FF"/>
           <w:sz w:val="24"/>
           <w:szCs w:val="24"/>
-        </w:rPr>
-        <w:t>ID CT01</w:t>
-      </w:r>
-      <w:r>
-        <w:rPr>
-          <w:rFonts w:ascii="Arial" w:hAnsi="Arial"/>
-          <w:b/>
-          <w:color w:val="0000FF"/>
-          <w:sz w:val="24"/>
-          <w:szCs w:val="24"/>
-        </w:rPr>
-        <w:t>2</w:t>
-      </w:r>
-      <w:r>
-        <w:rPr>
-          <w:rFonts w:ascii="Arial" w:hAnsi="Arial"/>
-          <w:b/>
-          <w:sz w:val="24"/>
-          <w:szCs w:val="24"/>
+          <w:lang w:val="en-US"/>
+        </w:rPr>
+        <w:t>ID CT012</w:t>
+      </w:r>
+      <w:r>
+        <w:rPr>
+          <w:rFonts w:ascii="Arial" w:hAnsi="Arial"/>
+          <w:b/>
+          <w:sz w:val="24"/>
+          <w:szCs w:val="24"/>
+          <w:lang w:val="en-US"/>
         </w:rPr>
         <w:t xml:space="preserve"> -</w:t>
       </w:r>
@@ -1137,6 +1003,7 @@
           <w:color w:val="0000FF"/>
           <w:sz w:val="24"/>
           <w:szCs w:val="24"/>
+          <w:lang w:val="en-US"/>
         </w:rPr>
       </w:pPr>
     </w:p>
@@ -1150,6 +1017,7 @@
           <w:color w:val="0000FF"/>
           <w:sz w:val="24"/>
           <w:szCs w:val="24"/>
+          <w:lang w:val="en-US"/>
         </w:rPr>
       </w:pPr>
     </w:p>
@@ -1176,7 +1044,6 @@
         <w:t>[</w:t>
       </w:r>
       <w:proofErr w:type="spellStart"/>
-      <w:proofErr w:type="gramStart"/>
       <w:r>
         <w:rPr>
           <w:rFonts w:ascii="Arial" w:hAnsi="Arial"/>
@@ -1188,7 +1055,6 @@
         <w:t>repeat</w:t>
       </w:r>
       <w:proofErr w:type="spellEnd"/>
-      <w:proofErr w:type="gramEnd"/>
       <w:r>
         <w:rPr>
           <w:rFonts w:ascii="Arial" w:hAnsi="Arial"/>
@@ -1223,9 +1089,9 @@
       </w:r>
     </w:p>
     <w:sectPr>
-      <w:headerReference w:type="default" r:id="rId7"/>
-      <w:footerReference w:type="even" r:id="rId8"/>
-      <w:footerReference w:type="default" r:id="rId9"/>
+      <w:headerReference w:type="default" r:id="rId8"/>
+      <w:footerReference w:type="even" r:id="rId9"/>
+      <w:footerReference w:type="default" r:id="rId10"/>
       <w:type w:val="continuous"/>
       <w:pgSz w:w="15840" w:h="12240" w:orient="landscape" w:code="1"/>
       <w:pgMar w:top="1440" w:right="1440" w:bottom="1440" w:left="1440" w:header="720" w:footer="720" w:gutter="0"/>
@@ -1237,7 +1103,7 @@
 </file>
 
 <file path=word/endnotes.xml><?xml version="1.0" encoding="utf-8"?>
-<w:endnotes xmlns:wpc="http://schemas.microsoft.com/office/word/2010/wordprocessingCanvas" xmlns:mc="http://schemas.openxmlformats.org/markup-compatibility/2006" xmlns:o="urn:schemas-microsoft-com:office:office" xmlns:r="http://schemas.openxmlformats.org/officeDocument/2006/relationships" xmlns:m="http://schemas.openxmlformats.org/officeDocument/2006/math" xmlns:v="urn:schemas-microsoft-com:vml" xmlns:wp14="http://schemas.microsoft.com/office/word/2010/wordprocessingDrawing" xmlns:wp="http://schemas.openxmlformats.org/drawingml/2006/wordprocessingDrawing" xmlns:w10="urn:schemas-microsoft-com:office:word" xmlns:w="http://schemas.openxmlformats.org/wordprocessingml/2006/main" xmlns:w14="http://schemas.microsoft.com/office/word/2010/wordml" xmlns:w15="http://schemas.microsoft.com/office/word/2012/wordml" xmlns:wpg="http://schemas.microsoft.com/office/word/2010/wordprocessingGroup" xmlns:wpi="http://schemas.microsoft.com/office/word/2010/wordprocessingInk" xmlns:wne="http://schemas.microsoft.com/office/word/2006/wordml" xmlns:wps="http://schemas.microsoft.com/office/word/2010/wordprocessingShape" mc:Ignorable="w14 w15 wp14">
+<w:endnotes xmlns:wpc="http://schemas.microsoft.com/office/word/2010/wordprocessingCanvas" xmlns:mc="http://schemas.openxmlformats.org/markup-compatibility/2006" xmlns:o="urn:schemas-microsoft-com:office:office" xmlns:r="http://schemas.openxmlformats.org/officeDocument/2006/relationships" xmlns:m="http://schemas.openxmlformats.org/officeDocument/2006/math" xmlns:v="urn:schemas-microsoft-com:vml" xmlns:wp14="http://schemas.microsoft.com/office/word/2010/wordprocessingDrawing" xmlns:wp="http://schemas.openxmlformats.org/drawingml/2006/wordprocessingDrawing" xmlns:w10="urn:schemas-microsoft-com:office:word" xmlns:w="http://schemas.openxmlformats.org/wordprocessingml/2006/main" xmlns:w14="http://schemas.microsoft.com/office/word/2010/wordml" xmlns:wpg="http://schemas.microsoft.com/office/word/2010/wordprocessingGroup" xmlns:wpi="http://schemas.microsoft.com/office/word/2010/wordprocessingInk" xmlns:wne="http://schemas.microsoft.com/office/word/2006/wordml" xmlns:wps="http://schemas.microsoft.com/office/word/2010/wordprocessingShape" mc:Ignorable="w14 wp14">
   <w:endnote w:type="separator" w:id="-1">
     <w:p>
       <w:r>
@@ -1256,7 +1122,7 @@
 </file>
 
 <file path=word/footer1.xml><?xml version="1.0" encoding="utf-8"?>
-<w:ftr xmlns:wpc="http://schemas.microsoft.com/office/word/2010/wordprocessingCanvas" xmlns:mc="http://schemas.openxmlformats.org/markup-compatibility/2006" xmlns:o="urn:schemas-microsoft-com:office:office" xmlns:r="http://schemas.openxmlformats.org/officeDocument/2006/relationships" xmlns:m="http://schemas.openxmlformats.org/officeDocument/2006/math" xmlns:v="urn:schemas-microsoft-com:vml" xmlns:wp14="http://schemas.microsoft.com/office/word/2010/wordprocessingDrawing" xmlns:wp="http://schemas.openxmlformats.org/drawingml/2006/wordprocessingDrawing" xmlns:w10="urn:schemas-microsoft-com:office:word" xmlns:w="http://schemas.openxmlformats.org/wordprocessingml/2006/main" xmlns:w14="http://schemas.microsoft.com/office/word/2010/wordml" xmlns:w15="http://schemas.microsoft.com/office/word/2012/wordml" xmlns:wpg="http://schemas.microsoft.com/office/word/2010/wordprocessingGroup" xmlns:wpi="http://schemas.microsoft.com/office/word/2010/wordprocessingInk" xmlns:wne="http://schemas.microsoft.com/office/word/2006/wordml" xmlns:wps="http://schemas.microsoft.com/office/word/2010/wordprocessingShape" mc:Ignorable="w14 w15 wp14">
+<w:ftr xmlns:wpc="http://schemas.microsoft.com/office/word/2010/wordprocessingCanvas" xmlns:mc="http://schemas.openxmlformats.org/markup-compatibility/2006" xmlns:o="urn:schemas-microsoft-com:office:office" xmlns:r="http://schemas.openxmlformats.org/officeDocument/2006/relationships" xmlns:m="http://schemas.openxmlformats.org/officeDocument/2006/math" xmlns:v="urn:schemas-microsoft-com:vml" xmlns:wp14="http://schemas.microsoft.com/office/word/2010/wordprocessingDrawing" xmlns:wp="http://schemas.openxmlformats.org/drawingml/2006/wordprocessingDrawing" xmlns:w10="urn:schemas-microsoft-com:office:word" xmlns:w="http://schemas.openxmlformats.org/wordprocessingml/2006/main" xmlns:w14="http://schemas.microsoft.com/office/word/2010/wordml" xmlns:wpg="http://schemas.microsoft.com/office/word/2010/wordprocessingGroup" xmlns:wpi="http://schemas.microsoft.com/office/word/2010/wordprocessingInk" xmlns:wne="http://schemas.microsoft.com/office/word/2006/wordml" xmlns:wps="http://schemas.microsoft.com/office/word/2010/wordprocessingShape" mc:Ignorable="w14 wp14">
   <w:p>
     <w:pPr>
       <w:pStyle w:val="Rodap"/>
@@ -1294,7 +1160,7 @@
 </file>
 
 <file path=word/footer2.xml><?xml version="1.0" encoding="utf-8"?>
-<w:ftr xmlns:wpc="http://schemas.microsoft.com/office/word/2010/wordprocessingCanvas" xmlns:mc="http://schemas.openxmlformats.org/markup-compatibility/2006" xmlns:o="urn:schemas-microsoft-com:office:office" xmlns:r="http://schemas.openxmlformats.org/officeDocument/2006/relationships" xmlns:m="http://schemas.openxmlformats.org/officeDocument/2006/math" xmlns:v="urn:schemas-microsoft-com:vml" xmlns:wp14="http://schemas.microsoft.com/office/word/2010/wordprocessingDrawing" xmlns:wp="http://schemas.openxmlformats.org/drawingml/2006/wordprocessingDrawing" xmlns:w10="urn:schemas-microsoft-com:office:word" xmlns:w="http://schemas.openxmlformats.org/wordprocessingml/2006/main" xmlns:w14="http://schemas.microsoft.com/office/word/2010/wordml" xmlns:w15="http://schemas.microsoft.com/office/word/2012/wordml" xmlns:wpg="http://schemas.microsoft.com/office/word/2010/wordprocessingGroup" xmlns:wpi="http://schemas.microsoft.com/office/word/2010/wordprocessingInk" xmlns:wne="http://schemas.microsoft.com/office/word/2006/wordml" xmlns:wps="http://schemas.microsoft.com/office/word/2010/wordprocessingShape" mc:Ignorable="w14 w15 wp14">
+<w:ftr xmlns:wpc="http://schemas.microsoft.com/office/word/2010/wordprocessingCanvas" xmlns:mc="http://schemas.openxmlformats.org/markup-compatibility/2006" xmlns:o="urn:schemas-microsoft-com:office:office" xmlns:r="http://schemas.openxmlformats.org/officeDocument/2006/relationships" xmlns:m="http://schemas.openxmlformats.org/officeDocument/2006/math" xmlns:v="urn:schemas-microsoft-com:vml" xmlns:wp14="http://schemas.microsoft.com/office/word/2010/wordprocessingDrawing" xmlns:wp="http://schemas.openxmlformats.org/drawingml/2006/wordprocessingDrawing" xmlns:w10="urn:schemas-microsoft-com:office:word" xmlns:w="http://schemas.openxmlformats.org/wordprocessingml/2006/main" xmlns:w14="http://schemas.microsoft.com/office/word/2010/wordml" xmlns:wpg="http://schemas.microsoft.com/office/word/2010/wordprocessingGroup" xmlns:wpi="http://schemas.microsoft.com/office/word/2010/wordprocessingInk" xmlns:wne="http://schemas.microsoft.com/office/word/2006/wordml" xmlns:wps="http://schemas.microsoft.com/office/word/2010/wordprocessingShape" mc:Ignorable="w14 wp14">
   <w:p>
     <w:pPr>
       <w:jc w:val="right"/>
@@ -1328,7 +1194,7 @@
         <w:noProof/>
         <w:sz w:val="20"/>
       </w:rPr>
-      <w:t>2</w:t>
+      <w:t>1</w:t>
     </w:r>
     <w:r>
       <w:rPr>
@@ -1395,7 +1261,7 @@
 </file>
 
 <file path=word/footnotes.xml><?xml version="1.0" encoding="utf-8"?>
-<w:footnotes xmlns:wpc="http://schemas.microsoft.com/office/word/2010/wordprocessingCanvas" xmlns:mc="http://schemas.openxmlformats.org/markup-compatibility/2006" xmlns:o="urn:schemas-microsoft-com:office:office" xmlns:r="http://schemas.openxmlformats.org/officeDocument/2006/relationships" xmlns:m="http://schemas.openxmlformats.org/officeDocument/2006/math" xmlns:v="urn:schemas-microsoft-com:vml" xmlns:wp14="http://schemas.microsoft.com/office/word/2010/wordprocessingDrawing" xmlns:wp="http://schemas.openxmlformats.org/drawingml/2006/wordprocessingDrawing" xmlns:w10="urn:schemas-microsoft-com:office:word" xmlns:w="http://schemas.openxmlformats.org/wordprocessingml/2006/main" xmlns:w14="http://schemas.microsoft.com/office/word/2010/wordml" xmlns:w15="http://schemas.microsoft.com/office/word/2012/wordml" xmlns:wpg="http://schemas.microsoft.com/office/word/2010/wordprocessingGroup" xmlns:wpi="http://schemas.microsoft.com/office/word/2010/wordprocessingInk" xmlns:wne="http://schemas.microsoft.com/office/word/2006/wordml" xmlns:wps="http://schemas.microsoft.com/office/word/2010/wordprocessingShape" mc:Ignorable="w14 w15 wp14">
+<w:footnotes xmlns:wpc="http://schemas.microsoft.com/office/word/2010/wordprocessingCanvas" xmlns:mc="http://schemas.openxmlformats.org/markup-compatibility/2006" xmlns:o="urn:schemas-microsoft-com:office:office" xmlns:r="http://schemas.openxmlformats.org/officeDocument/2006/relationships" xmlns:m="http://schemas.openxmlformats.org/officeDocument/2006/math" xmlns:v="urn:schemas-microsoft-com:vml" xmlns:wp14="http://schemas.microsoft.com/office/word/2010/wordprocessingDrawing" xmlns:wp="http://schemas.openxmlformats.org/drawingml/2006/wordprocessingDrawing" xmlns:w10="urn:schemas-microsoft-com:office:word" xmlns:w="http://schemas.openxmlformats.org/wordprocessingml/2006/main" xmlns:w14="http://schemas.microsoft.com/office/word/2010/wordml" xmlns:wpg="http://schemas.microsoft.com/office/word/2010/wordprocessingGroup" xmlns:wpi="http://schemas.microsoft.com/office/word/2010/wordprocessingInk" xmlns:wne="http://schemas.microsoft.com/office/word/2006/wordml" xmlns:wps="http://schemas.microsoft.com/office/word/2010/wordprocessingShape" mc:Ignorable="w14 wp14">
   <w:footnote w:type="separator" w:id="-1">
     <w:p>
       <w:r>
@@ -1414,7 +1280,7 @@
 </file>
 
 <file path=word/header1.xml><?xml version="1.0" encoding="utf-8"?>
-<w:hdr xmlns:wpc="http://schemas.microsoft.com/office/word/2010/wordprocessingCanvas" xmlns:mc="http://schemas.openxmlformats.org/markup-compatibility/2006" xmlns:o="urn:schemas-microsoft-com:office:office" xmlns:r="http://schemas.openxmlformats.org/officeDocument/2006/relationships" xmlns:m="http://schemas.openxmlformats.org/officeDocument/2006/math" xmlns:v="urn:schemas-microsoft-com:vml" xmlns:wp14="http://schemas.microsoft.com/office/word/2010/wordprocessingDrawing" xmlns:wp="http://schemas.openxmlformats.org/drawingml/2006/wordprocessingDrawing" xmlns:w10="urn:schemas-microsoft-com:office:word" xmlns:w="http://schemas.openxmlformats.org/wordprocessingml/2006/main" xmlns:w14="http://schemas.microsoft.com/office/word/2010/wordml" xmlns:w15="http://schemas.microsoft.com/office/word/2012/wordml" xmlns:wpg="http://schemas.microsoft.com/office/word/2010/wordprocessingGroup" xmlns:wpi="http://schemas.microsoft.com/office/word/2010/wordprocessingInk" xmlns:wne="http://schemas.microsoft.com/office/word/2006/wordml" xmlns:wps="http://schemas.microsoft.com/office/word/2010/wordprocessingShape" mc:Ignorable="w14 w15 wp14">
+<w:hdr xmlns:wpc="http://schemas.microsoft.com/office/word/2010/wordprocessingCanvas" xmlns:mc="http://schemas.openxmlformats.org/markup-compatibility/2006" xmlns:o="urn:schemas-microsoft-com:office:office" xmlns:r="http://schemas.openxmlformats.org/officeDocument/2006/relationships" xmlns:m="http://schemas.openxmlformats.org/officeDocument/2006/math" xmlns:v="urn:schemas-microsoft-com:vml" xmlns:wp14="http://schemas.microsoft.com/office/word/2010/wordprocessingDrawing" xmlns:wp="http://schemas.openxmlformats.org/drawingml/2006/wordprocessingDrawing" xmlns:w10="urn:schemas-microsoft-com:office:word" xmlns:w="http://schemas.openxmlformats.org/wordprocessingml/2006/main" xmlns:w14="http://schemas.microsoft.com/office/word/2010/wordml" xmlns:wpg="http://schemas.microsoft.com/office/word/2010/wordprocessingGroup" xmlns:wpi="http://schemas.microsoft.com/office/word/2010/wordprocessingInk" xmlns:wne="http://schemas.microsoft.com/office/word/2006/wordml" xmlns:wps="http://schemas.microsoft.com/office/word/2010/wordprocessingShape" mc:Ignorable="w14 wp14">
   <w:p>
     <w:pPr>
       <w:pStyle w:val="Cabealho"/>
@@ -1443,20 +1309,13 @@
       </w:rPr>
       <w:t>MotoTaxiJÁ</w:t>
     </w:r>
+    <w:proofErr w:type="gramEnd"/>
     <w:r>
       <w:rPr>
         <w:b/>
         <w:sz w:val="28"/>
       </w:rPr>
-      <w:t xml:space="preserve"> :</w:t>
-    </w:r>
-    <w:proofErr w:type="gramEnd"/>
-    <w:r>
-      <w:rPr>
-        <w:b/>
-        <w:sz w:val="28"/>
-      </w:rPr>
-      <w:t xml:space="preserve"> </w:t>
+      <w:t xml:space="preserve"> : </w:t>
     </w:r>
     <w:r>
       <w:rPr>
@@ -1470,7 +1329,7 @@
 </file>
 
 <file path=word/numbering.xml><?xml version="1.0" encoding="utf-8"?>
-<w:numbering xmlns:wpc="http://schemas.microsoft.com/office/word/2010/wordprocessingCanvas" xmlns:mc="http://schemas.openxmlformats.org/markup-compatibility/2006" xmlns:o="urn:schemas-microsoft-com:office:office" xmlns:r="http://schemas.openxmlformats.org/officeDocument/2006/relationships" xmlns:m="http://schemas.openxmlformats.org/officeDocument/2006/math" xmlns:v="urn:schemas-microsoft-com:vml" xmlns:wp14="http://schemas.microsoft.com/office/word/2010/wordprocessingDrawing" xmlns:wp="http://schemas.openxmlformats.org/drawingml/2006/wordprocessingDrawing" xmlns:w10="urn:schemas-microsoft-com:office:word" xmlns:w="http://schemas.openxmlformats.org/wordprocessingml/2006/main" xmlns:w14="http://schemas.microsoft.com/office/word/2010/wordml" xmlns:w15="http://schemas.microsoft.com/office/word/2012/wordml" xmlns:wpg="http://schemas.microsoft.com/office/word/2010/wordprocessingGroup" xmlns:wpi="http://schemas.microsoft.com/office/word/2010/wordprocessingInk" xmlns:wne="http://schemas.microsoft.com/office/word/2006/wordml" xmlns:wps="http://schemas.microsoft.com/office/word/2010/wordprocessingShape" mc:Ignorable="w14 w15 wp14">
+<w:numbering xmlns:wpc="http://schemas.microsoft.com/office/word/2010/wordprocessingCanvas" xmlns:mc="http://schemas.openxmlformats.org/markup-compatibility/2006" xmlns:o="urn:schemas-microsoft-com:office:office" xmlns:r="http://schemas.openxmlformats.org/officeDocument/2006/relationships" xmlns:m="http://schemas.openxmlformats.org/officeDocument/2006/math" xmlns:v="urn:schemas-microsoft-com:vml" xmlns:wp14="http://schemas.microsoft.com/office/word/2010/wordprocessingDrawing" xmlns:wp="http://schemas.openxmlformats.org/drawingml/2006/wordprocessingDrawing" xmlns:w10="urn:schemas-microsoft-com:office:word" xmlns:w="http://schemas.openxmlformats.org/wordprocessingml/2006/main" xmlns:w14="http://schemas.microsoft.com/office/word/2010/wordml" xmlns:wpg="http://schemas.microsoft.com/office/word/2010/wordprocessingGroup" xmlns:wpi="http://schemas.microsoft.com/office/word/2010/wordprocessingInk" xmlns:wne="http://schemas.microsoft.com/office/word/2006/wordml" xmlns:wps="http://schemas.microsoft.com/office/word/2010/wordprocessingShape" mc:Ignorable="w14 wp14">
   <w:abstractNum w:abstractNumId="0">
     <w:nsid w:val="04310E36"/>
     <w:multiLevelType w:val="hybridMultilevel"/>
@@ -5023,7 +4882,7 @@
 </file>
 
 <file path=word/styles.xml><?xml version="1.0" encoding="utf-8"?>
-<w:styles xmlns:mc="http://schemas.openxmlformats.org/markup-compatibility/2006" xmlns:r="http://schemas.openxmlformats.org/officeDocument/2006/relationships" xmlns:w="http://schemas.openxmlformats.org/wordprocessingml/2006/main" xmlns:w14="http://schemas.microsoft.com/office/word/2010/wordml" xmlns:w15="http://schemas.microsoft.com/office/word/2012/wordml" mc:Ignorable="w14 w15">
+<w:styles xmlns:mc="http://schemas.openxmlformats.org/markup-compatibility/2006" xmlns:r="http://schemas.openxmlformats.org/officeDocument/2006/relationships" xmlns:w="http://schemas.openxmlformats.org/wordprocessingml/2006/main" xmlns:w14="http://schemas.microsoft.com/office/word/2010/wordml" mc:Ignorable="w14">
   <w:docDefaults>
     <w:rPrDefault>
       <w:rPr>
@@ -5033,378 +4892,634 @@
     </w:rPrDefault>
     <w:pPrDefault/>
   </w:docDefaults>
-  <w:latentStyles w:defLockedState="0" w:defUIPriority="99" w:defSemiHidden="0" w:defUnhideWhenUsed="0" w:defQFormat="0" w:count="371">
-    <w:lsdException w:name="Normal" w:uiPriority="0" w:qFormat="1"/>
-    <w:lsdException w:name="heading 1" w:uiPriority="9" w:qFormat="1"/>
-    <w:lsdException w:name="heading 2" w:semiHidden="1" w:uiPriority="9" w:unhideWhenUsed="1" w:qFormat="1"/>
-    <w:lsdException w:name="heading 3" w:semiHidden="1" w:uiPriority="9" w:unhideWhenUsed="1" w:qFormat="1"/>
-    <w:lsdException w:name="heading 4" w:semiHidden="1" w:uiPriority="9" w:unhideWhenUsed="1" w:qFormat="1"/>
-    <w:lsdException w:name="heading 5" w:semiHidden="1" w:uiPriority="9" w:unhideWhenUsed="1" w:qFormat="1"/>
-    <w:lsdException w:name="heading 6" w:semiHidden="1" w:uiPriority="9" w:unhideWhenUsed="1" w:qFormat="1"/>
-    <w:lsdException w:name="heading 7" w:semiHidden="1" w:uiPriority="9" w:unhideWhenUsed="1" w:qFormat="1"/>
-    <w:lsdException w:name="heading 8" w:semiHidden="1" w:uiPriority="9" w:unhideWhenUsed="1" w:qFormat="1"/>
-    <w:lsdException w:name="heading 9" w:semiHidden="1" w:uiPriority="9" w:unhideWhenUsed="1" w:qFormat="1"/>
-    <w:lsdException w:name="index 1" w:semiHidden="1" w:unhideWhenUsed="1"/>
-    <w:lsdException w:name="index 2" w:semiHidden="1" w:unhideWhenUsed="1"/>
-    <w:lsdException w:name="index 3" w:semiHidden="1" w:unhideWhenUsed="1"/>
-    <w:lsdException w:name="index 4" w:semiHidden="1" w:unhideWhenUsed="1"/>
-    <w:lsdException w:name="index 5" w:semiHidden="1" w:unhideWhenUsed="1"/>
-    <w:lsdException w:name="index 6" w:semiHidden="1" w:unhideWhenUsed="1"/>
-    <w:lsdException w:name="index 7" w:semiHidden="1" w:unhideWhenUsed="1"/>
-    <w:lsdException w:name="index 8" w:semiHidden="1" w:unhideWhenUsed="1"/>
-    <w:lsdException w:name="index 9" w:semiHidden="1" w:unhideWhenUsed="1"/>
-    <w:lsdException w:name="toc 1" w:semiHidden="1" w:uiPriority="39" w:unhideWhenUsed="1"/>
-    <w:lsdException w:name="toc 2" w:semiHidden="1" w:uiPriority="39" w:unhideWhenUsed="1"/>
-    <w:lsdException w:name="toc 3" w:semiHidden="1" w:uiPriority="39" w:unhideWhenUsed="1"/>
-    <w:lsdException w:name="toc 4" w:semiHidden="1" w:uiPriority="39" w:unhideWhenUsed="1"/>
-    <w:lsdException w:name="toc 5" w:semiHidden="1" w:uiPriority="39" w:unhideWhenUsed="1"/>
-    <w:lsdException w:name="toc 6" w:semiHidden="1" w:uiPriority="39" w:unhideWhenUsed="1"/>
-    <w:lsdException w:name="toc 7" w:semiHidden="1" w:uiPriority="39" w:unhideWhenUsed="1"/>
-    <w:lsdException w:name="toc 8" w:semiHidden="1" w:uiPriority="39" w:unhideWhenUsed="1"/>
-    <w:lsdException w:name="toc 9" w:semiHidden="1" w:uiPriority="39" w:unhideWhenUsed="1"/>
-    <w:lsdException w:name="Normal Indent" w:semiHidden="1" w:unhideWhenUsed="1"/>
-    <w:lsdException w:name="footnote text" w:semiHidden="1" w:unhideWhenUsed="1"/>
-    <w:lsdException w:name="annotation text" w:semiHidden="1" w:unhideWhenUsed="1"/>
-    <w:lsdException w:name="header" w:semiHidden="1" w:unhideWhenUsed="1"/>
-    <w:lsdException w:name="footer" w:semiHidden="1" w:unhideWhenUsed="1"/>
-    <w:lsdException w:name="index heading" w:semiHidden="1" w:unhideWhenUsed="1"/>
-    <w:lsdException w:name="caption" w:semiHidden="1" w:uiPriority="35" w:unhideWhenUsed="1" w:qFormat="1"/>
-    <w:lsdException w:name="table of figures" w:semiHidden="1" w:unhideWhenUsed="1"/>
-    <w:lsdException w:name="envelope address" w:semiHidden="1" w:unhideWhenUsed="1"/>
-    <w:lsdException w:name="envelope return" w:semiHidden="1" w:unhideWhenUsed="1"/>
-    <w:lsdException w:name="footnote reference" w:semiHidden="1" w:unhideWhenUsed="1"/>
-    <w:lsdException w:name="annotation reference" w:semiHidden="1" w:unhideWhenUsed="1"/>
-    <w:lsdException w:name="line number" w:semiHidden="1" w:unhideWhenUsed="1"/>
-    <w:lsdException w:name="page number" w:semiHidden="1" w:unhideWhenUsed="1"/>
-    <w:lsdException w:name="endnote reference" w:semiHidden="1" w:unhideWhenUsed="1"/>
-    <w:lsdException w:name="endnote text" w:semiHidden="1" w:unhideWhenUsed="1"/>
-    <w:lsdException w:name="table of authorities" w:semiHidden="1" w:unhideWhenUsed="1"/>
-    <w:lsdException w:name="macro" w:semiHidden="1" w:unhideWhenUsed="1"/>
-    <w:lsdException w:name="toa heading" w:semiHidden="1" w:unhideWhenUsed="1"/>
-    <w:lsdException w:name="List" w:semiHidden="1" w:unhideWhenUsed="1"/>
-    <w:lsdException w:name="List Bullet" w:semiHidden="1" w:unhideWhenUsed="1"/>
-    <w:lsdException w:name="List Number" w:semiHidden="1" w:unhideWhenUsed="1"/>
-    <w:lsdException w:name="List 2" w:semiHidden="1" w:unhideWhenUsed="1"/>
-    <w:lsdException w:name="List 3" w:semiHidden="1" w:unhideWhenUsed="1"/>
-    <w:lsdException w:name="List 4" w:semiHidden="1" w:unhideWhenUsed="1"/>
-    <w:lsdException w:name="List 5" w:semiHidden="1" w:unhideWhenUsed="1"/>
-    <w:lsdException w:name="List Bullet 2" w:semiHidden="1" w:unhideWhenUsed="1"/>
-    <w:lsdException w:name="List Bullet 3" w:semiHidden="1" w:unhideWhenUsed="1"/>
-    <w:lsdException w:name="List Bullet 4" w:semiHidden="1" w:unhideWhenUsed="1"/>
-    <w:lsdException w:name="List Bullet 5" w:semiHidden="1" w:unhideWhenUsed="1"/>
-    <w:lsdException w:name="List Number 2" w:semiHidden="1" w:unhideWhenUsed="1"/>
-    <w:lsdException w:name="List Number 3" w:semiHidden="1" w:unhideWhenUsed="1"/>
-    <w:lsdException w:name="List Number 4" w:semiHidden="1" w:unhideWhenUsed="1"/>
-    <w:lsdException w:name="List Number 5" w:semiHidden="1" w:unhideWhenUsed="1"/>
-    <w:lsdException w:name="Title" w:uiPriority="10" w:qFormat="1"/>
-    <w:lsdException w:name="Closing" w:semiHidden="1" w:unhideWhenUsed="1"/>
-    <w:lsdException w:name="Signature" w:semiHidden="1" w:unhideWhenUsed="1"/>
-    <w:lsdException w:name="Default Paragraph Font" w:semiHidden="1" w:uiPriority="1" w:unhideWhenUsed="1"/>
-    <w:lsdException w:name="Body Text" w:semiHidden="1" w:uiPriority="0" w:unhideWhenUsed="1"/>
-    <w:lsdException w:name="Body Text Indent" w:semiHidden="1" w:unhideWhenUsed="1"/>
-    <w:lsdException w:name="List Continue" w:semiHidden="1" w:unhideWhenUsed="1"/>
-    <w:lsdException w:name="List Continue 2" w:semiHidden="1" w:unhideWhenUsed="1"/>
-    <w:lsdException w:name="List Continue 3" w:semiHidden="1" w:unhideWhenUsed="1"/>
-    <w:lsdException w:name="List Continue 4" w:semiHidden="1" w:unhideWhenUsed="1"/>
-    <w:lsdException w:name="List Continue 5" w:semiHidden="1" w:unhideWhenUsed="1"/>
-    <w:lsdException w:name="Message Header" w:semiHidden="1" w:unhideWhenUsed="1"/>
-    <w:lsdException w:name="Subtitle" w:uiPriority="11" w:qFormat="1"/>
-    <w:lsdException w:name="Salutation" w:semiHidden="1" w:unhideWhenUsed="1"/>
-    <w:lsdException w:name="Date" w:semiHidden="1" w:unhideWhenUsed="1"/>
-    <w:lsdException w:name="Body Text First Indent" w:semiHidden="1" w:unhideWhenUsed="1"/>
-    <w:lsdException w:name="Body Text First Indent 2" w:semiHidden="1" w:unhideWhenUsed="1"/>
-    <w:lsdException w:name="Note Heading" w:semiHidden="1" w:unhideWhenUsed="1"/>
-    <w:lsdException w:name="Body Text 2" w:semiHidden="1" w:unhideWhenUsed="1"/>
-    <w:lsdException w:name="Body Text 3" w:semiHidden="1" w:unhideWhenUsed="1"/>
-    <w:lsdException w:name="Body Text Indent 2" w:semiHidden="1" w:unhideWhenUsed="1"/>
-    <w:lsdException w:name="Body Text Indent 3" w:semiHidden="1" w:unhideWhenUsed="1"/>
-    <w:lsdException w:name="Block Text" w:semiHidden="1" w:unhideWhenUsed="1"/>
-    <w:lsdException w:name="Hyperlink" w:semiHidden="1" w:unhideWhenUsed="1"/>
-    <w:lsdException w:name="FollowedHyperlink" w:semiHidden="1" w:unhideWhenUsed="1"/>
-    <w:lsdException w:name="Strong" w:uiPriority="22" w:qFormat="1"/>
-    <w:lsdException w:name="Emphasis" w:uiPriority="20" w:qFormat="1"/>
-    <w:lsdException w:name="Document Map" w:semiHidden="1" w:unhideWhenUsed="1"/>
-    <w:lsdException w:name="Plain Text" w:semiHidden="1" w:unhideWhenUsed="1"/>
-    <w:lsdException w:name="E-mail Signature" w:semiHidden="1" w:unhideWhenUsed="1"/>
-    <w:lsdException w:name="HTML Top of Form" w:semiHidden="1" w:unhideWhenUsed="1"/>
-    <w:lsdException w:name="HTML Bottom of Form" w:semiHidden="1" w:unhideWhenUsed="1"/>
-    <w:lsdException w:name="Normal (Web)" w:semiHidden="1" w:unhideWhenUsed="1"/>
-    <w:lsdException w:name="HTML Acronym" w:semiHidden="1" w:unhideWhenUsed="1"/>
-    <w:lsdException w:name="HTML Address" w:semiHidden="1" w:unhideWhenUsed="1"/>
-    <w:lsdException w:name="HTML Cite" w:semiHidden="1" w:unhideWhenUsed="1"/>
-    <w:lsdException w:name="HTML Code" w:semiHidden="1" w:unhideWhenUsed="1"/>
-    <w:lsdException w:name="HTML Definition" w:semiHidden="1" w:unhideWhenUsed="1"/>
-    <w:lsdException w:name="HTML Keyboard" w:semiHidden="1" w:unhideWhenUsed="1"/>
-    <w:lsdException w:name="HTML Preformatted" w:semiHidden="1" w:unhideWhenUsed="1"/>
-    <w:lsdException w:name="HTML Sample" w:semiHidden="1" w:unhideWhenUsed="1"/>
-    <w:lsdException w:name="HTML Typewriter" w:semiHidden="1" w:unhideWhenUsed="1"/>
-    <w:lsdException w:name="HTML Variable" w:semiHidden="1" w:unhideWhenUsed="1"/>
-    <w:lsdException w:name="Normal Table" w:semiHidden="1" w:unhideWhenUsed="1"/>
-    <w:lsdException w:name="annotation subject" w:semiHidden="1" w:unhideWhenUsed="1"/>
-    <w:lsdException w:name="No List" w:semiHidden="1" w:unhideWhenUsed="1"/>
-    <w:lsdException w:name="Outline List 1" w:semiHidden="1" w:unhideWhenUsed="1"/>
-    <w:lsdException w:name="Outline List 2" w:semiHidden="1" w:unhideWhenUsed="1"/>
-    <w:lsdException w:name="Outline List 3" w:semiHidden="1" w:unhideWhenUsed="1"/>
-    <w:lsdException w:name="Table Simple 1" w:semiHidden="1" w:unhideWhenUsed="1"/>
-    <w:lsdException w:name="Table Simple 2" w:semiHidden="1" w:unhideWhenUsed="1"/>
-    <w:lsdException w:name="Table Simple 3" w:semiHidden="1" w:unhideWhenUsed="1"/>
-    <w:lsdException w:name="Table Classic 1" w:semiHidden="1" w:unhideWhenUsed="1"/>
-    <w:lsdException w:name="Table Classic 2" w:semiHidden="1" w:unhideWhenUsed="1"/>
-    <w:lsdException w:name="Table Classic 3" w:semiHidden="1" w:unhideWhenUsed="1"/>
-    <w:lsdException w:name="Table Classic 4" w:semiHidden="1" w:unhideWhenUsed="1"/>
-    <w:lsdException w:name="Table Colorful 1" w:semiHidden="1" w:unhideWhenUsed="1"/>
-    <w:lsdException w:name="Table Colorful 2" w:semiHidden="1" w:unhideWhenUsed="1"/>
-    <w:lsdException w:name="Table Colorful 3" w:semiHidden="1" w:unhideWhenUsed="1"/>
-    <w:lsdException w:name="Table Columns 1" w:semiHidden="1" w:unhideWhenUsed="1"/>
-    <w:lsdException w:name="Table Columns 2" w:semiHidden="1" w:unhideWhenUsed="1"/>
-    <w:lsdException w:name="Table Columns 3" w:semiHidden="1" w:unhideWhenUsed="1"/>
-    <w:lsdException w:name="Table Columns 4" w:semiHidden="1" w:unhideWhenUsed="1"/>
-    <w:lsdException w:name="Table Columns 5" w:semiHidden="1" w:unhideWhenUsed="1"/>
-    <w:lsdException w:name="Table Grid 1" w:semiHidden="1" w:unhideWhenUsed="1"/>
-    <w:lsdException w:name="Table Grid 2" w:semiHidden="1" w:unhideWhenUsed="1"/>
-    <w:lsdException w:name="Table Grid 3" w:semiHidden="1" w:unhideWhenUsed="1"/>
-    <w:lsdException w:name="Table Grid 4" w:semiHidden="1" w:unhideWhenUsed="1"/>
-    <w:lsdException w:name="Table Grid 5" w:semiHidden="1" w:unhideWhenUsed="1"/>
-    <w:lsdException w:name="Table Grid 6" w:semiHidden="1" w:unhideWhenUsed="1"/>
-    <w:lsdException w:name="Table Grid 7" w:semiHidden="1" w:unhideWhenUsed="1"/>
-    <w:lsdException w:name="Table Grid 8" w:semiHidden="1" w:unhideWhenUsed="1"/>
-    <w:lsdException w:name="Table List 1" w:semiHidden="1" w:unhideWhenUsed="1"/>
-    <w:lsdException w:name="Table List 2" w:semiHidden="1" w:unhideWhenUsed="1"/>
-    <w:lsdException w:name="Table List 3" w:semiHidden="1" w:unhideWhenUsed="1"/>
-    <w:lsdException w:name="Table List 4" w:semiHidden="1" w:unhideWhenUsed="1"/>
-    <w:lsdException w:name="Table List 5" w:semiHidden="1" w:unhideWhenUsed="1"/>
-    <w:lsdException w:name="Table List 6" w:semiHidden="1" w:unhideWhenUsed="1"/>
-    <w:lsdException w:name="Table List 7" w:semiHidden="1" w:unhideWhenUsed="1"/>
-    <w:lsdException w:name="Table List 8" w:semiHidden="1" w:unhideWhenUsed="1"/>
-    <w:lsdException w:name="Table 3D effects 1" w:semiHidden="1" w:unhideWhenUsed="1"/>
-    <w:lsdException w:name="Table 3D effects 2" w:semiHidden="1" w:unhideWhenUsed="1"/>
-    <w:lsdException w:name="Table 3D effects 3" w:semiHidden="1" w:unhideWhenUsed="1"/>
-    <w:lsdException w:name="Table Contemporary" w:semiHidden="1" w:unhideWhenUsed="1"/>
-    <w:lsdException w:name="Table Elegant" w:semiHidden="1" w:unhideWhenUsed="1"/>
-    <w:lsdException w:name="Table Professional" w:semiHidden="1" w:unhideWhenUsed="1"/>
-    <w:lsdException w:name="Table Subtle 1" w:semiHidden="1" w:unhideWhenUsed="1"/>
-    <w:lsdException w:name="Table Subtle 2" w:semiHidden="1" w:unhideWhenUsed="1"/>
-    <w:lsdException w:name="Table Web 1" w:semiHidden="1" w:unhideWhenUsed="1"/>
-    <w:lsdException w:name="Table Web 2" w:semiHidden="1" w:unhideWhenUsed="1"/>
-    <w:lsdException w:name="Table Web 3" w:semiHidden="1" w:unhideWhenUsed="1"/>
-    <w:lsdException w:name="Balloon Text" w:semiHidden="1" w:unhideWhenUsed="1"/>
-    <w:lsdException w:name="Table Grid" w:uiPriority="39"/>
-    <w:lsdException w:name="Table Theme" w:semiHidden="1" w:unhideWhenUsed="1"/>
-    <w:lsdException w:name="Placeholder Text" w:semiHidden="1"/>
-    <w:lsdException w:name="No Spacing" w:uiPriority="1" w:qFormat="1"/>
-    <w:lsdException w:name="Light Shading" w:uiPriority="60"/>
-    <w:lsdException w:name="Light List" w:uiPriority="61"/>
-    <w:lsdException w:name="Light Grid" w:uiPriority="62"/>
-    <w:lsdException w:name="Medium Shading 1" w:uiPriority="63"/>
-    <w:lsdException w:name="Medium Shading 2" w:uiPriority="64"/>
-    <w:lsdException w:name="Medium List 1" w:uiPriority="65"/>
-    <w:lsdException w:name="Medium List 2" w:uiPriority="66"/>
-    <w:lsdException w:name="Medium Grid 1" w:uiPriority="67"/>
-    <w:lsdException w:name="Medium Grid 2" w:uiPriority="68"/>
-    <w:lsdException w:name="Medium Grid 3" w:uiPriority="69"/>
-    <w:lsdException w:name="Dark List" w:uiPriority="70"/>
-    <w:lsdException w:name="Colorful Shading" w:uiPriority="71"/>
-    <w:lsdException w:name="Colorful List" w:uiPriority="72"/>
-    <w:lsdException w:name="Colorful Grid" w:uiPriority="73"/>
-    <w:lsdException w:name="Light Shading Accent 1" w:uiPriority="60"/>
-    <w:lsdException w:name="Light List Accent 1" w:uiPriority="61"/>
-    <w:lsdException w:name="Light Grid Accent 1" w:uiPriority="62"/>
-    <w:lsdException w:name="Medium Shading 1 Accent 1" w:uiPriority="63"/>
-    <w:lsdException w:name="Medium Shading 2 Accent 1" w:uiPriority="64"/>
-    <w:lsdException w:name="Medium List 1 Accent 1" w:uiPriority="65"/>
-    <w:lsdException w:name="Revision" w:semiHidden="1"/>
-    <w:lsdException w:name="List Paragraph" w:uiPriority="34" w:qFormat="1"/>
-    <w:lsdException w:name="Quote" w:uiPriority="29" w:qFormat="1"/>
-    <w:lsdException w:name="Intense Quote" w:uiPriority="30" w:qFormat="1"/>
-    <w:lsdException w:name="Medium List 2 Accent 1" w:uiPriority="66"/>
-    <w:lsdException w:name="Medium Grid 1 Accent 1" w:uiPriority="67"/>
-    <w:lsdException w:name="Medium Grid 2 Accent 1" w:uiPriority="68"/>
-    <w:lsdException w:name="Medium Grid 3 Accent 1" w:uiPriority="69"/>
-    <w:lsdException w:name="Dark List Accent 1" w:uiPriority="70"/>
-    <w:lsdException w:name="Colorful Shading Accent 1" w:uiPriority="71"/>
-    <w:lsdException w:name="Colorful List Accent 1" w:uiPriority="72"/>
-    <w:lsdException w:name="Colorful Grid Accent 1" w:uiPriority="73"/>
-    <w:lsdException w:name="Light Shading Accent 2" w:uiPriority="60"/>
-    <w:lsdException w:name="Light List Accent 2" w:uiPriority="61"/>
-    <w:lsdException w:name="Light Grid Accent 2" w:uiPriority="62"/>
-    <w:lsdException w:name="Medium Shading 1 Accent 2" w:uiPriority="63"/>
-    <w:lsdException w:name="Medium Shading 2 Accent 2" w:uiPriority="64"/>
-    <w:lsdException w:name="Medium List 1 Accent 2" w:uiPriority="65"/>
-    <w:lsdException w:name="Medium List 2 Accent 2" w:uiPriority="66"/>
-    <w:lsdException w:name="Medium Grid 1 Accent 2" w:uiPriority="67"/>
-    <w:lsdException w:name="Medium Grid 2 Accent 2" w:uiPriority="68"/>
-    <w:lsdException w:name="Medium Grid 3 Accent 2" w:uiPriority="69"/>
-    <w:lsdException w:name="Dark List Accent 2" w:uiPriority="70"/>
-    <w:lsdException w:name="Colorful Shading Accent 2" w:uiPriority="71"/>
-    <w:lsdException w:name="Colorful List Accent 2" w:uiPriority="72"/>
-    <w:lsdException w:name="Colorful Grid Accent 2" w:uiPriority="73"/>
-    <w:lsdException w:name="Light Shading Accent 3" w:uiPriority="60"/>
-    <w:lsdException w:name="Light List Accent 3" w:uiPriority="61"/>
-    <w:lsdException w:name="Light Grid Accent 3" w:uiPriority="62"/>
-    <w:lsdException w:name="Medium Shading 1 Accent 3" w:uiPriority="63"/>
-    <w:lsdException w:name="Medium Shading 2 Accent 3" w:uiPriority="64"/>
-    <w:lsdException w:name="Medium List 1 Accent 3" w:uiPriority="65"/>
-    <w:lsdException w:name="Medium List 2 Accent 3" w:uiPriority="66"/>
-    <w:lsdException w:name="Medium Grid 1 Accent 3" w:uiPriority="67"/>
-    <w:lsdException w:name="Medium Grid 2 Accent 3" w:uiPriority="68"/>
-    <w:lsdException w:name="Medium Grid 3 Accent 3" w:uiPriority="69"/>
-    <w:lsdException w:name="Dark List Accent 3" w:uiPriority="70"/>
-    <w:lsdException w:name="Colorful Shading Accent 3" w:uiPriority="71"/>
-    <w:lsdException w:name="Colorful List Accent 3" w:uiPriority="72"/>
-    <w:lsdException w:name="Colorful Grid Accent 3" w:uiPriority="73"/>
-    <w:lsdException w:name="Light Shading Accent 4" w:uiPriority="60"/>
-    <w:lsdException w:name="Light List Accent 4" w:uiPriority="61"/>
-    <w:lsdException w:name="Light Grid Accent 4" w:uiPriority="62"/>
-    <w:lsdException w:name="Medium Shading 1 Accent 4" w:uiPriority="63"/>
-    <w:lsdException w:name="Medium Shading 2 Accent 4" w:uiPriority="64"/>
-    <w:lsdException w:name="Medium List 1 Accent 4" w:uiPriority="65"/>
-    <w:lsdException w:name="Medium List 2 Accent 4" w:uiPriority="66"/>
-    <w:lsdException w:name="Medium Grid 1 Accent 4" w:uiPriority="67"/>
-    <w:lsdException w:name="Medium Grid 2 Accent 4" w:uiPriority="68"/>
-    <w:lsdException w:name="Medium Grid 3 Accent 4" w:uiPriority="69"/>
-    <w:lsdException w:name="Dark List Accent 4" w:uiPriority="70"/>
-    <w:lsdException w:name="Colorful Shading Accent 4" w:uiPriority="71"/>
-    <w:lsdException w:name="Colorful List Accent 4" w:uiPriority="72"/>
-    <w:lsdException w:name="Colorful Grid Accent 4" w:uiPriority="73"/>
-    <w:lsdException w:name="Light Shading Accent 5" w:uiPriority="60"/>
-    <w:lsdException w:name="Light List Accent 5" w:uiPriority="61"/>
-    <w:lsdException w:name="Light Grid Accent 5" w:uiPriority="62"/>
-    <w:lsdException w:name="Medium Shading 1 Accent 5" w:uiPriority="63"/>
-    <w:lsdException w:name="Medium Shading 2 Accent 5" w:uiPriority="64"/>
-    <w:lsdException w:name="Medium List 1 Accent 5" w:uiPriority="65"/>
-    <w:lsdException w:name="Medium List 2 Accent 5" w:uiPriority="66"/>
-    <w:lsdException w:name="Medium Grid 1 Accent 5" w:uiPriority="67"/>
-    <w:lsdException w:name="Medium Grid 2 Accent 5" w:uiPriority="68"/>
-    <w:lsdException w:name="Medium Grid 3 Accent 5" w:uiPriority="69"/>
-    <w:lsdException w:name="Dark List Accent 5" w:uiPriority="70"/>
-    <w:lsdException w:name="Colorful Shading Accent 5" w:uiPriority="71"/>
-    <w:lsdException w:name="Colorful List Accent 5" w:uiPriority="72"/>
-    <w:lsdException w:name="Colorful Grid Accent 5" w:uiPriority="73"/>
-    <w:lsdException w:name="Light Shading Accent 6" w:uiPriority="60"/>
-    <w:lsdException w:name="Light List Accent 6" w:uiPriority="61"/>
-    <w:lsdException w:name="Light Grid Accent 6" w:uiPriority="62"/>
-    <w:lsdException w:name="Medium Shading 1 Accent 6" w:uiPriority="63"/>
-    <w:lsdException w:name="Medium Shading 2 Accent 6" w:uiPriority="64"/>
-    <w:lsdException w:name="Medium List 1 Accent 6" w:uiPriority="65"/>
-    <w:lsdException w:name="Medium List 2 Accent 6" w:uiPriority="66"/>
-    <w:lsdException w:name="Medium Grid 1 Accent 6" w:uiPriority="67"/>
-    <w:lsdException w:name="Medium Grid 2 Accent 6" w:uiPriority="68"/>
-    <w:lsdException w:name="Medium Grid 3 Accent 6" w:uiPriority="69"/>
-    <w:lsdException w:name="Dark List Accent 6" w:uiPriority="70"/>
-    <w:lsdException w:name="Colorful Shading Accent 6" w:uiPriority="71"/>
-    <w:lsdException w:name="Colorful List Accent 6" w:uiPriority="72"/>
-    <w:lsdException w:name="Colorful Grid Accent 6" w:uiPriority="73"/>
-    <w:lsdException w:name="Subtle Emphasis" w:uiPriority="19" w:qFormat="1"/>
-    <w:lsdException w:name="Intense Emphasis" w:uiPriority="21" w:qFormat="1"/>
-    <w:lsdException w:name="Subtle Reference" w:uiPriority="31" w:qFormat="1"/>
-    <w:lsdException w:name="Intense Reference" w:uiPriority="32" w:qFormat="1"/>
-    <w:lsdException w:name="Book Title" w:uiPriority="33" w:qFormat="1"/>
-    <w:lsdException w:name="Bibliography" w:semiHidden="1" w:uiPriority="37" w:unhideWhenUsed="1"/>
-    <w:lsdException w:name="TOC Heading" w:semiHidden="1" w:uiPriority="39" w:unhideWhenUsed="1" w:qFormat="1"/>
-    <w:lsdException w:name="Plain Table 1" w:uiPriority="41"/>
-    <w:lsdException w:name="Plain Table 2" w:uiPriority="42"/>
-    <w:lsdException w:name="Plain Table 3" w:uiPriority="43"/>
-    <w:lsdException w:name="Plain Table 4" w:uiPriority="44"/>
-    <w:lsdException w:name="Plain Table 5" w:uiPriority="45"/>
-    <w:lsdException w:name="Grid Table Light" w:uiPriority="40"/>
-    <w:lsdException w:name="Grid Table 1 Light" w:uiPriority="46"/>
-    <w:lsdException w:name="Grid Table 2" w:uiPriority="47"/>
-    <w:lsdException w:name="Grid Table 3" w:uiPriority="48"/>
-    <w:lsdException w:name="Grid Table 4" w:uiPriority="49"/>
-    <w:lsdException w:name="Grid Table 5 Dark" w:uiPriority="50"/>
-    <w:lsdException w:name="Grid Table 6 Colorful" w:uiPriority="51"/>
-    <w:lsdException w:name="Grid Table 7 Colorful" w:uiPriority="52"/>
-    <w:lsdException w:name="Grid Table 1 Light Accent 1" w:uiPriority="46"/>
-    <w:lsdException w:name="Grid Table 2 Accent 1" w:uiPriority="47"/>
-    <w:lsdException w:name="Grid Table 3 Accent 1" w:uiPriority="48"/>
-    <w:lsdException w:name="Grid Table 4 Accent 1" w:uiPriority="49"/>
-    <w:lsdException w:name="Grid Table 5 Dark Accent 1" w:uiPriority="50"/>
-    <w:lsdException w:name="Grid Table 6 Colorful Accent 1" w:uiPriority="51"/>
-    <w:lsdException w:name="Grid Table 7 Colorful Accent 1" w:uiPriority="52"/>
-    <w:lsdException w:name="Grid Table 1 Light Accent 2" w:uiPriority="46"/>
-    <w:lsdException w:name="Grid Table 2 Accent 2" w:uiPriority="47"/>
-    <w:lsdException w:name="Grid Table 3 Accent 2" w:uiPriority="48"/>
-    <w:lsdException w:name="Grid Table 4 Accent 2" w:uiPriority="49"/>
-    <w:lsdException w:name="Grid Table 5 Dark Accent 2" w:uiPriority="50"/>
-    <w:lsdException w:name="Grid Table 6 Colorful Accent 2" w:uiPriority="51"/>
-    <w:lsdException w:name="Grid Table 7 Colorful Accent 2" w:uiPriority="52"/>
-    <w:lsdException w:name="Grid Table 1 Light Accent 3" w:uiPriority="46"/>
-    <w:lsdException w:name="Grid Table 2 Accent 3" w:uiPriority="47"/>
-    <w:lsdException w:name="Grid Table 3 Accent 3" w:uiPriority="48"/>
-    <w:lsdException w:name="Grid Table 4 Accent 3" w:uiPriority="49"/>
-    <w:lsdException w:name="Grid Table 5 Dark Accent 3" w:uiPriority="50"/>
-    <w:lsdException w:name="Grid Table 6 Colorful Accent 3" w:uiPriority="51"/>
-    <w:lsdException w:name="Grid Table 7 Colorful Accent 3" w:uiPriority="52"/>
-    <w:lsdException w:name="Grid Table 1 Light Accent 4" w:uiPriority="46"/>
-    <w:lsdException w:name="Grid Table 2 Accent 4" w:uiPriority="47"/>
-    <w:lsdException w:name="Grid Table 3 Accent 4" w:uiPriority="48"/>
-    <w:lsdException w:name="Grid Table 4 Accent 4" w:uiPriority="49"/>
-    <w:lsdException w:name="Grid Table 5 Dark Accent 4" w:uiPriority="50"/>
-    <w:lsdException w:name="Grid Table 6 Colorful Accent 4" w:uiPriority="51"/>
-    <w:lsdException w:name="Grid Table 7 Colorful Accent 4" w:uiPriority="52"/>
-    <w:lsdException w:name="Grid Table 1 Light Accent 5" w:uiPriority="46"/>
-    <w:lsdException w:name="Grid Table 2 Accent 5" w:uiPriority="47"/>
-    <w:lsdException w:name="Grid Table 3 Accent 5" w:uiPriority="48"/>
-    <w:lsdException w:name="Grid Table 4 Accent 5" w:uiPriority="49"/>
-    <w:lsdException w:name="Grid Table 5 Dark Accent 5" w:uiPriority="50"/>
-    <w:lsdException w:name="Grid Table 6 Colorful Accent 5" w:uiPriority="51"/>
-    <w:lsdException w:name="Grid Table 7 Colorful Accent 5" w:uiPriority="52"/>
-    <w:lsdException w:name="Grid Table 1 Light Accent 6" w:uiPriority="46"/>
-    <w:lsdException w:name="Grid Table 2 Accent 6" w:uiPriority="47"/>
-    <w:lsdException w:name="Grid Table 3 Accent 6" w:uiPriority="48"/>
-    <w:lsdException w:name="Grid Table 4 Accent 6" w:uiPriority="49"/>
-    <w:lsdException w:name="Grid Table 5 Dark Accent 6" w:uiPriority="50"/>
-    <w:lsdException w:name="Grid Table 6 Colorful Accent 6" w:uiPriority="51"/>
-    <w:lsdException w:name="Grid Table 7 Colorful Accent 6" w:uiPriority="52"/>
-    <w:lsdException w:name="List Table 1 Light" w:uiPriority="46"/>
-    <w:lsdException w:name="List Table 2" w:uiPriority="47"/>
-    <w:lsdException w:name="List Table 3" w:uiPriority="48"/>
-    <w:lsdException w:name="List Table 4" w:uiPriority="49"/>
-    <w:lsdException w:name="List Table 5 Dark" w:uiPriority="50"/>
-    <w:lsdException w:name="List Table 6 Colorful" w:uiPriority="51"/>
-    <w:lsdException w:name="List Table 7 Colorful" w:uiPriority="52"/>
-    <w:lsdException w:name="List Table 1 Light Accent 1" w:uiPriority="46"/>
-    <w:lsdException w:name="List Table 2 Accent 1" w:uiPriority="47"/>
-    <w:lsdException w:name="List Table 3 Accent 1" w:uiPriority="48"/>
-    <w:lsdException w:name="List Table 4 Accent 1" w:uiPriority="49"/>
-    <w:lsdException w:name="List Table 5 Dark Accent 1" w:uiPriority="50"/>
-    <w:lsdException w:name="List Table 6 Colorful Accent 1" w:uiPriority="51"/>
-    <w:lsdException w:name="List Table 7 Colorful Accent 1" w:uiPriority="52"/>
-    <w:lsdException w:name="List Table 1 Light Accent 2" w:uiPriority="46"/>
-    <w:lsdException w:name="List Table 2 Accent 2" w:uiPriority="47"/>
-    <w:lsdException w:name="List Table 3 Accent 2" w:uiPriority="48"/>
-    <w:lsdException w:name="List Table 4 Accent 2" w:uiPriority="49"/>
-    <w:lsdException w:name="List Table 5 Dark Accent 2" w:uiPriority="50"/>
-    <w:lsdException w:name="List Table 6 Colorful Accent 2" w:uiPriority="51"/>
-    <w:lsdException w:name="List Table 7 Colorful Accent 2" w:uiPriority="52"/>
-    <w:lsdException w:name="List Table 1 Light Accent 3" w:uiPriority="46"/>
-    <w:lsdException w:name="List Table 2 Accent 3" w:uiPriority="47"/>
-    <w:lsdException w:name="List Table 3 Accent 3" w:uiPriority="48"/>
-    <w:lsdException w:name="List Table 4 Accent 3" w:uiPriority="49"/>
-    <w:lsdException w:name="List Table 5 Dark Accent 3" w:uiPriority="50"/>
-    <w:lsdException w:name="List Table 6 Colorful Accent 3" w:uiPriority="51"/>
-    <w:lsdException w:name="List Table 7 Colorful Accent 3" w:uiPriority="52"/>
-    <w:lsdException w:name="List Table 1 Light Accent 4" w:uiPriority="46"/>
-    <w:lsdException w:name="List Table 2 Accent 4" w:uiPriority="47"/>
-    <w:lsdException w:name="List Table 3 Accent 4" w:uiPriority="48"/>
-    <w:lsdException w:name="List Table 4 Accent 4" w:uiPriority="49"/>
-    <w:lsdException w:name="List Table 5 Dark Accent 4" w:uiPriority="50"/>
-    <w:lsdException w:name="List Table 6 Colorful Accent 4" w:uiPriority="51"/>
-    <w:lsdException w:name="List Table 7 Colorful Accent 4" w:uiPriority="52"/>
-    <w:lsdException w:name="List Table 1 Light Accent 5" w:uiPriority="46"/>
-    <w:lsdException w:name="List Table 2 Accent 5" w:uiPriority="47"/>
-    <w:lsdException w:name="List Table 3 Accent 5" w:uiPriority="48"/>
-    <w:lsdException w:name="List Table 4 Accent 5" w:uiPriority="49"/>
-    <w:lsdException w:name="List Table 5 Dark Accent 5" w:uiPriority="50"/>
-    <w:lsdException w:name="List Table 6 Colorful Accent 5" w:uiPriority="51"/>
-    <w:lsdException w:name="List Table 7 Colorful Accent 5" w:uiPriority="52"/>
-    <w:lsdException w:name="List Table 1 Light Accent 6" w:uiPriority="46"/>
-    <w:lsdException w:name="List Table 2 Accent 6" w:uiPriority="47"/>
-    <w:lsdException w:name="List Table 3 Accent 6" w:uiPriority="48"/>
-    <w:lsdException w:name="List Table 4 Accent 6" w:uiPriority="49"/>
-    <w:lsdException w:name="List Table 5 Dark Accent 6" w:uiPriority="50"/>
-    <w:lsdException w:name="List Table 6 Colorful Accent 6" w:uiPriority="51"/>
-    <w:lsdException w:name="List Table 7 Colorful Accent 6" w:uiPriority="52"/>
+  <w:latentStyles w:defLockedState="0" w:defUIPriority="99" w:defSemiHidden="1" w:defUnhideWhenUsed="1" w:defQFormat="0" w:count="267">
+    <w:lsdException w:name="Normal" w:semiHidden="0" w:uiPriority="0" w:unhideWhenUsed="0" w:qFormat="1"/>
+    <w:lsdException w:name="heading 1" w:semiHidden="0" w:uiPriority="9" w:unhideWhenUsed="0" w:qFormat="1"/>
+    <w:lsdException w:name="heading 2" w:uiPriority="9" w:qFormat="1"/>
+    <w:lsdException w:name="heading 3" w:uiPriority="9" w:qFormat="1"/>
+    <w:lsdException w:name="heading 4" w:uiPriority="9" w:qFormat="1"/>
+    <w:lsdException w:name="heading 5" w:uiPriority="9" w:qFormat="1"/>
+    <w:lsdException w:name="heading 6" w:uiPriority="9" w:qFormat="1"/>
+    <w:lsdException w:name="heading 7" w:uiPriority="9" w:qFormat="1"/>
+    <w:lsdException w:name="heading 8" w:uiPriority="9" w:qFormat="1"/>
+    <w:lsdException w:name="heading 9" w:uiPriority="9" w:qFormat="1"/>
+    <w:lsdException w:name="toc 1" w:uiPriority="39"/>
+    <w:lsdException w:name="toc 2" w:uiPriority="39"/>
+    <w:lsdException w:name="toc 3" w:uiPriority="39"/>
+    <w:lsdException w:name="toc 4" w:uiPriority="39"/>
+    <w:lsdException w:name="toc 5" w:uiPriority="39"/>
+    <w:lsdException w:name="toc 6" w:uiPriority="39"/>
+    <w:lsdException w:name="toc 7" w:uiPriority="39"/>
+    <w:lsdException w:name="toc 8" w:uiPriority="39"/>
+    <w:lsdException w:name="toc 9" w:uiPriority="39"/>
+    <w:lsdException w:name="caption" w:uiPriority="35" w:qFormat="1"/>
+    <w:lsdException w:name="Title" w:semiHidden="0" w:uiPriority="10" w:unhideWhenUsed="0" w:qFormat="1"/>
+    <w:lsdException w:name="Default Paragraph Font" w:uiPriority="1"/>
+    <w:lsdException w:name="Body Text" w:uiPriority="0"/>
+    <w:lsdException w:name="Subtitle" w:semiHidden="0" w:uiPriority="11" w:unhideWhenUsed="0" w:qFormat="1"/>
+    <w:lsdException w:name="Strong" w:semiHidden="0" w:uiPriority="22" w:unhideWhenUsed="0" w:qFormat="1"/>
+    <w:lsdException w:name="Emphasis" w:semiHidden="0" w:uiPriority="20" w:unhideWhenUsed="0" w:qFormat="1"/>
+    <w:lsdException w:name="Table Grid" w:semiHidden="0" w:uiPriority="39" w:unhideWhenUsed="0"/>
+    <w:lsdException w:name="Placeholder Text" w:unhideWhenUsed="0"/>
+    <w:lsdException w:name="No Spacing" w:semiHidden="0" w:uiPriority="1" w:unhideWhenUsed="0" w:qFormat="1"/>
+    <w:lsdException w:name="Light Shading" w:semiHidden="0" w:uiPriority="60" w:unhideWhenUsed="0"/>
+    <w:lsdException w:name="Light List" w:semiHidden="0" w:uiPriority="61" w:unhideWhenUsed="0"/>
+    <w:lsdException w:name="Light Grid" w:semiHidden="0" w:uiPriority="62" w:unhideWhenUsed="0"/>
+    <w:lsdException w:name="Medium Shading 1" w:semiHidden="0" w:uiPriority="63" w:unhideWhenUsed="0"/>
+    <w:lsdException w:name="Medium Shading 2" w:semiHidden="0" w:uiPriority="64" w:unhideWhenUsed="0"/>
+    <w:lsdException w:name="Medium List 1" w:semiHidden="0" w:uiPriority="65" w:unhideWhenUsed="0"/>
+    <w:lsdException w:name="Medium List 2" w:semiHidden="0" w:uiPriority="66" w:unhideWhenUsed="0"/>
+    <w:lsdException w:name="Medium Grid 1" w:semiHidden="0" w:uiPriority="67" w:unhideWhenUsed="0"/>
+    <w:lsdException w:name="Medium Grid 2" w:semiHidden="0" w:uiPriority="68" w:unhideWhenUsed="0"/>
+    <w:lsdException w:name="Medium Grid 3" w:semiHidden="0" w:uiPriority="69" w:unhideWhenUsed="0"/>
+    <w:lsdException w:name="Dark List" w:semiHidden="0" w:uiPriority="70" w:unhideWhenUsed="0"/>
+    <w:lsdException w:name="Colorful Shading" w:semiHidden="0" w:uiPriority="71" w:unhideWhenUsed="0"/>
+    <w:lsdException w:name="Colorful List" w:semiHidden="0" w:uiPriority="72" w:unhideWhenUsed="0"/>
+    <w:lsdException w:name="Colorful Grid" w:semiHidden="0" w:uiPriority="73" w:unhideWhenUsed="0"/>
+    <w:lsdException w:name="Light Shading Accent 1" w:semiHidden="0" w:uiPriority="60" w:unhideWhenUsed="0"/>
+    <w:lsdException w:name="Light List Accent 1" w:semiHidden="0" w:uiPriority="61" w:unhideWhenUsed="0"/>
+    <w:lsdException w:name="Light Grid Accent 1" w:semiHidden="0" w:uiPriority="62" w:unhideWhenUsed="0"/>
+    <w:lsdException w:name="Medium Shading 1 Accent 1" w:semiHidden="0" w:uiPriority="63" w:unhideWhenUsed="0"/>
+    <w:lsdException w:name="Medium Shading 2 Accent 1" w:semiHidden="0" w:uiPriority="64" w:unhideWhenUsed="0"/>
+    <w:lsdException w:name="Medium List 1 Accent 1" w:semiHidden="0" w:uiPriority="65" w:unhideWhenUsed="0"/>
+    <w:lsdException w:name="Revision" w:unhideWhenUsed="0"/>
+    <w:lsdException w:name="List Paragraph" w:semiHidden="0" w:uiPriority="34" w:unhideWhenUsed="0" w:qFormat="1"/>
+    <w:lsdException w:name="Quote" w:semiHidden="0" w:uiPriority="29" w:unhideWhenUsed="0" w:qFormat="1"/>
+    <w:lsdException w:name="Intense Quote" w:semiHidden="0" w:uiPriority="30" w:unhideWhenUsed="0" w:qFormat="1"/>
+    <w:lsdException w:name="Medium List 2 Accent 1" w:semiHidden="0" w:uiPriority="66" w:unhideWhenUsed="0"/>
+    <w:lsdException w:name="Medium Grid 1 Accent 1" w:semiHidden="0" w:uiPriority="67" w:unhideWhenUsed="0"/>
+    <w:lsdException w:name="Medium Grid 2 Accent 1" w:semiHidden="0" w:uiPriority="68" w:unhideWhenUsed="0"/>
+    <w:lsdException w:name="Medium Grid 3 Accent 1" w:semiHidden="0" w:uiPriority="69" w:unhideWhenUsed="0"/>
+    <w:lsdException w:name="Dark List Accent 1" w:semiHidden="0" w:uiPriority="70" w:unhideWhenUsed="0"/>
+    <w:lsdException w:name="Colorful Shading Accent 1" w:semiHidden="0" w:uiPriority="71" w:unhideWhenUsed="0"/>
+    <w:lsdException w:name="Colorful List Accent 1" w:semiHidden="0" w:uiPriority="72" w:unhideWhenUsed="0"/>
+    <w:lsdException w:name="Colorful Grid Accent 1" w:semiHidden="0" w:uiPriority="73" w:unhideWhenUsed="0"/>
+    <w:lsdException w:name="Light Shading Accent 2" w:semiHidden="0" w:uiPriority="60" w:unhideWhenUsed="0"/>
+    <w:lsdException w:name="Light List Accent 2" w:semiHidden="0" w:uiPriority="61" w:unhideWhenUsed="0"/>
+    <w:lsdException w:name="Light Grid Accent 2" w:semiHidden="0" w:uiPriority="62" w:unhideWhenUsed="0"/>
+    <w:lsdException w:name="Medium Shading 1 Accent 2" w:semiHidden="0" w:uiPriority="63" w:unhideWhenUsed="0"/>
+    <w:lsdException w:name="Medium Shading 2 Accent 2" w:semiHidden="0" w:uiPriority="64" w:unhideWhenUsed="0"/>
+    <w:lsdException w:name="Medium List 1 Accent 2" w:semiHidden="0" w:uiPriority="65" w:unhideWhenUsed="0"/>
+    <w:lsdException w:name="Medium List 2 Accent 2" w:semiHidden="0" w:uiPriority="66" w:unhideWhenUsed="0"/>
+    <w:lsdException w:name="Medium Grid 1 Accent 2" w:semiHidden="0" w:uiPriority="67" w:unhideWhenUsed="0"/>
+    <w:lsdException w:name="Medium Grid 2 Accent 2" w:semiHidden="0" w:uiPriority="68" w:unhideWhenUsed="0"/>
+    <w:lsdException w:name="Medium Grid 3 Accent 2" w:semiHidden="0" w:uiPriority="69" w:unhideWhenUsed="0"/>
+    <w:lsdException w:name="Dark List Accent 2" w:semiHidden="0" w:uiPriority="70" w:unhideWhenUsed="0"/>
+    <w:lsdException w:name="Colorful Shading Accent 2" w:semiHidden="0" w:uiPriority="71" w:unhideWhenUsed="0"/>
+    <w:lsdException w:name="Colorful List Accent 2" w:semiHidden="0" w:uiPriority="72" w:unhideWhenUsed="0"/>
+    <w:lsdException w:name="Colorful Grid Accent 2" w:semiHidden="0" w:uiPriority="73" w:unhideWhenUsed="0"/>
+    <w:lsdException w:name="Light Shading Accent 3" w:semiHidden="0" w:uiPriority="60" w:unhideWhenUsed="0"/>
+    <w:lsdException w:name="Light List Accent 3" w:semiHidden="0" w:uiPriority="61" w:unhideWhenUsed="0"/>
+    <w:lsdException w:name="Light Grid Accent 3" w:semiHidden="0" w:uiPriority="62" w:unhideWhenUsed="0"/>
+    <w:lsdException w:name="Medium Shading 1 Accent 3" w:semiHidden="0" w:uiPriority="63" w:unhideWhenUsed="0"/>
+    <w:lsdException w:name="Medium Shading 2 Accent 3" w:semiHidden="0" w:uiPriority="64" w:unhideWhenUsed="0"/>
+    <w:lsdException w:name="Medium List 1 Accent 3" w:semiHidden="0" w:uiPriority="65" w:unhideWhenUsed="0"/>
+    <w:lsdException w:name="Medium List 2 Accent 3" w:semiHidden="0" w:uiPriority="66" w:unhideWhenUsed="0"/>
+    <w:lsdException w:name="Medium Grid 1 Accent 3" w:semiHidden="0" w:uiPriority="67" w:unhideWhenUsed="0"/>
+    <w:lsdException w:name="Medium Grid 2 Accent 3" w:semiHidden="0" w:uiPriority="68" w:unhideWhenUsed="0"/>
+    <w:lsdException w:name="Medium Grid 3 Accent 3" w:semiHidden="0" w:uiPriority="69" w:unhideWhenUsed="0"/>
+    <w:lsdException w:name="Dark List Accent 3" w:semiHidden="0" w:uiPriority="70" w:unhideWhenUsed="0"/>
+    <w:lsdException w:name="Colorful Shading Accent 3" w:semiHidden="0" w:uiPriority="71" w:unhideWhenUsed="0"/>
+    <w:lsdException w:name="Colorful List Accent 3" w:semiHidden="0" w:uiPriority="72" w:unhideWhenUsed="0"/>
+    <w:lsdException w:name="Colorful Grid Accent 3" w:semiHidden="0" w:uiPriority="73" w:unhideWhenUsed="0"/>
+    <w:lsdException w:name="Light Shading Accent 4" w:semiHidden="0" w:uiPriority="60" w:unhideWhenUsed="0"/>
+    <w:lsdException w:name="Light List Accent 4" w:semiHidden="0" w:uiPriority="61" w:unhideWhenUsed="0"/>
+    <w:lsdException w:name="Light Grid Accent 4" w:semiHidden="0" w:uiPriority="62" w:unhideWhenUsed="0"/>
+    <w:lsdException w:name="Medium Shading 1 Accent 4" w:semiHidden="0" w:uiPriority="63" w:unhideWhenUsed="0"/>
+    <w:lsdException w:name="Medium Shading 2 Accent 4" w:semiHidden="0" w:uiPriority="64" w:unhideWhenUsed="0"/>
+    <w:lsdException w:name="Medium List 1 Accent 4" w:semiHidden="0" w:uiPriority="65" w:unhideWhenUsed="0"/>
+    <w:lsdException w:name="Medium List 2 Accent 4" w:semiHidden="0" w:uiPriority="66" w:unhideWhenUsed="0"/>
+    <w:lsdException w:name="Medium Grid 1 Accent 4" w:semiHidden="0" w:uiPriority="67" w:unhideWhenUsed="0"/>
+    <w:lsdException w:name="Medium Grid 2 Accent 4" w:semiHidden="0" w:uiPriority="68" w:unhideWhenUsed="0"/>
+    <w:lsdException w:name="Medium Grid 3 Accent 4" w:semiHidden="0" w:uiPriority="69" w:unhideWhenUsed="0"/>
+    <w:lsdException w:name="Dark List Accent 4" w:semiHidden="0" w:uiPriority="70" w:unhideWhenUsed="0"/>
+    <w:lsdException w:name="Colorful Shading Accent 4" w:semiHidden="0" w:uiPriority="71" w:unhideWhenUsed="0"/>
+    <w:lsdException w:name="Colorful List Accent 4" w:semiHidden="0" w:uiPriority="72" w:unhideWhenUsed="0"/>
+    <w:lsdException w:name="Colorful Grid Accent 4" w:semiHidden="0" w:uiPriority="73" w:unhideWhenUsed="0"/>
+    <w:lsdException w:name="Light Shading Accent 5" w:semiHidden="0" w:uiPriority="60" w:unhideWhenUsed="0"/>
+    <w:lsdException w:name="Light List Accent 5" w:semiHidden="0" w:uiPriority="61" w:unhideWhenUsed="0"/>
+    <w:lsdException w:name="Light Grid Accent 5" w:semiHidden="0" w:uiPriority="62" w:unhideWhenUsed="0"/>
+    <w:lsdException w:name="Medium Shading 1 Accent 5" w:semiHidden="0" w:uiPriority="63" w:unhideWhenUsed="0"/>
+    <w:lsdException w:name="Medium Shading 2 Accent 5" w:semiHidden="0" w:uiPriority="64" w:unhideWhenUsed="0"/>
+    <w:lsdException w:name="Medium List 1 Accent 5" w:semiHidden="0" w:uiPriority="65" w:unhideWhenUsed="0"/>
+    <w:lsdException w:name="Medium List 2 Accent 5" w:semiHidden="0" w:uiPriority="66" w:unhideWhenUsed="0"/>
+    <w:lsdException w:name="Medium Grid 1 Accent 5" w:semiHidden="0" w:uiPriority="67" w:unhideWhenUsed="0"/>
+    <w:lsdException w:name="Medium Grid 2 Accent 5" w:semiHidden="0" w:uiPriority="68" w:unhideWhenUsed="0"/>
+    <w:lsdException w:name="Medium Grid 3 Accent 5" w:semiHidden="0" w:uiPriority="69" w:unhideWhenUsed="0"/>
+    <w:lsdException w:name="Dark List Accent 5" w:semiHidden="0" w:uiPriority="70" w:unhideWhenUsed="0"/>
+    <w:lsdException w:name="Colorful Shading Accent 5" w:semiHidden="0" w:uiPriority="71" w:unhideWhenUsed="0"/>
+    <w:lsdException w:name="Colorful List Accent 5" w:semiHidden="0" w:uiPriority="72" w:unhideWhenUsed="0"/>
+    <w:lsdException w:name="Colorful Grid Accent 5" w:semiHidden="0" w:uiPriority="73" w:unhideWhenUsed="0"/>
+    <w:lsdException w:name="Light Shading Accent 6" w:semiHidden="0" w:uiPriority="60" w:unhideWhenUsed="0"/>
+    <w:lsdException w:name="Light List Accent 6" w:semiHidden="0" w:uiPriority="61" w:unhideWhenUsed="0"/>
+    <w:lsdException w:name="Light Grid Accent 6" w:semiHidden="0" w:uiPriority="62" w:unhideWhenUsed="0"/>
+    <w:lsdException w:name="Medium Shading 1 Accent 6" w:semiHidden="0" w:uiPriority="63" w:unhideWhenUsed="0"/>
+    <w:lsdException w:name="Medium Shading 2 Accent 6" w:semiHidden="0" w:uiPriority="64" w:unhideWhenUsed="0"/>
+    <w:lsdException w:name="Medium List 1 Accent 6" w:semiHidden="0" w:uiPriority="65" w:unhideWhenUsed="0"/>
+    <w:lsdException w:name="Medium List 2 Accent 6" w:semiHidden="0" w:uiPriority="66" w:unhideWhenUsed="0"/>
+    <w:lsdException w:name="Medium Grid 1 Accent 6" w:semiHidden="0" w:uiPriority="67" w:unhideWhenUsed="0"/>
+    <w:lsdException w:name="Medium Grid 2 Accent 6" w:semiHidden="0" w:uiPriority="68" w:unhideWhenUsed="0"/>
+    <w:lsdException w:name="Medium Grid 3 Accent 6" w:semiHidden="0" w:uiPriority="69" w:unhideWhenUsed="0"/>
+    <w:lsdException w:name="Dark List Accent 6" w:semiHidden="0" w:uiPriority="70" w:unhideWhenUsed="0"/>
+    <w:lsdException w:name="Colorful Shading Accent 6" w:semiHidden="0" w:uiPriority="71" w:unhideWhenUsed="0"/>
+    <w:lsdException w:name="Colorful List Accent 6" w:semiHidden="0" w:uiPriority="72" w:unhideWhenUsed="0"/>
+    <w:lsdException w:name="Colorful Grid Accent 6" w:semiHidden="0" w:uiPriority="73" w:unhideWhenUsed="0"/>
+    <w:lsdException w:name="Subtle Emphasis" w:semiHidden="0" w:uiPriority="19" w:unhideWhenUsed="0" w:qFormat="1"/>
+    <w:lsdException w:name="Intense Emphasis" w:semiHidden="0" w:uiPriority="21" w:unhideWhenUsed="0" w:qFormat="1"/>
+    <w:lsdException w:name="Subtle Reference" w:semiHidden="0" w:uiPriority="31" w:unhideWhenUsed="0" w:qFormat="1"/>
+    <w:lsdException w:name="Intense Reference" w:semiHidden="0" w:uiPriority="32" w:unhideWhenUsed="0" w:qFormat="1"/>
+    <w:lsdException w:name="Book Title" w:semiHidden="0" w:uiPriority="33" w:unhideWhenUsed="0" w:qFormat="1"/>
+    <w:lsdException w:name="Bibliography" w:uiPriority="37"/>
+    <w:lsdException w:name="TOC Heading" w:uiPriority="39" w:qFormat="1"/>
+  </w:latentStyles>
+  <w:style w:type="paragraph" w:default="1" w:styleId="Normal">
+    <w:name w:val="Normal"/>
+    <w:qFormat/>
+    <w:rPr>
+      <w:sz w:val="22"/>
+      <w:lang w:eastAsia="en-US"/>
+    </w:rPr>
+  </w:style>
+  <w:style w:type="paragraph" w:styleId="Ttulo1">
+    <w:name w:val="heading 1"/>
+    <w:basedOn w:val="Normal"/>
+    <w:next w:val="Normal"/>
+    <w:qFormat/>
+    <w:pPr>
+      <w:keepNext/>
+      <w:jc w:val="center"/>
+      <w:outlineLvl w:val="0"/>
+    </w:pPr>
+    <w:rPr>
+      <w:b/>
+      <w:sz w:val="24"/>
+    </w:rPr>
+  </w:style>
+  <w:style w:type="character" w:default="1" w:styleId="Fontepargpadro">
+    <w:name w:val="Default Paragraph Font"/>
+    <w:uiPriority w:val="1"/>
+    <w:semiHidden/>
+    <w:unhideWhenUsed/>
+  </w:style>
+  <w:style w:type="table" w:default="1" w:styleId="Tabelanormal">
+    <w:name w:val="Normal Table"/>
+    <w:uiPriority w:val="99"/>
+    <w:semiHidden/>
+    <w:unhideWhenUsed/>
+    <w:tblPr>
+      <w:tblInd w:w="0" w:type="dxa"/>
+      <w:tblCellMar>
+        <w:top w:w="0" w:type="dxa"/>
+        <w:left w:w="108" w:type="dxa"/>
+        <w:bottom w:w="0" w:type="dxa"/>
+        <w:right w:w="108" w:type="dxa"/>
+      </w:tblCellMar>
+    </w:tblPr>
+  </w:style>
+  <w:style w:type="numbering" w:default="1" w:styleId="Semlista">
+    <w:name w:val="No List"/>
+    <w:uiPriority w:val="99"/>
+    <w:semiHidden/>
+    <w:unhideWhenUsed/>
+  </w:style>
+  <w:style w:type="paragraph" w:styleId="Cabealho">
+    <w:name w:val="header"/>
+    <w:basedOn w:val="Normal"/>
+    <w:semiHidden/>
+    <w:pPr>
+      <w:tabs>
+        <w:tab w:val="center" w:pos="4320"/>
+        <w:tab w:val="right" w:pos="8640"/>
+      </w:tabs>
+    </w:pPr>
+    <w:rPr>
+      <w:sz w:val="20"/>
+    </w:rPr>
+  </w:style>
+  <w:style w:type="paragraph" w:styleId="Rodap">
+    <w:name w:val="footer"/>
+    <w:basedOn w:val="Normal"/>
+    <w:semiHidden/>
+    <w:pPr>
+      <w:pBdr>
+        <w:top w:val="single" w:sz="6" w:space="1" w:color="auto"/>
+      </w:pBdr>
+      <w:tabs>
+        <w:tab w:val="center" w:pos="4320"/>
+        <w:tab w:val="right" w:pos="8640"/>
+      </w:tabs>
+      <w:jc w:val="center"/>
+    </w:pPr>
+  </w:style>
+  <w:style w:type="paragraph" w:styleId="Corpodetexto">
+    <w:name w:val="Body Text"/>
+    <w:basedOn w:val="Normal"/>
+    <w:semiHidden/>
+    <w:rPr>
+      <w:b/>
+      <w:sz w:val="24"/>
+    </w:rPr>
+  </w:style>
+  <w:style w:type="paragraph" w:customStyle="1" w:styleId="bp">
+    <w:name w:val="bp"/>
+    <w:basedOn w:val="Normal"/>
+    <w:pPr>
+      <w:spacing w:before="80" w:after="80"/>
+    </w:pPr>
+  </w:style>
+  <w:style w:type="paragraph" w:customStyle="1" w:styleId="bu0">
+    <w:name w:val="bu"/>
+    <w:basedOn w:val="Normal"/>
+    <w:pPr>
+      <w:numPr>
+        <w:numId w:val="5"/>
+      </w:numPr>
+      <w:tabs>
+        <w:tab w:val="clear" w:pos="360"/>
+        <w:tab w:val="num" w:pos="720"/>
+      </w:tabs>
+      <w:ind w:left="720"/>
+    </w:pPr>
+  </w:style>
+  <w:style w:type="paragraph" w:customStyle="1" w:styleId="mess">
+    <w:name w:val="mess"/>
+    <w:basedOn w:val="bp"/>
+    <w:pPr>
+      <w:ind w:left="342"/>
+    </w:pPr>
+    <w:rPr>
+      <w:i/>
+    </w:rPr>
+  </w:style>
+  <w:style w:type="paragraph" w:customStyle="1" w:styleId="proc">
+    <w:name w:val="proc"/>
+    <w:basedOn w:val="Normal"/>
+    <w:pPr>
+      <w:numPr>
+        <w:numId w:val="4"/>
+      </w:numPr>
+      <w:spacing w:before="80" w:after="80"/>
+    </w:pPr>
+  </w:style>
+  <w:style w:type="character" w:styleId="Nmerodepgina">
+    <w:name w:val="page number"/>
+    <w:basedOn w:val="Fontepargpadro"/>
+    <w:semiHidden/>
+    <w:rPr>
+      <w:sz w:val="20"/>
+    </w:rPr>
+  </w:style>
+  <w:style w:type="paragraph" w:customStyle="1" w:styleId="head">
+    <w:name w:val="head"/>
+    <w:basedOn w:val="Normal"/>
+    <w:pPr>
+      <w:spacing w:before="120" w:after="120"/>
+    </w:pPr>
+    <w:rPr>
+      <w:b/>
+    </w:rPr>
+  </w:style>
+  <w:style w:type="paragraph" w:customStyle="1" w:styleId="RowHeadings">
+    <w:name w:val="Row Headings"/>
+    <w:basedOn w:val="Normal"/>
+    <w:pPr>
+      <w:keepLines/>
+      <w:widowControl w:val="0"/>
+      <w:suppressAutoHyphens/>
+    </w:pPr>
+    <w:rPr>
+      <w:rFonts w:ascii="Arial" w:hAnsi="Arial"/>
+      <w:b/>
+      <w:noProof/>
+      <w:sz w:val="18"/>
+    </w:rPr>
+  </w:style>
+  <w:style w:type="paragraph" w:styleId="Corpodetexto2">
+    <w:name w:val="Body Text 2"/>
+    <w:basedOn w:val="Normal"/>
+    <w:semiHidden/>
+    <w:rPr>
+      <w:b/>
+    </w:rPr>
+  </w:style>
+  <w:style w:type="paragraph" w:customStyle="1" w:styleId="tablefield">
+    <w:name w:val="tablefield"/>
+    <w:basedOn w:val="Normal"/>
+    <w:pPr>
+      <w:spacing w:before="80" w:after="80"/>
+      <w:ind w:left="360"/>
+    </w:pPr>
+    <w:rPr>
+      <w:rFonts w:ascii="Courier" w:hAnsi="Courier"/>
+      <w:caps/>
+      <w:sz w:val="24"/>
+    </w:rPr>
+  </w:style>
+  <w:style w:type="paragraph" w:customStyle="1" w:styleId="bu">
+    <w:name w:val="bu'"/>
+    <w:basedOn w:val="proc"/>
+    <w:pPr>
+      <w:numPr>
+        <w:numId w:val="1"/>
+      </w:numPr>
+    </w:pPr>
+  </w:style>
+  <w:style w:type="paragraph" w:customStyle="1" w:styleId="note">
+    <w:name w:val="note"/>
+    <w:basedOn w:val="bp"/>
+    <w:pPr>
+      <w:ind w:left="882" w:hanging="882"/>
+    </w:pPr>
+  </w:style>
+  <w:style w:type="paragraph" w:customStyle="1" w:styleId="Indednt">
+    <w:name w:val="Indednt"/>
+    <w:basedOn w:val="bu0"/>
+    <w:pPr>
+      <w:numPr>
+        <w:numId w:val="2"/>
+      </w:numPr>
+      <w:tabs>
+        <w:tab w:val="left" w:pos="1080"/>
+      </w:tabs>
+      <w:spacing w:after="240" w:line="260" w:lineRule="atLeast"/>
+      <w:jc w:val="both"/>
+    </w:pPr>
+    <w:rPr>
+      <w:color w:val="000000"/>
+      <w:sz w:val="24"/>
+    </w:rPr>
+  </w:style>
+  <w:style w:type="paragraph" w:customStyle="1" w:styleId="Indent">
+    <w:name w:val="Indent"/>
+    <w:basedOn w:val="bu0"/>
+    <w:pPr>
+      <w:numPr>
+        <w:numId w:val="0"/>
+      </w:numPr>
+      <w:tabs>
+        <w:tab w:val="left" w:pos="1080"/>
+      </w:tabs>
+      <w:spacing w:after="240" w:line="260" w:lineRule="atLeast"/>
+      <w:ind w:left="720"/>
+      <w:jc w:val="both"/>
+    </w:pPr>
+    <w:rPr>
+      <w:color w:val="000000"/>
+      <w:sz w:val="24"/>
+    </w:rPr>
+  </w:style>
+  <w:style w:type="paragraph" w:customStyle="1" w:styleId="d1">
+    <w:name w:val="d1"/>
+    <w:basedOn w:val="Normal"/>
+    <w:pPr>
+      <w:numPr>
+        <w:numId w:val="3"/>
+      </w:numPr>
+      <w:ind w:left="1080"/>
+    </w:pPr>
+  </w:style>
+  <w:style w:type="character" w:styleId="Refdecomentrio">
+    <w:name w:val="annotation reference"/>
+    <w:basedOn w:val="Fontepargpadro"/>
+    <w:semiHidden/>
+    <w:rPr>
+      <w:sz w:val="16"/>
+    </w:rPr>
+  </w:style>
+  <w:style w:type="paragraph" w:styleId="Textodecomentrio">
+    <w:name w:val="annotation text"/>
+    <w:basedOn w:val="Normal"/>
+    <w:semiHidden/>
+    <w:rPr>
+      <w:sz w:val="20"/>
+    </w:rPr>
+  </w:style>
+  <w:style w:type="character" w:styleId="Hyperlink">
+    <w:name w:val="Hyperlink"/>
+    <w:basedOn w:val="Fontepargpadro"/>
+    <w:semiHidden/>
+    <w:rPr>
+      <w:color w:val="0000FF"/>
+      <w:u w:val="single"/>
+    </w:rPr>
+  </w:style>
+  <w:style w:type="character" w:styleId="HiperlinkVisitado">
+    <w:name w:val="FollowedHyperlink"/>
+    <w:basedOn w:val="Fontepargpadro"/>
+    <w:semiHidden/>
+    <w:rPr>
+      <w:color w:val="800080"/>
+      <w:u w:val="single"/>
+    </w:rPr>
+  </w:style>
+  <w:style w:type="character" w:customStyle="1" w:styleId="errormessage">
+    <w:name w:val="errormessage"/>
+    <w:basedOn w:val="Fontepargpadro"/>
+  </w:style>
+  <w:style w:type="paragraph" w:styleId="Textodemacro">
+    <w:name w:val="macro"/>
+    <w:semiHidden/>
+    <w:pPr>
+      <w:tabs>
+        <w:tab w:val="left" w:pos="576"/>
+        <w:tab w:val="left" w:pos="1152"/>
+        <w:tab w:val="left" w:pos="1728"/>
+        <w:tab w:val="left" w:pos="2304"/>
+        <w:tab w:val="left" w:pos="2880"/>
+        <w:tab w:val="left" w:pos="3456"/>
+        <w:tab w:val="left" w:pos="4032"/>
+      </w:tabs>
+      <w:spacing w:after="120"/>
+      <w:ind w:left="1440" w:hanging="1440"/>
+    </w:pPr>
+    <w:rPr>
+      <w:rFonts w:ascii="Geneva" w:hAnsi="Geneva"/>
+      <w:lang w:val="en-US" w:eastAsia="en-US"/>
+    </w:rPr>
+  </w:style>
+  <w:style w:type="paragraph" w:customStyle="1" w:styleId="Textodebalo1">
+    <w:name w:val="Texto de balão1"/>
+    <w:basedOn w:val="Normal"/>
+    <w:semiHidden/>
+    <w:rPr>
+      <w:rFonts w:ascii="Tahoma" w:hAnsi="Tahoma" w:cs="Tahoma"/>
+      <w:sz w:val="16"/>
+      <w:szCs w:val="16"/>
+    </w:rPr>
+  </w:style>
+  <w:style w:type="character" w:customStyle="1" w:styleId="hps">
+    <w:name w:val="hps"/>
+    <w:basedOn w:val="Fontepargpadro"/>
+    <w:rsid w:val="00FD2AF9"/>
+  </w:style>
+  <w:style w:type="paragraph" w:styleId="NormalWeb">
+    <w:name w:val="Normal (Web)"/>
+    <w:basedOn w:val="Normal"/>
+    <w:uiPriority w:val="99"/>
+    <w:unhideWhenUsed/>
+    <w:rsid w:val="0043110C"/>
+    <w:pPr>
+      <w:spacing w:before="100" w:beforeAutospacing="1" w:after="100" w:afterAutospacing="1"/>
+    </w:pPr>
+    <w:rPr>
+      <w:sz w:val="24"/>
+      <w:szCs w:val="24"/>
+      <w:lang w:eastAsia="pt-BR"/>
+    </w:rPr>
+  </w:style>
+</w:styles>
+</file>
+
+<file path=word/stylesWithEffects.xml><?xml version="1.0" encoding="utf-8"?>
+<w:styles xmlns:wpc="http://schemas.microsoft.com/office/word/2010/wordprocessingCanvas" xmlns:mc="http://schemas.openxmlformats.org/markup-compatibility/2006" xmlns:o="urn:schemas-microsoft-com:office:office" xmlns:r="http://schemas.openxmlformats.org/officeDocument/2006/relationships" xmlns:m="http://schemas.openxmlformats.org/officeDocument/2006/math" xmlns:v="urn:schemas-microsoft-com:vml" xmlns:wp14="http://schemas.microsoft.com/office/word/2010/wordprocessingDrawing" xmlns:wp="http://schemas.openxmlformats.org/drawingml/2006/wordprocessingDrawing" xmlns:w10="urn:schemas-microsoft-com:office:word" xmlns:w="http://schemas.openxmlformats.org/wordprocessingml/2006/main" xmlns:w14="http://schemas.microsoft.com/office/word/2010/wordml" xmlns:wpg="http://schemas.microsoft.com/office/word/2010/wordprocessingGroup" xmlns:wpi="http://schemas.microsoft.com/office/word/2010/wordprocessingInk" xmlns:wne="http://schemas.microsoft.com/office/word/2006/wordml" xmlns:wps="http://schemas.microsoft.com/office/word/2010/wordprocessingShape" mc:Ignorable="w14 wp14">
+  <w:docDefaults>
+    <w:rPrDefault>
+      <w:rPr>
+        <w:rFonts w:ascii="Times New Roman" w:eastAsia="Times New Roman" w:hAnsi="Times New Roman" w:cs="Times New Roman"/>
+        <w:lang w:val="pt-BR" w:eastAsia="pt-BR" w:bidi="ar-SA"/>
+      </w:rPr>
+    </w:rPrDefault>
+    <w:pPrDefault/>
+  </w:docDefaults>
+  <w:latentStyles w:defLockedState="0" w:defUIPriority="99" w:defSemiHidden="1" w:defUnhideWhenUsed="1" w:defQFormat="0" w:count="267">
+    <w:lsdException w:name="Normal" w:semiHidden="0" w:uiPriority="0" w:unhideWhenUsed="0" w:qFormat="1"/>
+    <w:lsdException w:name="heading 1" w:semiHidden="0" w:uiPriority="9" w:unhideWhenUsed="0" w:qFormat="1"/>
+    <w:lsdException w:name="heading 2" w:uiPriority="9" w:qFormat="1"/>
+    <w:lsdException w:name="heading 3" w:uiPriority="9" w:qFormat="1"/>
+    <w:lsdException w:name="heading 4" w:uiPriority="9" w:qFormat="1"/>
+    <w:lsdException w:name="heading 5" w:uiPriority="9" w:qFormat="1"/>
+    <w:lsdException w:name="heading 6" w:uiPriority="9" w:qFormat="1"/>
+    <w:lsdException w:name="heading 7" w:uiPriority="9" w:qFormat="1"/>
+    <w:lsdException w:name="heading 8" w:uiPriority="9" w:qFormat="1"/>
+    <w:lsdException w:name="heading 9" w:uiPriority="9" w:qFormat="1"/>
+    <w:lsdException w:name="toc 1" w:uiPriority="39"/>
+    <w:lsdException w:name="toc 2" w:uiPriority="39"/>
+    <w:lsdException w:name="toc 3" w:uiPriority="39"/>
+    <w:lsdException w:name="toc 4" w:uiPriority="39"/>
+    <w:lsdException w:name="toc 5" w:uiPriority="39"/>
+    <w:lsdException w:name="toc 6" w:uiPriority="39"/>
+    <w:lsdException w:name="toc 7" w:uiPriority="39"/>
+    <w:lsdException w:name="toc 8" w:uiPriority="39"/>
+    <w:lsdException w:name="toc 9" w:uiPriority="39"/>
+    <w:lsdException w:name="caption" w:uiPriority="35" w:qFormat="1"/>
+    <w:lsdException w:name="Title" w:semiHidden="0" w:uiPriority="10" w:unhideWhenUsed="0" w:qFormat="1"/>
+    <w:lsdException w:name="Default Paragraph Font" w:uiPriority="1"/>
+    <w:lsdException w:name="Body Text" w:uiPriority="0"/>
+    <w:lsdException w:name="Subtitle" w:semiHidden="0" w:uiPriority="11" w:unhideWhenUsed="0" w:qFormat="1"/>
+    <w:lsdException w:name="Strong" w:semiHidden="0" w:uiPriority="22" w:unhideWhenUsed="0" w:qFormat="1"/>
+    <w:lsdException w:name="Emphasis" w:semiHidden="0" w:uiPriority="20" w:unhideWhenUsed="0" w:qFormat="1"/>
+    <w:lsdException w:name="Table Grid" w:semiHidden="0" w:uiPriority="39" w:unhideWhenUsed="0"/>
+    <w:lsdException w:name="Placeholder Text" w:unhideWhenUsed="0"/>
+    <w:lsdException w:name="No Spacing" w:semiHidden="0" w:uiPriority="1" w:unhideWhenUsed="0" w:qFormat="1"/>
+    <w:lsdException w:name="Light Shading" w:semiHidden="0" w:uiPriority="60" w:unhideWhenUsed="0"/>
+    <w:lsdException w:name="Light List" w:semiHidden="0" w:uiPriority="61" w:unhideWhenUsed="0"/>
+    <w:lsdException w:name="Light Grid" w:semiHidden="0" w:uiPriority="62" w:unhideWhenUsed="0"/>
+    <w:lsdException w:name="Medium Shading 1" w:semiHidden="0" w:uiPriority="63" w:unhideWhenUsed="0"/>
+    <w:lsdException w:name="Medium Shading 2" w:semiHidden="0" w:uiPriority="64" w:unhideWhenUsed="0"/>
+    <w:lsdException w:name="Medium List 1" w:semiHidden="0" w:uiPriority="65" w:unhideWhenUsed="0"/>
+    <w:lsdException w:name="Medium List 2" w:semiHidden="0" w:uiPriority="66" w:unhideWhenUsed="0"/>
+    <w:lsdException w:name="Medium Grid 1" w:semiHidden="0" w:uiPriority="67" w:unhideWhenUsed="0"/>
+    <w:lsdException w:name="Medium Grid 2" w:semiHidden="0" w:uiPriority="68" w:unhideWhenUsed="0"/>
+    <w:lsdException w:name="Medium Grid 3" w:semiHidden="0" w:uiPriority="69" w:unhideWhenUsed="0"/>
+    <w:lsdException w:name="Dark List" w:semiHidden="0" w:uiPriority="70" w:unhideWhenUsed="0"/>
+    <w:lsdException w:name="Colorful Shading" w:semiHidden="0" w:uiPriority="71" w:unhideWhenUsed="0"/>
+    <w:lsdException w:name="Colorful List" w:semiHidden="0" w:uiPriority="72" w:unhideWhenUsed="0"/>
+    <w:lsdException w:name="Colorful Grid" w:semiHidden="0" w:uiPriority="73" w:unhideWhenUsed="0"/>
+    <w:lsdException w:name="Light Shading Accent 1" w:semiHidden="0" w:uiPriority="60" w:unhideWhenUsed="0"/>
+    <w:lsdException w:name="Light List Accent 1" w:semiHidden="0" w:uiPriority="61" w:unhideWhenUsed="0"/>
+    <w:lsdException w:name="Light Grid Accent 1" w:semiHidden="0" w:uiPriority="62" w:unhideWhenUsed="0"/>
+    <w:lsdException w:name="Medium Shading 1 Accent 1" w:semiHidden="0" w:uiPriority="63" w:unhideWhenUsed="0"/>
+    <w:lsdException w:name="Medium Shading 2 Accent 1" w:semiHidden="0" w:uiPriority="64" w:unhideWhenUsed="0"/>
+    <w:lsdException w:name="Medium List 1 Accent 1" w:semiHidden="0" w:uiPriority="65" w:unhideWhenUsed="0"/>
+    <w:lsdException w:name="Revision" w:unhideWhenUsed="0"/>
+    <w:lsdException w:name="List Paragraph" w:semiHidden="0" w:uiPriority="34" w:unhideWhenUsed="0" w:qFormat="1"/>
+    <w:lsdException w:name="Quote" w:semiHidden="0" w:uiPriority="29" w:unhideWhenUsed="0" w:qFormat="1"/>
+    <w:lsdException w:name="Intense Quote" w:semiHidden="0" w:uiPriority="30" w:unhideWhenUsed="0" w:qFormat="1"/>
+    <w:lsdException w:name="Medium List 2 Accent 1" w:semiHidden="0" w:uiPriority="66" w:unhideWhenUsed="0"/>
+    <w:lsdException w:name="Medium Grid 1 Accent 1" w:semiHidden="0" w:uiPriority="67" w:unhideWhenUsed="0"/>
+    <w:lsdException w:name="Medium Grid 2 Accent 1" w:semiHidden="0" w:uiPriority="68" w:unhideWhenUsed="0"/>
+    <w:lsdException w:name="Medium Grid 3 Accent 1" w:semiHidden="0" w:uiPriority="69" w:unhideWhenUsed="0"/>
+    <w:lsdException w:name="Dark List Accent 1" w:semiHidden="0" w:uiPriority="70" w:unhideWhenUsed="0"/>
+    <w:lsdException w:name="Colorful Shading Accent 1" w:semiHidden="0" w:uiPriority="71" w:unhideWhenUsed="0"/>
+    <w:lsdException w:name="Colorful List Accent 1" w:semiHidden="0" w:uiPriority="72" w:unhideWhenUsed="0"/>
+    <w:lsdException w:name="Colorful Grid Accent 1" w:semiHidden="0" w:uiPriority="73" w:unhideWhenUsed="0"/>
+    <w:lsdException w:name="Light Shading Accent 2" w:semiHidden="0" w:uiPriority="60" w:unhideWhenUsed="0"/>
+    <w:lsdException w:name="Light List Accent 2" w:semiHidden="0" w:uiPriority="61" w:unhideWhenUsed="0"/>
+    <w:lsdException w:name="Light Grid Accent 2" w:semiHidden="0" w:uiPriority="62" w:unhideWhenUsed="0"/>
+    <w:lsdException w:name="Medium Shading 1 Accent 2" w:semiHidden="0" w:uiPriority="63" w:unhideWhenUsed="0"/>
+    <w:lsdException w:name="Medium Shading 2 Accent 2" w:semiHidden="0" w:uiPriority="64" w:unhideWhenUsed="0"/>
+    <w:lsdException w:name="Medium List 1 Accent 2" w:semiHidden="0" w:uiPriority="65" w:unhideWhenUsed="0"/>
+    <w:lsdException w:name="Medium List 2 Accent 2" w:semiHidden="0" w:uiPriority="66" w:unhideWhenUsed="0"/>
+    <w:lsdException w:name="Medium Grid 1 Accent 2" w:semiHidden="0" w:uiPriority="67" w:unhideWhenUsed="0"/>
+    <w:lsdException w:name="Medium Grid 2 Accent 2" w:semiHidden="0" w:uiPriority="68" w:unhideWhenUsed="0"/>
+    <w:lsdException w:name="Medium Grid 3 Accent 2" w:semiHidden="0" w:uiPriority="69" w:unhideWhenUsed="0"/>
+    <w:lsdException w:name="Dark List Accent 2" w:semiHidden="0" w:uiPriority="70" w:unhideWhenUsed="0"/>
+    <w:lsdException w:name="Colorful Shading Accent 2" w:semiHidden="0" w:uiPriority="71" w:unhideWhenUsed="0"/>
+    <w:lsdException w:name="Colorful List Accent 2" w:semiHidden="0" w:uiPriority="72" w:unhideWhenUsed="0"/>
+    <w:lsdException w:name="Colorful Grid Accent 2" w:semiHidden="0" w:uiPriority="73" w:unhideWhenUsed="0"/>
+    <w:lsdException w:name="Light Shading Accent 3" w:semiHidden="0" w:uiPriority="60" w:unhideWhenUsed="0"/>
+    <w:lsdException w:name="Light List Accent 3" w:semiHidden="0" w:uiPriority="61" w:unhideWhenUsed="0"/>
+    <w:lsdException w:name="Light Grid Accent 3" w:semiHidden="0" w:uiPriority="62" w:unhideWhenUsed="0"/>
+    <w:lsdException w:name="Medium Shading 1 Accent 3" w:semiHidden="0" w:uiPriority="63" w:unhideWhenUsed="0"/>
+    <w:lsdException w:name="Medium Shading 2 Accent 3" w:semiHidden="0" w:uiPriority="64" w:unhideWhenUsed="0"/>
+    <w:lsdException w:name="Medium List 1 Accent 3" w:semiHidden="0" w:uiPriority="65" w:unhideWhenUsed="0"/>
+    <w:lsdException w:name="Medium List 2 Accent 3" w:semiHidden="0" w:uiPriority="66" w:unhideWhenUsed="0"/>
+    <w:lsdException w:name="Medium Grid 1 Accent 3" w:semiHidden="0" w:uiPriority="67" w:unhideWhenUsed="0"/>
+    <w:lsdException w:name="Medium Grid 2 Accent 3" w:semiHidden="0" w:uiPriority="68" w:unhideWhenUsed="0"/>
+    <w:lsdException w:name="Medium Grid 3 Accent 3" w:semiHidden="0" w:uiPriority="69" w:unhideWhenUsed="0"/>
+    <w:lsdException w:name="Dark List Accent 3" w:semiHidden="0" w:uiPriority="70" w:unhideWhenUsed="0"/>
+    <w:lsdException w:name="Colorful Shading Accent 3" w:semiHidden="0" w:uiPriority="71" w:unhideWhenUsed="0"/>
+    <w:lsdException w:name="Colorful List Accent 3" w:semiHidden="0" w:uiPriority="72" w:unhideWhenUsed="0"/>
+    <w:lsdException w:name="Colorful Grid Accent 3" w:semiHidden="0" w:uiPriority="73" w:unhideWhenUsed="0"/>
+    <w:lsdException w:name="Light Shading Accent 4" w:semiHidden="0" w:uiPriority="60" w:unhideWhenUsed="0"/>
+    <w:lsdException w:name="Light List Accent 4" w:semiHidden="0" w:uiPriority="61" w:unhideWhenUsed="0"/>
+    <w:lsdException w:name="Light Grid Accent 4" w:semiHidden="0" w:uiPriority="62" w:unhideWhenUsed="0"/>
+    <w:lsdException w:name="Medium Shading 1 Accent 4" w:semiHidden="0" w:uiPriority="63" w:unhideWhenUsed="0"/>
+    <w:lsdException w:name="Medium Shading 2 Accent 4" w:semiHidden="0" w:uiPriority="64" w:unhideWhenUsed="0"/>
+    <w:lsdException w:name="Medium List 1 Accent 4" w:semiHidden="0" w:uiPriority="65" w:unhideWhenUsed="0"/>
+    <w:lsdException w:name="Medium List 2 Accent 4" w:semiHidden="0" w:uiPriority="66" w:unhideWhenUsed="0"/>
+    <w:lsdException w:name="Medium Grid 1 Accent 4" w:semiHidden="0" w:uiPriority="67" w:unhideWhenUsed="0"/>
+    <w:lsdException w:name="Medium Grid 2 Accent 4" w:semiHidden="0" w:uiPriority="68" w:unhideWhenUsed="0"/>
+    <w:lsdException w:name="Medium Grid 3 Accent 4" w:semiHidden="0" w:uiPriority="69" w:unhideWhenUsed="0"/>
+    <w:lsdException w:name="Dark List Accent 4" w:semiHidden="0" w:uiPriority="70" w:unhideWhenUsed="0"/>
+    <w:lsdException w:name="Colorful Shading Accent 4" w:semiHidden="0" w:uiPriority="71" w:unhideWhenUsed="0"/>
+    <w:lsdException w:name="Colorful List Accent 4" w:semiHidden="0" w:uiPriority="72" w:unhideWhenUsed="0"/>
+    <w:lsdException w:name="Colorful Grid Accent 4" w:semiHidden="0" w:uiPriority="73" w:unhideWhenUsed="0"/>
+    <w:lsdException w:name="Light Shading Accent 5" w:semiHidden="0" w:uiPriority="60" w:unhideWhenUsed="0"/>
+    <w:lsdException w:name="Light List Accent 5" w:semiHidden="0" w:uiPriority="61" w:unhideWhenUsed="0"/>
+    <w:lsdException w:name="Light Grid Accent 5" w:semiHidden="0" w:uiPriority="62" w:unhideWhenUsed="0"/>
+    <w:lsdException w:name="Medium Shading 1 Accent 5" w:semiHidden="0" w:uiPriority="63" w:unhideWhenUsed="0"/>
+    <w:lsdException w:name="Medium Shading 2 Accent 5" w:semiHidden="0" w:uiPriority="64" w:unhideWhenUsed="0"/>
+    <w:lsdException w:name="Medium List 1 Accent 5" w:semiHidden="0" w:uiPriority="65" w:unhideWhenUsed="0"/>
+    <w:lsdException w:name="Medium List 2 Accent 5" w:semiHidden="0" w:uiPriority="66" w:unhideWhenUsed="0"/>
+    <w:lsdException w:name="Medium Grid 1 Accent 5" w:semiHidden="0" w:uiPriority="67" w:unhideWhenUsed="0"/>
+    <w:lsdException w:name="Medium Grid 2 Accent 5" w:semiHidden="0" w:uiPriority="68" w:unhideWhenUsed="0"/>
+    <w:lsdException w:name="Medium Grid 3 Accent 5" w:semiHidden="0" w:uiPriority="69" w:unhideWhenUsed="0"/>
+    <w:lsdException w:name="Dark List Accent 5" w:semiHidden="0" w:uiPriority="70" w:unhideWhenUsed="0"/>
+    <w:lsdException w:name="Colorful Shading Accent 5" w:semiHidden="0" w:uiPriority="71" w:unhideWhenUsed="0"/>
+    <w:lsdException w:name="Colorful List Accent 5" w:semiHidden="0" w:uiPriority="72" w:unhideWhenUsed="0"/>
+    <w:lsdException w:name="Colorful Grid Accent 5" w:semiHidden="0" w:uiPriority="73" w:unhideWhenUsed="0"/>
+    <w:lsdException w:name="Light Shading Accent 6" w:semiHidden="0" w:uiPriority="60" w:unhideWhenUsed="0"/>
+    <w:lsdException w:name="Light List Accent 6" w:semiHidden="0" w:uiPriority="61" w:unhideWhenUsed="0"/>
+    <w:lsdException w:name="Light Grid Accent 6" w:semiHidden="0" w:uiPriority="62" w:unhideWhenUsed="0"/>
+    <w:lsdException w:name="Medium Shading 1 Accent 6" w:semiHidden="0" w:uiPriority="63" w:unhideWhenUsed="0"/>
+    <w:lsdException w:name="Medium Shading 2 Accent 6" w:semiHidden="0" w:uiPriority="64" w:unhideWhenUsed="0"/>
+    <w:lsdException w:name="Medium List 1 Accent 6" w:semiHidden="0" w:uiPriority="65" w:unhideWhenUsed="0"/>
+    <w:lsdException w:name="Medium List 2 Accent 6" w:semiHidden="0" w:uiPriority="66" w:unhideWhenUsed="0"/>
+    <w:lsdException w:name="Medium Grid 1 Accent 6" w:semiHidden="0" w:uiPriority="67" w:unhideWhenUsed="0"/>
+    <w:lsdException w:name="Medium Grid 2 Accent 6" w:semiHidden="0" w:uiPriority="68" w:unhideWhenUsed="0"/>
+    <w:lsdException w:name="Medium Grid 3 Accent 6" w:semiHidden="0" w:uiPriority="69" w:unhideWhenUsed="0"/>
+    <w:lsdException w:name="Dark List Accent 6" w:semiHidden="0" w:uiPriority="70" w:unhideWhenUsed="0"/>
+    <w:lsdException w:name="Colorful Shading Accent 6" w:semiHidden="0" w:uiPriority="71" w:unhideWhenUsed="0"/>
+    <w:lsdException w:name="Colorful List Accent 6" w:semiHidden="0" w:uiPriority="72" w:unhideWhenUsed="0"/>
+    <w:lsdException w:name="Colorful Grid Accent 6" w:semiHidden="0" w:uiPriority="73" w:unhideWhenUsed="0"/>
+    <w:lsdException w:name="Subtle Emphasis" w:semiHidden="0" w:uiPriority="19" w:unhideWhenUsed="0" w:qFormat="1"/>
+    <w:lsdException w:name="Intense Emphasis" w:semiHidden="0" w:uiPriority="21" w:unhideWhenUsed="0" w:qFormat="1"/>
+    <w:lsdException w:name="Subtle Reference" w:semiHidden="0" w:uiPriority="31" w:unhideWhenUsed="0" w:qFormat="1"/>
+    <w:lsdException w:name="Intense Reference" w:semiHidden="0" w:uiPriority="32" w:unhideWhenUsed="0" w:qFormat="1"/>
+    <w:lsdException w:name="Book Title" w:semiHidden="0" w:uiPriority="33" w:unhideWhenUsed="0" w:qFormat="1"/>
+    <w:lsdException w:name="Bibliography" w:uiPriority="37"/>
+    <w:lsdException w:name="TOC Heading" w:uiPriority="39" w:qFormat="1"/>
   </w:latentStyles>
   <w:style w:type="paragraph" w:default="1" w:styleId="Normal">
     <w:name w:val="Normal"/>
@@ -5787,7 +5902,7 @@
     </a:clrScheme>
     <a:fontScheme name="Escritório">
       <a:majorFont>
-        <a:latin typeface="Calibri Light" panose="020F0302020204030204"/>
+        <a:latin typeface="Calibri Light"/>
         <a:ea typeface=""/>
         <a:cs typeface=""/>
         <a:font script="Jpan" typeface="ＭＳ ゴシック"/>
@@ -5822,7 +5937,7 @@
         <a:font script="Geor" typeface="Sylfaen"/>
       </a:majorFont>
       <a:minorFont>
-        <a:latin typeface="Calibri" panose="020F0502020204030204"/>
+        <a:latin typeface="Calibri"/>
         <a:ea typeface=""/>
         <a:cs typeface=""/>
         <a:font script="Jpan" typeface="ＭＳ 明朝"/>
@@ -5999,7 +6114,7 @@
   <a:extraClrSchemeLst/>
   <a:extLst>
     <a:ext uri="{05A4C25C-085E-4340-85A3-A5531E510DB2}">
-      <thm15:themeFamily xmlns:thm15="http://schemas.microsoft.com/office/thememl/2012/main" name="Office Theme" id="{62F939B6-93AF-4DB8-9C6B-D6C7DFDC589F}" vid="{4A3C46E8-61CC-4603-A589-7422A47A8E4A}"/>
+      <thm15:themeFamily xmlns:thm15="http://schemas.microsoft.com/office/thememl/2012/main" xmlns="" name="Office Theme" id="{62F939B6-93AF-4DB8-9C6B-D6C7DFDC589F}" vid="{4A3C46E8-61CC-4603-A589-7422A47A8E4A}"/>
     </a:ext>
   </a:extLst>
 </a:theme>

</xml_diff>

<commit_message>
reconstrução dos cenários de teste dai 27
</commit_message>
<xml_diff>
--- a/Testes/Test Cases.docx
+++ b/Testes/Test Cases.docx
@@ -5082,7 +5082,6 @@
           <w:color w:val="0000FF"/>
           <w:sz w:val="24"/>
           <w:szCs w:val="24"/>
-          <w:lang w:val="en-US"/>
         </w:rPr>
       </w:pPr>
       <w:r>
@@ -5092,7 +5091,6 @@
           <w:color w:val="0000FF"/>
           <w:sz w:val="24"/>
           <w:szCs w:val="24"/>
-          <w:lang w:val="en-US"/>
         </w:rPr>
         <w:t>ID CT09</w:t>
       </w:r>
@@ -5102,7 +5100,6 @@
           <w:b/>
           <w:sz w:val="24"/>
           <w:szCs w:val="24"/>
-          <w:lang w:val="en-US"/>
         </w:rPr>
         <w:t xml:space="preserve"> –</w:t>
       </w:r>
@@ -5113,7 +5110,6 @@
           <w:color w:val="0000FF"/>
           <w:sz w:val="24"/>
           <w:szCs w:val="24"/>
-          <w:lang w:val="en-US"/>
         </w:rPr>
         <w:t xml:space="preserve"> </w:t>
       </w:r>
@@ -5124,9 +5120,8 @@
           <w:color w:val="0000FF"/>
           <w:sz w:val="24"/>
           <w:szCs w:val="24"/>
-          <w:lang w:val="en-US"/>
-        </w:rPr>
-        <w:t>Login</w:t>
+        </w:rPr>
+        <w:t xml:space="preserve">Realizar </w:t>
       </w:r>
       <w:r>
         <w:rPr>
@@ -5135,11 +5130,9 @@
           <w:color w:val="0000FF"/>
           <w:sz w:val="24"/>
           <w:szCs w:val="24"/>
-          <w:lang w:val="en-US"/>
-        </w:rPr>
-        <w:t xml:space="preserve"> </w:t>
-      </w:r>
-      <w:proofErr w:type="spellStart"/>
+        </w:rPr>
+        <w:t>Login</w:t>
+      </w:r>
       <w:r>
         <w:rPr>
           <w:rFonts w:ascii="Arial" w:hAnsi="Arial"/>
@@ -5147,11 +5140,9 @@
           <w:color w:val="0000FF"/>
           <w:sz w:val="24"/>
           <w:szCs w:val="24"/>
-          <w:lang w:val="en-US"/>
-        </w:rPr>
-        <w:t>moto</w:t>
-      </w:r>
-      <w:proofErr w:type="spellEnd"/>
+        </w:rPr>
+        <w:t xml:space="preserve"> moto </w:t>
+      </w:r>
       <w:r>
         <w:rPr>
           <w:rFonts w:ascii="Arial" w:hAnsi="Arial"/>
@@ -5159,11 +5150,9 @@
           <w:color w:val="0000FF"/>
           <w:sz w:val="24"/>
           <w:szCs w:val="24"/>
-          <w:lang w:val="en-US"/>
-        </w:rPr>
-        <w:t xml:space="preserve"> </w:t>
-      </w:r>
-      <w:proofErr w:type="spellStart"/>
+        </w:rPr>
+        <w:t xml:space="preserve">taxista </w:t>
+      </w:r>
       <w:r>
         <w:rPr>
           <w:rFonts w:ascii="Arial" w:hAnsi="Arial"/>
@@ -5171,346 +5160,398 @@
           <w:color w:val="0000FF"/>
           <w:sz w:val="24"/>
           <w:szCs w:val="24"/>
-          <w:lang w:val="en-US"/>
-        </w:rPr>
-        <w:t>taxista</w:t>
-      </w:r>
-      <w:proofErr w:type="spellEnd"/>
-      <w:r>
+        </w:rPr>
+        <w:t>com sucesso</w:t>
+      </w:r>
+    </w:p>
+    <w:p>
+      <w:pPr>
+        <w:pStyle w:val="bp"/>
+        <w:spacing w:before="0" w:after="0"/>
+        <w:rPr>
+          <w:rFonts w:ascii="Arial" w:hAnsi="Arial"/>
+          <w:sz w:val="20"/>
+        </w:rPr>
+      </w:pPr>
+      <w:r>
+        <w:rPr>
+          <w:rFonts w:ascii="Arial" w:hAnsi="Arial"/>
+          <w:sz w:val="20"/>
+          <w:u w:val="single"/>
+        </w:rPr>
+        <w:t>Descrição</w:t>
+      </w:r>
+      <w:r>
+        <w:rPr>
+          <w:rFonts w:ascii="Arial" w:hAnsi="Arial"/>
+          <w:sz w:val="20"/>
+        </w:rPr>
+        <w:t>:</w:t>
+      </w:r>
+      <w:r>
+        <w:t xml:space="preserve"> </w:t>
+      </w:r>
+      <w:r>
+        <w:t>Este c</w:t>
+      </w:r>
+      <w:r>
+        <w:t>aso de uso permite que o usuário</w:t>
+      </w:r>
+      <w:r>
+        <w:t xml:space="preserve"> (já cadastrado) possa realizar Login</w:t>
+      </w:r>
+      <w:r>
+        <w:t xml:space="preserve"> e assim ter acesso </w:t>
+      </w:r>
+      <w:r>
+        <w:t xml:space="preserve">a usabilidade do sistema </w:t>
+      </w:r>
+      <w:proofErr w:type="gramStart"/>
+      <w:r>
+        <w:t>MotoTaxiJÁ</w:t>
+      </w:r>
+      <w:proofErr w:type="gramEnd"/>
+      <w:r>
+        <w:t>.</w:t>
+      </w:r>
+    </w:p>
+    <w:p>
+      <w:pPr>
+        <w:pStyle w:val="Corpodetexto"/>
+        <w:rPr>
+          <w:b w:val="0"/>
+          <w:sz w:val="22"/>
+        </w:rPr>
+      </w:pPr>
+      <w:r>
+        <w:rPr>
+          <w:rFonts w:ascii="Arial" w:hAnsi="Arial"/>
+          <w:b w:val="0"/>
+          <w:sz w:val="20"/>
+          <w:u w:val="single"/>
+        </w:rPr>
+        <w:t>Pré</w:t>
+      </w:r>
+      <w:r>
+        <w:rPr>
+          <w:rFonts w:ascii="Arial" w:hAnsi="Arial"/>
+          <w:sz w:val="20"/>
+          <w:u w:val="single"/>
+        </w:rPr>
+        <w:t>-</w:t>
+      </w:r>
+      <w:r>
+        <w:rPr>
+          <w:rFonts w:ascii="Arial" w:hAnsi="Arial"/>
+          <w:b w:val="0"/>
+          <w:sz w:val="20"/>
+          <w:u w:val="single"/>
+        </w:rPr>
+        <w:t>Condições</w:t>
+      </w:r>
+      <w:r>
+        <w:rPr>
+          <w:rFonts w:ascii="Arial" w:hAnsi="Arial"/>
+          <w:sz w:val="20"/>
+        </w:rPr>
+        <w:t xml:space="preserve">: </w:t>
+      </w:r>
+      <w:r>
+        <w:rPr>
+          <w:b w:val="0"/>
+          <w:sz w:val="22"/>
+        </w:rPr>
+        <w:t>Moto Taxista cadastrado no sistema e acessando a Internet.</w:t>
+      </w:r>
+    </w:p>
+    <w:p>
+      <w:pPr>
+        <w:pStyle w:val="Ttulo2"/>
+        <w:rPr>
+          <w:rFonts w:ascii="Times New Roman" w:eastAsia="Times New Roman" w:hAnsi="Times New Roman" w:cs="Times New Roman"/>
+          <w:b w:val="0"/>
+          <w:bCs w:val="0"/>
+          <w:color w:val="auto"/>
+          <w:sz w:val="22"/>
+          <w:szCs w:val="20"/>
+        </w:rPr>
+      </w:pPr>
+      <w:r>
+        <w:rPr>
+          <w:rFonts w:ascii="Times New Roman" w:eastAsia="Times New Roman" w:hAnsi="Times New Roman" w:cs="Times New Roman"/>
+          <w:b w:val="0"/>
+          <w:bCs w:val="0"/>
+          <w:color w:val="auto"/>
+          <w:sz w:val="22"/>
+          <w:szCs w:val="20"/>
+        </w:rPr>
+        <w:t>Pós-Condições</w:t>
+      </w:r>
+      <w:r>
+        <w:rPr>
+          <w:rFonts w:ascii="Times New Roman" w:eastAsia="Times New Roman" w:hAnsi="Times New Roman" w:cs="Times New Roman"/>
+          <w:b w:val="0"/>
+          <w:bCs w:val="0"/>
+          <w:color w:val="auto"/>
+          <w:sz w:val="22"/>
+          <w:szCs w:val="20"/>
+        </w:rPr>
+        <w:t xml:space="preserve">: </w:t>
+      </w:r>
+      <w:r>
+        <w:rPr>
+          <w:rFonts w:ascii="Times New Roman" w:eastAsia="Times New Roman" w:hAnsi="Times New Roman" w:cs="Times New Roman"/>
+          <w:b w:val="0"/>
+          <w:bCs w:val="0"/>
+          <w:color w:val="auto"/>
+          <w:sz w:val="22"/>
+          <w:szCs w:val="20"/>
+        </w:rPr>
+        <w:t>Moto taxista habilitado a usar o sistema.</w:t>
+      </w:r>
+    </w:p>
+    <w:p>
+      <w:pPr>
+        <w:pStyle w:val="bp"/>
+        <w:spacing w:before="0" w:after="0"/>
+        <w:rPr>
+          <w:rFonts w:ascii="Arial" w:hAnsi="Arial"/>
+          <w:sz w:val="20"/>
+        </w:rPr>
+      </w:pPr>
+    </w:p>
+    <w:p>
+      <w:pPr>
+        <w:pStyle w:val="bp"/>
+        <w:spacing w:before="0" w:after="0"/>
+        <w:rPr>
+          <w:rFonts w:ascii="Arial" w:hAnsi="Arial"/>
+          <w:sz w:val="20"/>
+        </w:rPr>
+      </w:pPr>
+      <w:r>
+        <w:rPr>
+          <w:rFonts w:ascii="Arial" w:hAnsi="Arial"/>
+          <w:sz w:val="20"/>
+          <w:u w:val="single"/>
+        </w:rPr>
+        <w:lastRenderedPageBreak/>
+        <w:t>Dados Requeridos para Execução</w:t>
+      </w:r>
+      <w:r>
+        <w:rPr>
+          <w:rFonts w:ascii="Arial" w:hAnsi="Arial"/>
+          <w:sz w:val="20"/>
+        </w:rPr>
+        <w:t>:</w:t>
+      </w:r>
+    </w:p>
+    <w:p>
+      <w:pPr>
+        <w:pStyle w:val="bp"/>
+        <w:spacing w:before="0" w:after="0"/>
+        <w:rPr>
+          <w:rFonts w:ascii="Arial" w:hAnsi="Arial"/>
+          <w:sz w:val="20"/>
+        </w:rPr>
+      </w:pPr>
+      <w:r>
+        <w:rPr>
+          <w:rFonts w:ascii="Arial" w:hAnsi="Arial"/>
+          <w:sz w:val="20"/>
+        </w:rPr>
+        <w:t>Passo1:</w:t>
+      </w:r>
+      <w:r>
+        <w:rPr>
+          <w:rFonts w:ascii="Arial" w:hAnsi="Arial"/>
+          <w:sz w:val="20"/>
+        </w:rPr>
+        <w:t xml:space="preserve"> </w:t>
+      </w:r>
+      <w:r>
+        <w:rPr>
+          <w:rFonts w:ascii="Arial" w:hAnsi="Arial"/>
+          <w:sz w:val="20"/>
+        </w:rPr>
+        <w:t>O Usuário escolhe a opção de acesso à conta</w:t>
+      </w:r>
+      <w:r>
+        <w:rPr>
+          <w:rFonts w:ascii="Arial" w:hAnsi="Arial"/>
+          <w:sz w:val="20"/>
+        </w:rPr>
+        <w:t>;</w:t>
+      </w:r>
+    </w:p>
+    <w:p>
+      <w:pPr>
+        <w:pStyle w:val="bp"/>
+        <w:spacing w:before="0" w:after="0"/>
+        <w:rPr>
+          <w:rFonts w:ascii="Arial" w:hAnsi="Arial"/>
+          <w:sz w:val="20"/>
+        </w:rPr>
+      </w:pPr>
+      <w:r>
+        <w:rPr>
+          <w:rFonts w:ascii="Arial" w:hAnsi="Arial"/>
+          <w:sz w:val="20"/>
+        </w:rPr>
+        <w:t xml:space="preserve">Passo </w:t>
+      </w:r>
+      <w:proofErr w:type="gramStart"/>
+      <w:r>
+        <w:rPr>
+          <w:rFonts w:ascii="Arial" w:hAnsi="Arial"/>
+          <w:sz w:val="20"/>
+        </w:rPr>
+        <w:t>2</w:t>
+      </w:r>
+      <w:proofErr w:type="gramEnd"/>
+      <w:r>
+        <w:rPr>
+          <w:rFonts w:ascii="Arial" w:hAnsi="Arial"/>
+          <w:sz w:val="20"/>
+        </w:rPr>
+        <w:t xml:space="preserve">: Digita os dados requeridos </w:t>
+      </w:r>
+      <w:r>
+        <w:rPr>
+          <w:rFonts w:ascii="Arial" w:hAnsi="Arial"/>
+          <w:sz w:val="20"/>
+        </w:rPr>
+        <w:t>Login e senha</w:t>
+      </w:r>
+      <w:r>
+        <w:rPr>
+          <w:rFonts w:ascii="Arial" w:hAnsi="Arial"/>
+          <w:sz w:val="20"/>
+        </w:rPr>
+        <w:t>;</w:t>
+      </w:r>
+    </w:p>
+    <w:p>
+      <w:pPr>
+        <w:pStyle w:val="bp"/>
+        <w:spacing w:before="0" w:after="0"/>
+        <w:rPr>
+          <w:rFonts w:ascii="Arial" w:hAnsi="Arial"/>
+          <w:sz w:val="20"/>
+        </w:rPr>
+      </w:pPr>
+      <w:r>
+        <w:rPr>
+          <w:rFonts w:ascii="Arial" w:hAnsi="Arial"/>
+          <w:sz w:val="20"/>
+        </w:rPr>
+        <w:t xml:space="preserve">Passo </w:t>
+      </w:r>
+      <w:proofErr w:type="gramStart"/>
+      <w:r>
+        <w:rPr>
+          <w:rFonts w:ascii="Arial" w:hAnsi="Arial"/>
+          <w:sz w:val="20"/>
+        </w:rPr>
+        <w:t>4</w:t>
+      </w:r>
+      <w:proofErr w:type="gramEnd"/>
+      <w:r>
+        <w:rPr>
+          <w:rFonts w:ascii="Arial" w:hAnsi="Arial"/>
+          <w:sz w:val="20"/>
+        </w:rPr>
+        <w:t xml:space="preserve">: Clica na Opção </w:t>
+      </w:r>
+      <w:r>
+        <w:rPr>
+          <w:rFonts w:ascii="Arial" w:hAnsi="Arial"/>
+          <w:sz w:val="20"/>
+        </w:rPr>
+        <w:t>&lt;</w:t>
+      </w:r>
+      <w:r>
+        <w:rPr>
+          <w:rFonts w:ascii="Arial" w:hAnsi="Arial"/>
+          <w:b/>
+          <w:sz w:val="20"/>
+        </w:rPr>
+        <w:t>Entrar</w:t>
+      </w:r>
+      <w:r>
+        <w:rPr>
+          <w:rFonts w:ascii="Arial" w:hAnsi="Arial"/>
+          <w:sz w:val="20"/>
+        </w:rPr>
+        <w:t>&gt;</w:t>
+      </w:r>
+    </w:p>
+    <w:p>
+      <w:pPr>
+        <w:pStyle w:val="bp"/>
+        <w:spacing w:before="0" w:after="0"/>
+        <w:rPr>
+          <w:rFonts w:ascii="Arial" w:hAnsi="Arial"/>
+          <w:sz w:val="20"/>
+        </w:rPr>
+      </w:pPr>
+    </w:p>
+    <w:p>
+      <w:pPr>
+        <w:pStyle w:val="bp"/>
+        <w:spacing w:before="0" w:after="0"/>
+        <w:rPr>
+          <w:rFonts w:ascii="Arial" w:hAnsi="Arial"/>
+          <w:sz w:val="20"/>
+        </w:rPr>
+      </w:pPr>
+      <w:r>
+        <w:rPr>
+          <w:rFonts w:ascii="Arial" w:hAnsi="Arial"/>
+          <w:sz w:val="20"/>
+        </w:rPr>
+        <w:t xml:space="preserve">Resultado esperado: </w:t>
+      </w:r>
+    </w:p>
+    <w:p>
+      <w:pPr>
+        <w:pStyle w:val="bp"/>
+        <w:spacing w:before="0" w:after="0"/>
+        <w:rPr>
+          <w:rFonts w:ascii="Arial" w:hAnsi="Arial"/>
+          <w:sz w:val="20"/>
+        </w:rPr>
+      </w:pPr>
+      <w:r>
+        <w:rPr>
+          <w:rFonts w:ascii="Arial" w:hAnsi="Arial"/>
+          <w:sz w:val="20"/>
+        </w:rPr>
+        <w:t xml:space="preserve">O sistema </w:t>
+      </w:r>
+      <w:r>
+        <w:rPr>
+          <w:rFonts w:ascii="Arial" w:hAnsi="Arial"/>
+          <w:sz w:val="20"/>
+        </w:rPr>
+        <w:t>valida os dados e permite seu acesso ao sistema</w:t>
+      </w:r>
+      <w:r>
+        <w:t>.</w:t>
+      </w:r>
+    </w:p>
+    <w:p>
+      <w:pPr>
+        <w:pStyle w:val="bp"/>
+        <w:spacing w:before="0" w:after="0"/>
         <w:rPr>
           <w:rFonts w:ascii="Arial" w:hAnsi="Arial"/>
           <w:b/>
           <w:color w:val="0000FF"/>
           <w:sz w:val="24"/>
           <w:szCs w:val="24"/>
-          <w:lang w:val="en-US"/>
-        </w:rPr>
-        <w:t xml:space="preserve"> – </w:t>
-      </w:r>
-    </w:p>
-    <w:p>
-      <w:pPr>
-        <w:pStyle w:val="bp"/>
-        <w:spacing w:before="0" w:after="0"/>
-        <w:rPr>
-          <w:rFonts w:ascii="Arial" w:hAnsi="Arial"/>
-          <w:sz w:val="20"/>
-        </w:rPr>
-      </w:pPr>
-      <w:r>
-        <w:rPr>
-          <w:rFonts w:ascii="Arial" w:hAnsi="Arial"/>
-          <w:sz w:val="20"/>
-          <w:u w:val="single"/>
-        </w:rPr>
-        <w:t>Descrição</w:t>
-      </w:r>
-      <w:r>
-        <w:rPr>
-          <w:rFonts w:ascii="Arial" w:hAnsi="Arial"/>
-          <w:sz w:val="20"/>
-        </w:rPr>
-        <w:t>:</w:t>
-      </w:r>
-      <w:r>
-        <w:t xml:space="preserve"> </w:t>
-      </w:r>
-      <w:r>
-        <w:t>Este c</w:t>
-      </w:r>
-      <w:r>
-        <w:t>aso de uso permite que o usuário</w:t>
-      </w:r>
-      <w:r>
-        <w:t xml:space="preserve"> (não cadastrado) possa se cadastrar e assim ter acesso </w:t>
-      </w:r>
-      <w:r>
-        <w:t xml:space="preserve">a usabilidade do sistema </w:t>
-      </w:r>
-      <w:proofErr w:type="gramStart"/>
-      <w:r>
-        <w:t>MotoTaxiJÁ</w:t>
-      </w:r>
-      <w:proofErr w:type="gramEnd"/>
-      <w:r>
-        <w:t>.</w:t>
-      </w:r>
-    </w:p>
-    <w:p>
-      <w:pPr>
-        <w:pStyle w:val="bp"/>
-        <w:spacing w:before="0" w:after="0"/>
-        <w:rPr>
-          <w:rFonts w:ascii="Arial" w:hAnsi="Arial"/>
-          <w:sz w:val="20"/>
-        </w:rPr>
-      </w:pPr>
-      <w:r>
-        <w:rPr>
-          <w:rFonts w:ascii="Arial" w:hAnsi="Arial"/>
-          <w:sz w:val="20"/>
-          <w:u w:val="single"/>
-        </w:rPr>
-        <w:t>Pré-Condições</w:t>
-      </w:r>
-      <w:r>
-        <w:rPr>
-          <w:rFonts w:ascii="Arial" w:hAnsi="Arial"/>
-          <w:sz w:val="20"/>
-        </w:rPr>
-        <w:t xml:space="preserve">: </w:t>
-      </w:r>
-      <w:r>
-        <w:rPr>
-          <w:sz w:val="24"/>
-          <w:szCs w:val="24"/>
-          <w:lang w:eastAsia="pt-BR"/>
-        </w:rPr>
-        <w:t>Acesso à funcionalidade de cadastro de moto taxista</w:t>
-      </w:r>
-      <w:r>
-        <w:rPr>
-          <w:sz w:val="24"/>
-          <w:szCs w:val="24"/>
-          <w:lang w:eastAsia="pt-BR"/>
-        </w:rPr>
-        <w:t>s</w:t>
-      </w:r>
-      <w:r>
-        <w:rPr>
-          <w:sz w:val="24"/>
-          <w:szCs w:val="24"/>
-          <w:lang w:eastAsia="pt-BR"/>
-        </w:rPr>
-        <w:t>.</w:t>
-      </w:r>
-    </w:p>
-    <w:p>
-      <w:pPr>
-        <w:pStyle w:val="bp"/>
-        <w:spacing w:before="0" w:after="0"/>
-        <w:rPr>
-          <w:rFonts w:ascii="Arial" w:hAnsi="Arial"/>
-          <w:sz w:val="20"/>
-        </w:rPr>
-      </w:pPr>
-      <w:r>
-        <w:rPr>
-          <w:rFonts w:ascii="Arial" w:hAnsi="Arial"/>
-          <w:sz w:val="20"/>
-          <w:u w:val="single"/>
-        </w:rPr>
-        <w:t>Pós-Condições</w:t>
-      </w:r>
-      <w:proofErr w:type="gramStart"/>
-      <w:r>
-        <w:rPr>
-          <w:rFonts w:ascii="Arial" w:hAnsi="Arial"/>
-          <w:sz w:val="20"/>
-        </w:rPr>
-        <w:t>: :</w:t>
-      </w:r>
-      <w:proofErr w:type="gramEnd"/>
-      <w:r>
-        <w:rPr>
-          <w:rFonts w:ascii="Arial" w:hAnsi="Arial"/>
-          <w:sz w:val="20"/>
-        </w:rPr>
-        <w:t xml:space="preserve"> Moto taxistas cadastrados no sistema.</w:t>
-      </w:r>
-    </w:p>
-    <w:p>
-      <w:pPr>
-        <w:pStyle w:val="bp"/>
-        <w:spacing w:before="0" w:after="0"/>
-        <w:rPr>
-          <w:rFonts w:ascii="Arial" w:hAnsi="Arial"/>
-          <w:sz w:val="20"/>
-        </w:rPr>
-      </w:pPr>
-      <w:r>
-        <w:rPr>
-          <w:rFonts w:ascii="Arial" w:hAnsi="Arial"/>
-          <w:sz w:val="20"/>
-          <w:u w:val="single"/>
-        </w:rPr>
-        <w:t>Dados Requeridos para Execução</w:t>
-      </w:r>
-      <w:r>
-        <w:rPr>
-          <w:rFonts w:ascii="Arial" w:hAnsi="Arial"/>
-          <w:sz w:val="20"/>
-        </w:rPr>
-        <w:t>:</w:t>
-      </w:r>
-    </w:p>
-    <w:p>
-      <w:pPr>
-        <w:pStyle w:val="bp"/>
-        <w:spacing w:before="0" w:after="0"/>
-        <w:rPr>
-          <w:rFonts w:ascii="Arial" w:hAnsi="Arial"/>
-          <w:sz w:val="20"/>
-        </w:rPr>
-      </w:pPr>
-      <w:r>
-        <w:rPr>
-          <w:rFonts w:ascii="Arial" w:hAnsi="Arial"/>
-          <w:sz w:val="20"/>
-        </w:rPr>
-        <w:t>Passo1:</w:t>
-      </w:r>
-      <w:proofErr w:type="gramStart"/>
-      <w:r>
-        <w:rPr>
-          <w:rFonts w:ascii="Arial" w:hAnsi="Arial"/>
-          <w:sz w:val="20"/>
-        </w:rPr>
-        <w:t xml:space="preserve">  </w:t>
-      </w:r>
-      <w:proofErr w:type="gramEnd"/>
-      <w:r>
-        <w:rPr>
-          <w:rFonts w:ascii="Arial" w:hAnsi="Arial"/>
-          <w:sz w:val="20"/>
-        </w:rPr>
-        <w:t>O Usuário escolhe a opção de acesso à conta</w:t>
-      </w:r>
-      <w:r>
-        <w:rPr>
-          <w:rFonts w:ascii="Arial" w:hAnsi="Arial"/>
-          <w:sz w:val="20"/>
-        </w:rPr>
-        <w:t>;</w:t>
-      </w:r>
-    </w:p>
-    <w:p>
-      <w:pPr>
-        <w:pStyle w:val="bp"/>
-        <w:spacing w:before="0" w:after="0"/>
-        <w:rPr>
-          <w:rFonts w:ascii="Arial" w:hAnsi="Arial"/>
-          <w:sz w:val="20"/>
-        </w:rPr>
-      </w:pPr>
-      <w:r>
-        <w:rPr>
-          <w:rFonts w:ascii="Arial" w:hAnsi="Arial"/>
-          <w:sz w:val="20"/>
-        </w:rPr>
-        <w:lastRenderedPageBreak/>
-        <w:t xml:space="preserve">Passo </w:t>
-      </w:r>
-      <w:proofErr w:type="gramStart"/>
-      <w:r>
-        <w:rPr>
-          <w:rFonts w:ascii="Arial" w:hAnsi="Arial"/>
-          <w:sz w:val="20"/>
-        </w:rPr>
-        <w:t>2</w:t>
-      </w:r>
-      <w:proofErr w:type="gramEnd"/>
-      <w:r>
-        <w:rPr>
-          <w:rFonts w:ascii="Arial" w:hAnsi="Arial"/>
-          <w:sz w:val="20"/>
-        </w:rPr>
-        <w:t xml:space="preserve">: Digita os dados requeridos </w:t>
-      </w:r>
-      <w:r>
-        <w:rPr>
-          <w:rFonts w:ascii="Arial" w:hAnsi="Arial"/>
-          <w:sz w:val="20"/>
-        </w:rPr>
-        <w:t>Login e senha</w:t>
-      </w:r>
-      <w:r>
-        <w:rPr>
-          <w:rFonts w:ascii="Arial" w:hAnsi="Arial"/>
-          <w:sz w:val="20"/>
-        </w:rPr>
-        <w:t>;</w:t>
-      </w:r>
-    </w:p>
-    <w:p>
-      <w:pPr>
-        <w:pStyle w:val="bp"/>
-        <w:spacing w:before="0" w:after="0"/>
-        <w:rPr>
-          <w:rFonts w:ascii="Arial" w:hAnsi="Arial"/>
-          <w:sz w:val="20"/>
-        </w:rPr>
-      </w:pPr>
-      <w:r>
-        <w:rPr>
-          <w:rFonts w:ascii="Arial" w:hAnsi="Arial"/>
-          <w:sz w:val="20"/>
-        </w:rPr>
-        <w:t xml:space="preserve">Passo </w:t>
-      </w:r>
-      <w:proofErr w:type="gramStart"/>
-      <w:r>
-        <w:rPr>
-          <w:rFonts w:ascii="Arial" w:hAnsi="Arial"/>
-          <w:sz w:val="20"/>
-        </w:rPr>
-        <w:t>4</w:t>
-      </w:r>
-      <w:proofErr w:type="gramEnd"/>
-      <w:r>
-        <w:rPr>
-          <w:rFonts w:ascii="Arial" w:hAnsi="Arial"/>
-          <w:sz w:val="20"/>
-        </w:rPr>
-        <w:t xml:space="preserve">: Clica na Opção </w:t>
-      </w:r>
-    </w:p>
-    <w:p>
-      <w:pPr>
-        <w:pStyle w:val="bp"/>
-        <w:spacing w:before="0" w:after="0"/>
-        <w:rPr>
-          <w:rFonts w:ascii="Arial" w:hAnsi="Arial"/>
-          <w:sz w:val="20"/>
-        </w:rPr>
-      </w:pPr>
-    </w:p>
-    <w:p>
-      <w:pPr>
-        <w:pStyle w:val="bp"/>
-        <w:spacing w:before="0" w:after="0"/>
-        <w:rPr>
-          <w:rFonts w:ascii="Arial" w:hAnsi="Arial"/>
-          <w:sz w:val="20"/>
-        </w:rPr>
-      </w:pPr>
-      <w:r>
-        <w:rPr>
-          <w:rFonts w:ascii="Arial" w:hAnsi="Arial"/>
-          <w:sz w:val="20"/>
-        </w:rPr>
-        <w:t xml:space="preserve">Resultado esperado: </w:t>
-      </w:r>
-    </w:p>
-    <w:p>
-      <w:pPr>
-        <w:pStyle w:val="bp"/>
-        <w:spacing w:before="0" w:after="0"/>
-        <w:rPr>
-          <w:rFonts w:ascii="Arial" w:hAnsi="Arial"/>
-          <w:sz w:val="20"/>
-        </w:rPr>
-      </w:pPr>
-      <w:r>
-        <w:rPr>
-          <w:rFonts w:ascii="Arial" w:hAnsi="Arial"/>
-          <w:sz w:val="20"/>
-        </w:rPr>
-        <w:t>O sistema Exibe mensagem</w:t>
-      </w:r>
-      <w:r>
-        <w:t>.</w:t>
-      </w:r>
+        </w:rPr>
+      </w:pPr>
     </w:p>
     <w:p>
       <w:pPr>
@@ -5524,11 +5565,7 @@
           <w:szCs w:val="24"/>
         </w:rPr>
       </w:pPr>
-    </w:p>
-    <w:p>
-      <w:pPr>
-        <w:pStyle w:val="bp"/>
-        <w:spacing w:before="0" w:after="0"/>
+      <w:r>
         <w:rPr>
           <w:rFonts w:ascii="Arial" w:hAnsi="Arial"/>
           <w:b/>
@@ -5536,7 +5573,17 @@
           <w:sz w:val="24"/>
           <w:szCs w:val="24"/>
         </w:rPr>
-      </w:pPr>
+        <w:t>ID CT09</w:t>
+      </w:r>
+      <w:r>
+        <w:rPr>
+          <w:rFonts w:ascii="Arial" w:hAnsi="Arial"/>
+          <w:b/>
+          <w:sz w:val="24"/>
+          <w:szCs w:val="24"/>
+        </w:rPr>
+        <w:t xml:space="preserve"> –</w:t>
+      </w:r>
       <w:r>
         <w:rPr>
           <w:rFonts w:ascii="Arial" w:hAnsi="Arial"/>
@@ -5545,16 +5592,7 @@
           <w:sz w:val="24"/>
           <w:szCs w:val="24"/>
         </w:rPr>
-        <w:t>ID CT09</w:t>
-      </w:r>
-      <w:r>
-        <w:rPr>
-          <w:rFonts w:ascii="Arial" w:hAnsi="Arial"/>
-          <w:b/>
-          <w:sz w:val="24"/>
-          <w:szCs w:val="24"/>
-        </w:rPr>
-        <w:t xml:space="preserve"> –</w:t>
+        <w:t xml:space="preserve"> </w:t>
       </w:r>
       <w:r>
         <w:rPr>
@@ -5564,7 +5602,7 @@
           <w:sz w:val="24"/>
           <w:szCs w:val="24"/>
         </w:rPr>
-        <w:t xml:space="preserve"> </w:t>
+        <w:t xml:space="preserve">Realizar </w:t>
       </w:r>
       <w:r>
         <w:rPr>
@@ -5586,334 +5624,7 @@
         </w:rPr>
         <w:t xml:space="preserve"> moto taxista – </w:t>
       </w:r>
-    </w:p>
-    <w:p>
-      <w:pPr>
-        <w:pStyle w:val="bp"/>
-        <w:spacing w:before="0" w:after="0"/>
-        <w:rPr>
-          <w:rFonts w:ascii="Arial" w:hAnsi="Arial"/>
-          <w:sz w:val="20"/>
-        </w:rPr>
-      </w:pPr>
-      <w:r>
-        <w:rPr>
-          <w:rFonts w:ascii="Arial" w:hAnsi="Arial"/>
-          <w:sz w:val="20"/>
-          <w:u w:val="single"/>
-        </w:rPr>
-        <w:t>Descrição</w:t>
-      </w:r>
-      <w:r>
-        <w:rPr>
-          <w:rFonts w:ascii="Arial" w:hAnsi="Arial"/>
-          <w:sz w:val="20"/>
-        </w:rPr>
-        <w:t>:</w:t>
-      </w:r>
-      <w:r>
-        <w:t xml:space="preserve"> </w:t>
-      </w:r>
-      <w:r>
-        <w:t>Este c</w:t>
-      </w:r>
-      <w:r>
-        <w:t>aso de uso permite que o usuário</w:t>
-      </w:r>
-      <w:r>
-        <w:t xml:space="preserve"> (não cadastrado) possa se cadastrar e assim ter acesso </w:t>
-      </w:r>
-      <w:r>
-        <w:t xml:space="preserve">a usabilidade do sistema </w:t>
-      </w:r>
-      <w:proofErr w:type="gramStart"/>
-      <w:r>
-        <w:t>MotoTaxiJÁ</w:t>
-      </w:r>
-      <w:proofErr w:type="gramEnd"/>
-      <w:r>
-        <w:t>.</w:t>
-      </w:r>
-    </w:p>
-    <w:p>
-      <w:pPr>
-        <w:pStyle w:val="bp"/>
-        <w:spacing w:before="0" w:after="0"/>
-        <w:rPr>
-          <w:rFonts w:ascii="Arial" w:hAnsi="Arial"/>
-          <w:sz w:val="20"/>
-        </w:rPr>
-      </w:pPr>
-      <w:r>
-        <w:rPr>
-          <w:rFonts w:ascii="Arial" w:hAnsi="Arial"/>
-          <w:sz w:val="20"/>
-          <w:u w:val="single"/>
-        </w:rPr>
-        <w:t>Pré-Condições</w:t>
-      </w:r>
-      <w:r>
-        <w:rPr>
-          <w:rFonts w:ascii="Arial" w:hAnsi="Arial"/>
-          <w:sz w:val="20"/>
-        </w:rPr>
-        <w:t xml:space="preserve">: </w:t>
-      </w:r>
-      <w:r>
-        <w:rPr>
-          <w:sz w:val="24"/>
-          <w:szCs w:val="24"/>
-          <w:lang w:eastAsia="pt-BR"/>
-        </w:rPr>
-        <w:t>Acesso à funcionalidade de cadastro de moto taxista</w:t>
-      </w:r>
-      <w:r>
-        <w:rPr>
-          <w:sz w:val="24"/>
-          <w:szCs w:val="24"/>
-          <w:lang w:eastAsia="pt-BR"/>
-        </w:rPr>
-        <w:t>s</w:t>
-      </w:r>
-      <w:r>
-        <w:rPr>
-          <w:sz w:val="24"/>
-          <w:szCs w:val="24"/>
-          <w:lang w:eastAsia="pt-BR"/>
-        </w:rPr>
-        <w:t>.</w:t>
-      </w:r>
-    </w:p>
-    <w:p>
-      <w:pPr>
-        <w:pStyle w:val="bp"/>
-        <w:spacing w:before="0" w:after="0"/>
-        <w:rPr>
-          <w:rFonts w:ascii="Arial" w:hAnsi="Arial"/>
-          <w:sz w:val="20"/>
-        </w:rPr>
-      </w:pPr>
-      <w:r>
-        <w:rPr>
-          <w:rFonts w:ascii="Arial" w:hAnsi="Arial"/>
-          <w:sz w:val="20"/>
-          <w:u w:val="single"/>
-        </w:rPr>
-        <w:t>Pós-Condições</w:t>
-      </w:r>
-      <w:proofErr w:type="gramStart"/>
-      <w:r>
-        <w:rPr>
-          <w:rFonts w:ascii="Arial" w:hAnsi="Arial"/>
-          <w:sz w:val="20"/>
-        </w:rPr>
-        <w:t>: :</w:t>
-      </w:r>
-      <w:proofErr w:type="gramEnd"/>
-      <w:r>
-        <w:rPr>
-          <w:rFonts w:ascii="Arial" w:hAnsi="Arial"/>
-          <w:sz w:val="20"/>
-        </w:rPr>
-        <w:t xml:space="preserve"> Moto taxistas cadastrados no sistema.</w:t>
-      </w:r>
-    </w:p>
-    <w:p>
-      <w:pPr>
-        <w:pStyle w:val="bp"/>
-        <w:spacing w:before="0" w:after="0"/>
-        <w:rPr>
-          <w:rFonts w:ascii="Arial" w:hAnsi="Arial"/>
-          <w:sz w:val="20"/>
-        </w:rPr>
-      </w:pPr>
-      <w:r>
-        <w:rPr>
-          <w:rFonts w:ascii="Arial" w:hAnsi="Arial"/>
-          <w:sz w:val="20"/>
-          <w:u w:val="single"/>
-        </w:rPr>
-        <w:t>Dados Requeridos para Execução</w:t>
-      </w:r>
-      <w:r>
-        <w:rPr>
-          <w:rFonts w:ascii="Arial" w:hAnsi="Arial"/>
-          <w:sz w:val="20"/>
-        </w:rPr>
-        <w:t>:</w:t>
-      </w:r>
-    </w:p>
-    <w:p>
-      <w:pPr>
-        <w:pStyle w:val="bp"/>
-        <w:spacing w:before="0" w:after="0"/>
-        <w:rPr>
-          <w:rFonts w:ascii="Arial" w:hAnsi="Arial"/>
-          <w:sz w:val="20"/>
-        </w:rPr>
-      </w:pPr>
-      <w:r>
-        <w:rPr>
-          <w:rFonts w:ascii="Arial" w:hAnsi="Arial"/>
-          <w:sz w:val="20"/>
-        </w:rPr>
-        <w:t>Passo1:</w:t>
-      </w:r>
-      <w:proofErr w:type="gramStart"/>
-      <w:r>
-        <w:rPr>
-          <w:rFonts w:ascii="Arial" w:hAnsi="Arial"/>
-          <w:sz w:val="20"/>
-        </w:rPr>
-        <w:t xml:space="preserve">  </w:t>
-      </w:r>
-      <w:proofErr w:type="gramEnd"/>
-      <w:r>
-        <w:rPr>
-          <w:rFonts w:ascii="Arial" w:hAnsi="Arial"/>
-          <w:sz w:val="20"/>
-        </w:rPr>
-        <w:t>O Usuário escolhe a opção de acesso à conta</w:t>
-      </w:r>
-      <w:r>
-        <w:rPr>
-          <w:rFonts w:ascii="Arial" w:hAnsi="Arial"/>
-          <w:sz w:val="20"/>
-        </w:rPr>
-        <w:t>;</w:t>
-      </w:r>
-    </w:p>
-    <w:p>
-      <w:pPr>
-        <w:pStyle w:val="bp"/>
-        <w:spacing w:before="0" w:after="0"/>
-        <w:rPr>
-          <w:rFonts w:ascii="Arial" w:hAnsi="Arial"/>
-          <w:sz w:val="20"/>
-        </w:rPr>
-      </w:pPr>
-      <w:r>
-        <w:rPr>
-          <w:rFonts w:ascii="Arial" w:hAnsi="Arial"/>
-          <w:sz w:val="20"/>
-        </w:rPr>
-        <w:t xml:space="preserve">Passo </w:t>
-      </w:r>
-      <w:proofErr w:type="gramStart"/>
-      <w:r>
-        <w:rPr>
-          <w:rFonts w:ascii="Arial" w:hAnsi="Arial"/>
-          <w:sz w:val="20"/>
-        </w:rPr>
-        <w:t>2</w:t>
-      </w:r>
-      <w:proofErr w:type="gramEnd"/>
-      <w:r>
-        <w:rPr>
-          <w:rFonts w:ascii="Arial" w:hAnsi="Arial"/>
-          <w:sz w:val="20"/>
-        </w:rPr>
-        <w:t xml:space="preserve">: Digita os dados requeridos </w:t>
-      </w:r>
-      <w:r>
-        <w:rPr>
-          <w:rFonts w:ascii="Arial" w:hAnsi="Arial"/>
-          <w:sz w:val="20"/>
-        </w:rPr>
-        <w:t>Login e senha</w:t>
-      </w:r>
-      <w:r>
-        <w:rPr>
-          <w:rFonts w:ascii="Arial" w:hAnsi="Arial"/>
-          <w:sz w:val="20"/>
-        </w:rPr>
-        <w:t>;</w:t>
-      </w:r>
-    </w:p>
-    <w:p>
-      <w:pPr>
-        <w:pStyle w:val="bp"/>
-        <w:spacing w:before="0" w:after="0"/>
-        <w:rPr>
-          <w:rFonts w:ascii="Arial" w:hAnsi="Arial"/>
-          <w:sz w:val="20"/>
-        </w:rPr>
-      </w:pPr>
-      <w:r>
-        <w:rPr>
-          <w:rFonts w:ascii="Arial" w:hAnsi="Arial"/>
-          <w:sz w:val="20"/>
-        </w:rPr>
-        <w:t xml:space="preserve">Passo </w:t>
-      </w:r>
-      <w:proofErr w:type="gramStart"/>
-      <w:r>
-        <w:rPr>
-          <w:rFonts w:ascii="Arial" w:hAnsi="Arial"/>
-          <w:sz w:val="20"/>
-        </w:rPr>
-        <w:t>4</w:t>
-      </w:r>
-      <w:proofErr w:type="gramEnd"/>
-      <w:r>
-        <w:rPr>
-          <w:rFonts w:ascii="Arial" w:hAnsi="Arial"/>
-          <w:sz w:val="20"/>
-        </w:rPr>
-        <w:t xml:space="preserve">: Clica na Opção </w:t>
-      </w:r>
-    </w:p>
-    <w:p>
-      <w:pPr>
-        <w:pStyle w:val="bp"/>
-        <w:spacing w:before="0" w:after="0"/>
-        <w:rPr>
-          <w:rFonts w:ascii="Arial" w:hAnsi="Arial"/>
-          <w:sz w:val="20"/>
-        </w:rPr>
-      </w:pPr>
-    </w:p>
-    <w:p>
-      <w:pPr>
-        <w:pStyle w:val="bp"/>
-        <w:spacing w:before="0" w:after="0"/>
-        <w:rPr>
-          <w:rFonts w:ascii="Arial" w:hAnsi="Arial"/>
-          <w:sz w:val="20"/>
-        </w:rPr>
-      </w:pPr>
-      <w:r>
-        <w:rPr>
-          <w:rFonts w:ascii="Arial" w:hAnsi="Arial"/>
-          <w:sz w:val="20"/>
-        </w:rPr>
-        <w:t xml:space="preserve">Resultado esperado: </w:t>
-      </w:r>
-    </w:p>
-    <w:p>
-      <w:pPr>
-        <w:pStyle w:val="bp"/>
-        <w:spacing w:before="0" w:after="0"/>
-        <w:rPr>
-          <w:rFonts w:ascii="Arial" w:hAnsi="Arial"/>
-          <w:sz w:val="20"/>
-        </w:rPr>
-      </w:pPr>
-      <w:r>
-        <w:rPr>
-          <w:rFonts w:ascii="Arial" w:hAnsi="Arial"/>
-          <w:sz w:val="20"/>
-        </w:rPr>
-        <w:t>O sistema Exibe mensagem</w:t>
-      </w:r>
-      <w:r>
-        <w:t>.</w:t>
-      </w:r>
-    </w:p>
-    <w:p>
-      <w:pPr>
-        <w:pStyle w:val="bp"/>
-        <w:spacing w:before="0" w:after="0"/>
+      <w:r>
         <w:rPr>
           <w:rFonts w:ascii="Arial" w:hAnsi="Arial"/>
           <w:b/>
@@ -5921,18 +5632,382 @@
           <w:sz w:val="24"/>
           <w:szCs w:val="24"/>
         </w:rPr>
-      </w:pPr>
-    </w:p>
-    <w:p>
-      <w:pPr>
-        <w:pStyle w:val="bp"/>
-        <w:spacing w:before="0" w:after="0"/>
-        <w:rPr>
-          <w:rFonts w:ascii="Arial" w:hAnsi="Arial"/>
-          <w:sz w:val="20"/>
-        </w:rPr>
-      </w:pPr>
-      <w:r>
+        <w:t>Autenticação do usuário</w:t>
+      </w:r>
+    </w:p>
+    <w:p>
+      <w:pPr>
+        <w:pStyle w:val="bp"/>
+        <w:spacing w:before="0" w:after="0"/>
+        <w:rPr>
+          <w:rFonts w:ascii="Arial" w:hAnsi="Arial"/>
+          <w:sz w:val="20"/>
+        </w:rPr>
+      </w:pPr>
+      <w:r>
+        <w:rPr>
+          <w:rFonts w:ascii="Arial" w:hAnsi="Arial"/>
+          <w:sz w:val="20"/>
+          <w:u w:val="single"/>
+        </w:rPr>
+        <w:t>Descrição</w:t>
+      </w:r>
+      <w:r>
+        <w:rPr>
+          <w:rFonts w:ascii="Arial" w:hAnsi="Arial"/>
+          <w:sz w:val="20"/>
+        </w:rPr>
+        <w:t>:</w:t>
+      </w:r>
+      <w:r>
+        <w:t xml:space="preserve"> </w:t>
+      </w:r>
+      <w:r>
+        <w:t>Este c</w:t>
+      </w:r>
+      <w:r>
+        <w:t>aso de uso permite que o usuário (já cadastrado) possa realizar Login</w:t>
+      </w:r>
+      <w:r>
+        <w:t xml:space="preserve"> e assim ter acesso </w:t>
+      </w:r>
+      <w:r>
+        <w:t xml:space="preserve">a usabilidade do sistema </w:t>
+      </w:r>
+      <w:proofErr w:type="gramStart"/>
+      <w:r>
+        <w:t>MotoTaxiJÁ</w:t>
+      </w:r>
+      <w:proofErr w:type="gramEnd"/>
+      <w:r>
+        <w:t>.</w:t>
+      </w:r>
+    </w:p>
+    <w:p>
+      <w:pPr>
+        <w:pStyle w:val="Corpodetexto"/>
+        <w:rPr>
+          <w:b w:val="0"/>
+          <w:sz w:val="22"/>
+        </w:rPr>
+      </w:pPr>
+      <w:r>
+        <w:rPr>
+          <w:rFonts w:ascii="Arial" w:hAnsi="Arial"/>
+          <w:b w:val="0"/>
+          <w:sz w:val="20"/>
+          <w:u w:val="single"/>
+        </w:rPr>
+        <w:t>Pré</w:t>
+      </w:r>
+      <w:r>
+        <w:rPr>
+          <w:rFonts w:ascii="Arial" w:hAnsi="Arial"/>
+          <w:sz w:val="20"/>
+          <w:u w:val="single"/>
+        </w:rPr>
+        <w:t>-</w:t>
+      </w:r>
+      <w:r>
+        <w:rPr>
+          <w:rFonts w:ascii="Arial" w:hAnsi="Arial"/>
+          <w:b w:val="0"/>
+          <w:sz w:val="20"/>
+          <w:u w:val="single"/>
+        </w:rPr>
+        <w:t>Condições</w:t>
+      </w:r>
+      <w:r>
+        <w:rPr>
+          <w:rFonts w:ascii="Arial" w:hAnsi="Arial"/>
+          <w:sz w:val="20"/>
+        </w:rPr>
+        <w:t xml:space="preserve">: </w:t>
+      </w:r>
+      <w:r>
+        <w:rPr>
+          <w:b w:val="0"/>
+          <w:sz w:val="22"/>
+        </w:rPr>
+        <w:t>Moto Taxista cadastrado no sistema e acessando a Internet.</w:t>
+      </w:r>
+    </w:p>
+    <w:p>
+      <w:pPr>
+        <w:pStyle w:val="Ttulo2"/>
+        <w:rPr>
+          <w:rFonts w:ascii="Times New Roman" w:eastAsia="Times New Roman" w:hAnsi="Times New Roman" w:cs="Times New Roman"/>
+          <w:b w:val="0"/>
+          <w:bCs w:val="0"/>
+          <w:color w:val="auto"/>
+          <w:sz w:val="22"/>
+          <w:szCs w:val="20"/>
+        </w:rPr>
+      </w:pPr>
+      <w:r>
+        <w:rPr>
+          <w:rFonts w:ascii="Times New Roman" w:eastAsia="Times New Roman" w:hAnsi="Times New Roman" w:cs="Times New Roman"/>
+          <w:b w:val="0"/>
+          <w:bCs w:val="0"/>
+          <w:color w:val="auto"/>
+          <w:sz w:val="22"/>
+          <w:szCs w:val="20"/>
+        </w:rPr>
+        <w:t>Pós-Condições: Moto taxista habilitado a usar o sistema.</w:t>
+      </w:r>
+    </w:p>
+    <w:p>
+      <w:pPr>
+        <w:pStyle w:val="bp"/>
+        <w:spacing w:before="0" w:after="0"/>
+        <w:rPr>
+          <w:rFonts w:ascii="Arial" w:hAnsi="Arial"/>
+          <w:sz w:val="20"/>
+        </w:rPr>
+      </w:pPr>
+    </w:p>
+    <w:p>
+      <w:pPr>
+        <w:pStyle w:val="bp"/>
+        <w:spacing w:before="0" w:after="0"/>
+        <w:rPr>
+          <w:rFonts w:ascii="Arial" w:hAnsi="Arial"/>
+          <w:sz w:val="20"/>
+        </w:rPr>
+      </w:pPr>
+      <w:r>
+        <w:rPr>
+          <w:rFonts w:ascii="Arial" w:hAnsi="Arial"/>
+          <w:sz w:val="20"/>
+          <w:u w:val="single"/>
+        </w:rPr>
+        <w:t>Dados Requeridos para Execução</w:t>
+      </w:r>
+      <w:r>
+        <w:rPr>
+          <w:rFonts w:ascii="Arial" w:hAnsi="Arial"/>
+          <w:sz w:val="20"/>
+        </w:rPr>
+        <w:t>:</w:t>
+      </w:r>
+    </w:p>
+    <w:p>
+      <w:pPr>
+        <w:pStyle w:val="bp"/>
+        <w:spacing w:before="0" w:after="0"/>
+        <w:rPr>
+          <w:rFonts w:ascii="Arial" w:hAnsi="Arial"/>
+          <w:sz w:val="20"/>
+        </w:rPr>
+      </w:pPr>
+      <w:r>
+        <w:rPr>
+          <w:rFonts w:ascii="Arial" w:hAnsi="Arial"/>
+          <w:sz w:val="20"/>
+        </w:rPr>
+        <w:t xml:space="preserve">Passo1: </w:t>
+      </w:r>
+      <w:r>
+        <w:rPr>
+          <w:rFonts w:ascii="Arial" w:hAnsi="Arial"/>
+          <w:sz w:val="20"/>
+        </w:rPr>
+        <w:t>O Usuário escolhe a opção de acesso à conta</w:t>
+      </w:r>
+      <w:r>
+        <w:rPr>
+          <w:rFonts w:ascii="Arial" w:hAnsi="Arial"/>
+          <w:sz w:val="20"/>
+        </w:rPr>
+        <w:t>;</w:t>
+      </w:r>
+    </w:p>
+    <w:p>
+      <w:pPr>
+        <w:pStyle w:val="bp"/>
+        <w:spacing w:before="0" w:after="0"/>
+        <w:rPr>
+          <w:rFonts w:ascii="Arial" w:hAnsi="Arial"/>
+          <w:sz w:val="20"/>
+        </w:rPr>
+      </w:pPr>
+      <w:r>
+        <w:rPr>
+          <w:rFonts w:ascii="Arial" w:hAnsi="Arial"/>
+          <w:sz w:val="20"/>
+        </w:rPr>
+        <w:t xml:space="preserve">Passo </w:t>
+      </w:r>
+      <w:proofErr w:type="gramStart"/>
+      <w:r>
+        <w:rPr>
+          <w:rFonts w:ascii="Arial" w:hAnsi="Arial"/>
+          <w:sz w:val="20"/>
+        </w:rPr>
+        <w:t>2</w:t>
+      </w:r>
+      <w:proofErr w:type="gramEnd"/>
+      <w:r>
+        <w:rPr>
+          <w:rFonts w:ascii="Arial" w:hAnsi="Arial"/>
+          <w:sz w:val="20"/>
+        </w:rPr>
+        <w:t>: Digita os dados requeridos Login e senha</w:t>
+      </w:r>
+      <w:r>
+        <w:rPr>
+          <w:rFonts w:ascii="Arial" w:hAnsi="Arial"/>
+          <w:sz w:val="20"/>
+        </w:rPr>
+        <w:t>;</w:t>
+      </w:r>
+    </w:p>
+    <w:p>
+      <w:pPr>
+        <w:pStyle w:val="bp"/>
+        <w:spacing w:before="0" w:after="0"/>
+        <w:rPr>
+          <w:rFonts w:ascii="Arial" w:hAnsi="Arial"/>
+          <w:sz w:val="20"/>
+        </w:rPr>
+      </w:pPr>
+      <w:r>
+        <w:rPr>
+          <w:rFonts w:ascii="Arial" w:hAnsi="Arial"/>
+          <w:sz w:val="20"/>
+        </w:rPr>
+        <w:t xml:space="preserve">Passo </w:t>
+      </w:r>
+      <w:proofErr w:type="gramStart"/>
+      <w:r>
+        <w:rPr>
+          <w:rFonts w:ascii="Arial" w:hAnsi="Arial"/>
+          <w:sz w:val="20"/>
+        </w:rPr>
+        <w:t>4</w:t>
+      </w:r>
+      <w:proofErr w:type="gramEnd"/>
+      <w:r>
+        <w:rPr>
+          <w:rFonts w:ascii="Arial" w:hAnsi="Arial"/>
+          <w:sz w:val="20"/>
+        </w:rPr>
+        <w:t>: Clica na Opção &lt;</w:t>
+      </w:r>
+      <w:r>
+        <w:rPr>
+          <w:rFonts w:ascii="Arial" w:hAnsi="Arial"/>
+          <w:b/>
+          <w:sz w:val="20"/>
+        </w:rPr>
+        <w:t>Entrar</w:t>
+      </w:r>
+      <w:r>
+        <w:rPr>
+          <w:rFonts w:ascii="Arial" w:hAnsi="Arial"/>
+          <w:sz w:val="20"/>
+        </w:rPr>
+        <w:t>&gt;</w:t>
+      </w:r>
+    </w:p>
+    <w:p>
+      <w:pPr>
+        <w:pStyle w:val="bp"/>
+        <w:spacing w:before="0" w:after="0"/>
+        <w:rPr>
+          <w:rFonts w:ascii="Arial" w:hAnsi="Arial"/>
+          <w:sz w:val="20"/>
+        </w:rPr>
+      </w:pPr>
+    </w:p>
+    <w:p>
+      <w:pPr>
+        <w:pStyle w:val="bp"/>
+        <w:spacing w:before="0" w:after="0"/>
+        <w:rPr>
+          <w:rFonts w:ascii="Arial" w:hAnsi="Arial"/>
+          <w:sz w:val="20"/>
+        </w:rPr>
+      </w:pPr>
+      <w:r>
+        <w:rPr>
+          <w:rFonts w:ascii="Arial" w:hAnsi="Arial"/>
+          <w:sz w:val="20"/>
+        </w:rPr>
+        <w:t xml:space="preserve">Resultado esperado: </w:t>
+      </w:r>
+    </w:p>
+    <w:p>
+      <w:pPr>
+        <w:pStyle w:val="Corpodetexto"/>
+        <w:keepLines/>
+        <w:widowControl w:val="0"/>
+        <w:spacing w:after="120" w:line="240" w:lineRule="atLeast"/>
+        <w:rPr>
+          <w:b w:val="0"/>
+        </w:rPr>
+      </w:pPr>
+      <w:r>
+        <w:rPr>
+          <w:rFonts w:ascii="Arial" w:hAnsi="Arial"/>
+          <w:b w:val="0"/>
+          <w:sz w:val="20"/>
+        </w:rPr>
+        <w:t>O sistema</w:t>
+      </w:r>
+      <w:r>
+        <w:rPr>
+          <w:rFonts w:ascii="Arial" w:hAnsi="Arial"/>
+          <w:b w:val="0"/>
+          <w:sz w:val="20"/>
+        </w:rPr>
+        <w:t xml:space="preserve"> </w:t>
+      </w:r>
+      <w:r>
+        <w:rPr>
+          <w:rFonts w:ascii="Arial" w:hAnsi="Arial"/>
+          <w:b w:val="0"/>
+          <w:sz w:val="20"/>
+        </w:rPr>
+        <w:t xml:space="preserve">tenta </w:t>
+      </w:r>
+      <w:r>
+        <w:rPr>
+          <w:rFonts w:ascii="Arial" w:hAnsi="Arial"/>
+          <w:b w:val="0"/>
+          <w:sz w:val="20"/>
+        </w:rPr>
+        <w:t>valida</w:t>
+      </w:r>
+      <w:r>
+        <w:rPr>
+          <w:rFonts w:ascii="Arial" w:hAnsi="Arial"/>
+          <w:b w:val="0"/>
+          <w:sz w:val="20"/>
+        </w:rPr>
+        <w:t>r os dados e</w:t>
+      </w:r>
+      <w:r>
+        <w:rPr>
+          <w:b w:val="0"/>
+        </w:rPr>
+        <w:t xml:space="preserve"> Informa uma mensagem “Dados Inválidos! Digite novamente!”;</w:t>
+      </w:r>
+    </w:p>
+    <w:p>
+      <w:pPr>
+        <w:pStyle w:val="bp"/>
+        <w:spacing w:before="0" w:after="0"/>
+        <w:rPr>
+          <w:rFonts w:ascii="Arial" w:hAnsi="Arial"/>
+          <w:sz w:val="20"/>
+        </w:rPr>
+      </w:pPr>
+    </w:p>
+    <w:p>
+      <w:pPr>
+        <w:pStyle w:val="bp"/>
+        <w:spacing w:before="0" w:after="0"/>
         <w:rPr>
           <w:rFonts w:ascii="Arial" w:hAnsi="Arial"/>
           <w:b/>
@@ -5940,18 +6015,12 @@
           <w:sz w:val="24"/>
           <w:szCs w:val="24"/>
         </w:rPr>
-        <w:t>ID CT09</w:t>
-      </w:r>
-      <w:r>
-        <w:rPr>
-          <w:rFonts w:ascii="Arial" w:hAnsi="Arial"/>
-          <w:b/>
-          <w:sz w:val="24"/>
-          <w:szCs w:val="24"/>
-        </w:rPr>
-        <w:t xml:space="preserve"> –</w:t>
-      </w:r>
-      <w:r>
+      </w:pPr>
+    </w:p>
+    <w:p>
+      <w:pPr>
+        <w:pStyle w:val="bp"/>
+        <w:spacing w:before="0" w:after="0"/>
         <w:rPr>
           <w:rFonts w:ascii="Arial" w:hAnsi="Arial"/>
           <w:b/>
@@ -5959,8 +6028,7 @@
           <w:sz w:val="24"/>
           <w:szCs w:val="24"/>
         </w:rPr>
-        <w:t xml:space="preserve"> </w:t>
-      </w:r>
+      </w:pPr>
       <w:r>
         <w:rPr>
           <w:rFonts w:ascii="Arial" w:hAnsi="Arial"/>
@@ -5969,7 +6037,16 @@
           <w:sz w:val="24"/>
           <w:szCs w:val="24"/>
         </w:rPr>
-        <w:t>Login</w:t>
+        <w:t>ID CT09</w:t>
+      </w:r>
+      <w:r>
+        <w:rPr>
+          <w:rFonts w:ascii="Arial" w:hAnsi="Arial"/>
+          <w:b/>
+          <w:sz w:val="24"/>
+          <w:szCs w:val="24"/>
+        </w:rPr>
+        <w:t xml:space="preserve"> –</w:t>
       </w:r>
       <w:r>
         <w:rPr>
@@ -5979,349 +6056,9 @@
           <w:sz w:val="24"/>
           <w:szCs w:val="24"/>
         </w:rPr>
-        <w:t xml:space="preserve"> moto taxista –</w:t>
-      </w:r>
-      <w:r>
-        <w:rPr>
-          <w:rFonts w:ascii="Arial" w:hAnsi="Arial"/>
-          <w:sz w:val="20"/>
-          <w:u w:val="single"/>
-        </w:rPr>
-        <w:t>Descrição</w:t>
-      </w:r>
-      <w:r>
-        <w:rPr>
-          <w:rFonts w:ascii="Arial" w:hAnsi="Arial"/>
-          <w:sz w:val="20"/>
-        </w:rPr>
-        <w:t>:</w:t>
-      </w:r>
-      <w:r>
         <w:t xml:space="preserve"> </w:t>
       </w:r>
       <w:r>
-        <w:t>Este c</w:t>
-      </w:r>
-      <w:r>
-        <w:t>aso de uso permite que o usuário</w:t>
-      </w:r>
-      <w:r>
-        <w:t xml:space="preserve"> (não cadastrado) possa se cadastrar e assim ter acesso </w:t>
-      </w:r>
-      <w:r>
-        <w:t xml:space="preserve">a usabilidade do sistema </w:t>
-      </w:r>
-      <w:proofErr w:type="gramStart"/>
-      <w:r>
-        <w:t>MotoTaxiJÁ</w:t>
-      </w:r>
-      <w:proofErr w:type="gramEnd"/>
-      <w:r>
-        <w:t>.</w:t>
-      </w:r>
-    </w:p>
-    <w:p>
-      <w:pPr>
-        <w:pStyle w:val="bp"/>
-        <w:spacing w:before="0" w:after="0"/>
-        <w:rPr>
-          <w:rFonts w:ascii="Arial" w:hAnsi="Arial"/>
-          <w:sz w:val="20"/>
-        </w:rPr>
-      </w:pPr>
-      <w:r>
-        <w:rPr>
-          <w:rFonts w:ascii="Arial" w:hAnsi="Arial"/>
-          <w:sz w:val="20"/>
-          <w:u w:val="single"/>
-        </w:rPr>
-        <w:t>Pré-Condições</w:t>
-      </w:r>
-      <w:r>
-        <w:rPr>
-          <w:rFonts w:ascii="Arial" w:hAnsi="Arial"/>
-          <w:sz w:val="20"/>
-        </w:rPr>
-        <w:t xml:space="preserve">: </w:t>
-      </w:r>
-      <w:r>
-        <w:rPr>
-          <w:sz w:val="24"/>
-          <w:szCs w:val="24"/>
-          <w:lang w:eastAsia="pt-BR"/>
-        </w:rPr>
-        <w:t>Acesso à funcionalidade de cadastro de moto taxista</w:t>
-      </w:r>
-      <w:r>
-        <w:rPr>
-          <w:sz w:val="24"/>
-          <w:szCs w:val="24"/>
-          <w:lang w:eastAsia="pt-BR"/>
-        </w:rPr>
-        <w:t>s</w:t>
-      </w:r>
-      <w:r>
-        <w:rPr>
-          <w:sz w:val="24"/>
-          <w:szCs w:val="24"/>
-          <w:lang w:eastAsia="pt-BR"/>
-        </w:rPr>
-        <w:t>.</w:t>
-      </w:r>
-    </w:p>
-    <w:p>
-      <w:pPr>
-        <w:pStyle w:val="bp"/>
-        <w:spacing w:before="0" w:after="0"/>
-        <w:rPr>
-          <w:rFonts w:ascii="Arial" w:hAnsi="Arial"/>
-          <w:sz w:val="20"/>
-        </w:rPr>
-      </w:pPr>
-      <w:r>
-        <w:rPr>
-          <w:rFonts w:ascii="Arial" w:hAnsi="Arial"/>
-          <w:sz w:val="20"/>
-          <w:u w:val="single"/>
-        </w:rPr>
-        <w:t>Pós-Condições</w:t>
-      </w:r>
-      <w:proofErr w:type="gramStart"/>
-      <w:r>
-        <w:rPr>
-          <w:rFonts w:ascii="Arial" w:hAnsi="Arial"/>
-          <w:sz w:val="20"/>
-        </w:rPr>
-        <w:t>: :</w:t>
-      </w:r>
-      <w:proofErr w:type="gramEnd"/>
-      <w:r>
-        <w:rPr>
-          <w:rFonts w:ascii="Arial" w:hAnsi="Arial"/>
-          <w:sz w:val="20"/>
-        </w:rPr>
-        <w:t xml:space="preserve"> Moto taxistas cadastrados no sistema.</w:t>
-      </w:r>
-    </w:p>
-    <w:p>
-      <w:pPr>
-        <w:pStyle w:val="bp"/>
-        <w:spacing w:before="0" w:after="0"/>
-        <w:rPr>
-          <w:rFonts w:ascii="Arial" w:hAnsi="Arial"/>
-          <w:sz w:val="20"/>
-        </w:rPr>
-      </w:pPr>
-      <w:r>
-        <w:rPr>
-          <w:rFonts w:ascii="Arial" w:hAnsi="Arial"/>
-          <w:sz w:val="20"/>
-          <w:u w:val="single"/>
-        </w:rPr>
-        <w:t>Dados Requeridos para Execução</w:t>
-      </w:r>
-      <w:r>
-        <w:rPr>
-          <w:rFonts w:ascii="Arial" w:hAnsi="Arial"/>
-          <w:sz w:val="20"/>
-        </w:rPr>
-        <w:t>:</w:t>
-      </w:r>
-    </w:p>
-    <w:p>
-      <w:pPr>
-        <w:pStyle w:val="bp"/>
-        <w:spacing w:before="0" w:after="0"/>
-        <w:rPr>
-          <w:rFonts w:ascii="Arial" w:hAnsi="Arial"/>
-          <w:sz w:val="20"/>
-        </w:rPr>
-      </w:pPr>
-      <w:r>
-        <w:rPr>
-          <w:rFonts w:ascii="Arial" w:hAnsi="Arial"/>
-          <w:sz w:val="20"/>
-        </w:rPr>
-        <w:t>Passo1:</w:t>
-      </w:r>
-      <w:proofErr w:type="gramStart"/>
-      <w:r>
-        <w:rPr>
-          <w:rFonts w:ascii="Arial" w:hAnsi="Arial"/>
-          <w:sz w:val="20"/>
-        </w:rPr>
-        <w:t xml:space="preserve">  </w:t>
-      </w:r>
-      <w:proofErr w:type="gramEnd"/>
-      <w:r>
-        <w:rPr>
-          <w:rFonts w:ascii="Arial" w:hAnsi="Arial"/>
-          <w:sz w:val="20"/>
-        </w:rPr>
-        <w:t>O Usuário escolhe a opção de acesso à conta</w:t>
-      </w:r>
-      <w:r>
-        <w:rPr>
-          <w:rFonts w:ascii="Arial" w:hAnsi="Arial"/>
-          <w:sz w:val="20"/>
-        </w:rPr>
-        <w:t>;</w:t>
-      </w:r>
-    </w:p>
-    <w:p>
-      <w:pPr>
-        <w:pStyle w:val="bp"/>
-        <w:spacing w:before="0" w:after="0"/>
-        <w:rPr>
-          <w:rFonts w:ascii="Arial" w:hAnsi="Arial"/>
-          <w:sz w:val="20"/>
-        </w:rPr>
-      </w:pPr>
-      <w:r>
-        <w:rPr>
-          <w:rFonts w:ascii="Arial" w:hAnsi="Arial"/>
-          <w:sz w:val="20"/>
-        </w:rPr>
-        <w:t xml:space="preserve">Passo </w:t>
-      </w:r>
-      <w:proofErr w:type="gramStart"/>
-      <w:r>
-        <w:rPr>
-          <w:rFonts w:ascii="Arial" w:hAnsi="Arial"/>
-          <w:sz w:val="20"/>
-        </w:rPr>
-        <w:t>2</w:t>
-      </w:r>
-      <w:proofErr w:type="gramEnd"/>
-      <w:r>
-        <w:rPr>
-          <w:rFonts w:ascii="Arial" w:hAnsi="Arial"/>
-          <w:sz w:val="20"/>
-        </w:rPr>
-        <w:t xml:space="preserve">: Digita os dados requeridos </w:t>
-      </w:r>
-      <w:r>
-        <w:rPr>
-          <w:rFonts w:ascii="Arial" w:hAnsi="Arial"/>
-          <w:sz w:val="20"/>
-        </w:rPr>
-        <w:t xml:space="preserve">Login e </w:t>
-      </w:r>
-      <w:r>
-        <w:rPr>
-          <w:rFonts w:ascii="Arial" w:hAnsi="Arial"/>
-          <w:sz w:val="20"/>
-        </w:rPr>
-        <w:t>senha</w:t>
-      </w:r>
-      <w:r>
-        <w:rPr>
-          <w:rFonts w:ascii="Arial" w:hAnsi="Arial"/>
-          <w:sz w:val="20"/>
-        </w:rPr>
-        <w:t>;</w:t>
-      </w:r>
-    </w:p>
-    <w:p>
-      <w:pPr>
-        <w:pStyle w:val="bp"/>
-        <w:spacing w:before="0" w:after="0"/>
-        <w:rPr>
-          <w:rFonts w:ascii="Arial" w:hAnsi="Arial"/>
-          <w:sz w:val="20"/>
-        </w:rPr>
-      </w:pPr>
-      <w:r>
-        <w:rPr>
-          <w:rFonts w:ascii="Arial" w:hAnsi="Arial"/>
-          <w:sz w:val="20"/>
-        </w:rPr>
-        <w:t xml:space="preserve">Passo </w:t>
-      </w:r>
-      <w:proofErr w:type="gramStart"/>
-      <w:r>
-        <w:rPr>
-          <w:rFonts w:ascii="Arial" w:hAnsi="Arial"/>
-          <w:sz w:val="20"/>
-        </w:rPr>
-        <w:t>4</w:t>
-      </w:r>
-      <w:proofErr w:type="gramEnd"/>
-      <w:r>
-        <w:rPr>
-          <w:rFonts w:ascii="Arial" w:hAnsi="Arial"/>
-          <w:sz w:val="20"/>
-        </w:rPr>
-        <w:t xml:space="preserve">: Clica na Opção </w:t>
-      </w:r>
-    </w:p>
-    <w:p>
-      <w:pPr>
-        <w:pStyle w:val="bp"/>
-        <w:spacing w:before="0" w:after="0"/>
-        <w:rPr>
-          <w:rFonts w:ascii="Arial" w:hAnsi="Arial"/>
-          <w:sz w:val="20"/>
-        </w:rPr>
-      </w:pPr>
-    </w:p>
-    <w:p>
-      <w:pPr>
-        <w:pStyle w:val="bp"/>
-        <w:spacing w:before="0" w:after="0"/>
-        <w:rPr>
-          <w:rFonts w:ascii="Arial" w:hAnsi="Arial"/>
-          <w:sz w:val="20"/>
-        </w:rPr>
-      </w:pPr>
-      <w:r>
-        <w:rPr>
-          <w:rFonts w:ascii="Arial" w:hAnsi="Arial"/>
-          <w:sz w:val="20"/>
-        </w:rPr>
-        <w:t xml:space="preserve">Resultado esperado: </w:t>
-      </w:r>
-    </w:p>
-    <w:p>
-      <w:pPr>
-        <w:pStyle w:val="bp"/>
-        <w:spacing w:before="0" w:after="0"/>
-        <w:rPr>
-          <w:rFonts w:ascii="Arial" w:hAnsi="Arial"/>
-          <w:sz w:val="20"/>
-        </w:rPr>
-      </w:pPr>
-      <w:r>
-        <w:rPr>
-          <w:rFonts w:ascii="Arial" w:hAnsi="Arial"/>
-          <w:sz w:val="20"/>
-        </w:rPr>
-        <w:t xml:space="preserve">O sistema Exibe </w:t>
-      </w:r>
-      <w:proofErr w:type="gramStart"/>
-      <w:r>
-        <w:rPr>
-          <w:rFonts w:ascii="Arial" w:hAnsi="Arial"/>
-          <w:sz w:val="20"/>
-        </w:rPr>
-        <w:t>mensagem</w:t>
-      </w:r>
-      <w:r>
-        <w:rPr>
-          <w:rFonts w:ascii="Arial" w:hAnsi="Arial"/>
-          <w:sz w:val="20"/>
-        </w:rPr>
-        <w:t xml:space="preserve"> </w:t>
-      </w:r>
-      <w:r>
-        <w:t>.</w:t>
-      </w:r>
-      <w:proofErr w:type="gramEnd"/>
-    </w:p>
-    <w:p>
-      <w:pPr>
-        <w:pStyle w:val="bp"/>
-        <w:spacing w:before="0" w:after="0"/>
         <w:rPr>
           <w:rFonts w:ascii="Arial" w:hAnsi="Arial"/>
           <w:b/>
@@ -6329,12 +6066,9 @@
           <w:sz w:val="24"/>
           <w:szCs w:val="24"/>
         </w:rPr>
-      </w:pPr>
-    </w:p>
-    <w:p>
-      <w:pPr>
-        <w:pStyle w:val="bp"/>
-        <w:spacing w:before="0" w:after="0"/>
+        <w:t xml:space="preserve">Realizar </w:t>
+      </w:r>
+      <w:r>
         <w:rPr>
           <w:rFonts w:ascii="Arial" w:hAnsi="Arial"/>
           <w:b/>
@@ -6342,7 +6076,8 @@
           <w:sz w:val="24"/>
           <w:szCs w:val="24"/>
         </w:rPr>
-      </w:pPr>
+        <w:t>Login</w:t>
+      </w:r>
       <w:r>
         <w:rPr>
           <w:rFonts w:ascii="Arial" w:hAnsi="Arial"/>
@@ -6351,16 +6086,7 @@
           <w:sz w:val="24"/>
           <w:szCs w:val="24"/>
         </w:rPr>
-        <w:t>ID CT09</w:t>
-      </w:r>
-      <w:r>
-        <w:rPr>
-          <w:rFonts w:ascii="Arial" w:hAnsi="Arial"/>
-          <w:b/>
-          <w:sz w:val="24"/>
-          <w:szCs w:val="24"/>
-        </w:rPr>
-        <w:t xml:space="preserve"> –</w:t>
+        <w:t xml:space="preserve"> moto taxista –</w:t>
       </w:r>
       <w:r>
         <w:rPr>
@@ -6380,9 +6106,360 @@
           <w:sz w:val="24"/>
           <w:szCs w:val="24"/>
         </w:rPr>
-        <w:t xml:space="preserve">Login </w:t>
-      </w:r>
-      <w:r>
+        <w:t>Campos Obrigatórios não preenchidos</w:t>
+      </w:r>
+    </w:p>
+    <w:p>
+      <w:pPr>
+        <w:pStyle w:val="bp"/>
+        <w:spacing w:before="0" w:after="0"/>
+        <w:rPr>
+          <w:rFonts w:ascii="Arial" w:hAnsi="Arial"/>
+          <w:sz w:val="20"/>
+        </w:rPr>
+      </w:pPr>
+      <w:r>
+        <w:rPr>
+          <w:rFonts w:ascii="Arial" w:hAnsi="Arial"/>
+          <w:sz w:val="20"/>
+          <w:u w:val="single"/>
+        </w:rPr>
+        <w:t>Descrição</w:t>
+      </w:r>
+      <w:r>
+        <w:rPr>
+          <w:rFonts w:ascii="Arial" w:hAnsi="Arial"/>
+          <w:sz w:val="20"/>
+        </w:rPr>
+        <w:t>:</w:t>
+      </w:r>
+      <w:r>
+        <w:t xml:space="preserve"> </w:t>
+      </w:r>
+      <w:r>
+        <w:t>Este c</w:t>
+      </w:r>
+      <w:r>
+        <w:t>aso de uso permite que o usuário (já cadastrado) possa realizar Login</w:t>
+      </w:r>
+      <w:r>
+        <w:t xml:space="preserve"> e assim ter acesso </w:t>
+      </w:r>
+      <w:r>
+        <w:t xml:space="preserve">a usabilidade do sistema </w:t>
+      </w:r>
+      <w:proofErr w:type="gramStart"/>
+      <w:r>
+        <w:t>MotoTaxiJÁ</w:t>
+      </w:r>
+      <w:proofErr w:type="gramEnd"/>
+      <w:r>
+        <w:t>.</w:t>
+      </w:r>
+    </w:p>
+    <w:p>
+      <w:pPr>
+        <w:pStyle w:val="Corpodetexto"/>
+        <w:rPr>
+          <w:b w:val="0"/>
+          <w:sz w:val="22"/>
+        </w:rPr>
+      </w:pPr>
+      <w:r>
+        <w:rPr>
+          <w:rFonts w:ascii="Arial" w:hAnsi="Arial"/>
+          <w:b w:val="0"/>
+          <w:sz w:val="20"/>
+          <w:u w:val="single"/>
+        </w:rPr>
+        <w:t>Pré</w:t>
+      </w:r>
+      <w:r>
+        <w:rPr>
+          <w:rFonts w:ascii="Arial" w:hAnsi="Arial"/>
+          <w:sz w:val="20"/>
+          <w:u w:val="single"/>
+        </w:rPr>
+        <w:t>-</w:t>
+      </w:r>
+      <w:r>
+        <w:rPr>
+          <w:rFonts w:ascii="Arial" w:hAnsi="Arial"/>
+          <w:b w:val="0"/>
+          <w:sz w:val="20"/>
+          <w:u w:val="single"/>
+        </w:rPr>
+        <w:t>Condições</w:t>
+      </w:r>
+      <w:r>
+        <w:rPr>
+          <w:rFonts w:ascii="Arial" w:hAnsi="Arial"/>
+          <w:sz w:val="20"/>
+        </w:rPr>
+        <w:t xml:space="preserve">: </w:t>
+      </w:r>
+      <w:r>
+        <w:rPr>
+          <w:b w:val="0"/>
+          <w:sz w:val="22"/>
+        </w:rPr>
+        <w:t>Moto Taxista cadastrado no sistema e acessando a Internet.</w:t>
+      </w:r>
+    </w:p>
+    <w:p>
+      <w:pPr>
+        <w:pStyle w:val="Ttulo2"/>
+        <w:rPr>
+          <w:rFonts w:ascii="Times New Roman" w:eastAsia="Times New Roman" w:hAnsi="Times New Roman" w:cs="Times New Roman"/>
+          <w:b w:val="0"/>
+          <w:bCs w:val="0"/>
+          <w:color w:val="auto"/>
+          <w:sz w:val="22"/>
+          <w:szCs w:val="20"/>
+        </w:rPr>
+      </w:pPr>
+      <w:r>
+        <w:rPr>
+          <w:rFonts w:ascii="Times New Roman" w:eastAsia="Times New Roman" w:hAnsi="Times New Roman" w:cs="Times New Roman"/>
+          <w:b w:val="0"/>
+          <w:bCs w:val="0"/>
+          <w:color w:val="auto"/>
+          <w:sz w:val="22"/>
+          <w:szCs w:val="20"/>
+        </w:rPr>
+        <w:t>Pós-Condições: Moto taxista habilitado a usar o sistema.</w:t>
+      </w:r>
+    </w:p>
+    <w:p>
+      <w:pPr>
+        <w:pStyle w:val="bp"/>
+        <w:spacing w:before="0" w:after="0"/>
+        <w:rPr>
+          <w:rFonts w:ascii="Arial" w:hAnsi="Arial"/>
+          <w:sz w:val="20"/>
+        </w:rPr>
+      </w:pPr>
+    </w:p>
+    <w:p>
+      <w:pPr>
+        <w:pStyle w:val="bp"/>
+        <w:spacing w:before="0" w:after="0"/>
+        <w:rPr>
+          <w:rFonts w:ascii="Arial" w:hAnsi="Arial"/>
+          <w:sz w:val="20"/>
+        </w:rPr>
+      </w:pPr>
+      <w:r>
+        <w:rPr>
+          <w:rFonts w:ascii="Arial" w:hAnsi="Arial"/>
+          <w:sz w:val="20"/>
+          <w:u w:val="single"/>
+        </w:rPr>
+        <w:t>Dados Requeridos para Execução</w:t>
+      </w:r>
+      <w:r>
+        <w:rPr>
+          <w:rFonts w:ascii="Arial" w:hAnsi="Arial"/>
+          <w:sz w:val="20"/>
+        </w:rPr>
+        <w:t>:</w:t>
+      </w:r>
+    </w:p>
+    <w:p>
+      <w:pPr>
+        <w:pStyle w:val="bp"/>
+        <w:spacing w:before="0" w:after="0"/>
+        <w:rPr>
+          <w:rFonts w:ascii="Arial" w:hAnsi="Arial"/>
+          <w:sz w:val="20"/>
+        </w:rPr>
+      </w:pPr>
+      <w:r>
+        <w:rPr>
+          <w:rFonts w:ascii="Arial" w:hAnsi="Arial"/>
+          <w:sz w:val="20"/>
+        </w:rPr>
+        <w:t xml:space="preserve">Passo1: </w:t>
+      </w:r>
+      <w:r>
+        <w:rPr>
+          <w:rFonts w:ascii="Arial" w:hAnsi="Arial"/>
+          <w:sz w:val="20"/>
+        </w:rPr>
+        <w:t>O Usuário escolhe a opção de acesso à conta</w:t>
+      </w:r>
+      <w:r>
+        <w:rPr>
+          <w:rFonts w:ascii="Arial" w:hAnsi="Arial"/>
+          <w:sz w:val="20"/>
+        </w:rPr>
+        <w:t>;</w:t>
+      </w:r>
+    </w:p>
+    <w:p>
+      <w:pPr>
+        <w:pStyle w:val="bp"/>
+        <w:spacing w:before="0" w:after="0"/>
+        <w:rPr>
+          <w:rFonts w:ascii="Arial" w:hAnsi="Arial"/>
+          <w:sz w:val="20"/>
+        </w:rPr>
+      </w:pPr>
+      <w:r>
+        <w:rPr>
+          <w:rFonts w:ascii="Arial" w:hAnsi="Arial"/>
+          <w:sz w:val="20"/>
+        </w:rPr>
+        <w:t xml:space="preserve">Passo </w:t>
+      </w:r>
+      <w:proofErr w:type="gramStart"/>
+      <w:r>
+        <w:rPr>
+          <w:rFonts w:ascii="Arial" w:hAnsi="Arial"/>
+          <w:sz w:val="20"/>
+        </w:rPr>
+        <w:t>2</w:t>
+      </w:r>
+      <w:proofErr w:type="gramEnd"/>
+      <w:r>
+        <w:rPr>
+          <w:rFonts w:ascii="Arial" w:hAnsi="Arial"/>
+          <w:sz w:val="20"/>
+        </w:rPr>
+        <w:t xml:space="preserve">: </w:t>
+      </w:r>
+      <w:r>
+        <w:rPr>
+          <w:rFonts w:ascii="Arial" w:hAnsi="Arial"/>
+          <w:sz w:val="20"/>
+        </w:rPr>
+        <w:t xml:space="preserve">Não </w:t>
+      </w:r>
+      <w:r>
+        <w:rPr>
+          <w:rFonts w:ascii="Arial" w:hAnsi="Arial"/>
+          <w:sz w:val="20"/>
+        </w:rPr>
+        <w:t>Digita os dados requeridos Login e senha</w:t>
+      </w:r>
+      <w:r>
+        <w:rPr>
+          <w:rFonts w:ascii="Arial" w:hAnsi="Arial"/>
+          <w:sz w:val="20"/>
+        </w:rPr>
+        <w:t>;</w:t>
+      </w:r>
+    </w:p>
+    <w:p>
+      <w:pPr>
+        <w:pStyle w:val="bp"/>
+        <w:spacing w:before="0" w:after="0"/>
+        <w:rPr>
+          <w:rFonts w:ascii="Arial" w:hAnsi="Arial"/>
+          <w:sz w:val="20"/>
+        </w:rPr>
+      </w:pPr>
+      <w:r>
+        <w:rPr>
+          <w:rFonts w:ascii="Arial" w:hAnsi="Arial"/>
+          <w:sz w:val="20"/>
+        </w:rPr>
+        <w:t xml:space="preserve">Passo </w:t>
+      </w:r>
+      <w:proofErr w:type="gramStart"/>
+      <w:r>
+        <w:rPr>
+          <w:rFonts w:ascii="Arial" w:hAnsi="Arial"/>
+          <w:sz w:val="20"/>
+        </w:rPr>
+        <w:t>4</w:t>
+      </w:r>
+      <w:proofErr w:type="gramEnd"/>
+      <w:r>
+        <w:rPr>
+          <w:rFonts w:ascii="Arial" w:hAnsi="Arial"/>
+          <w:sz w:val="20"/>
+        </w:rPr>
+        <w:t>: Clica na Opção &lt;</w:t>
+      </w:r>
+      <w:r>
+        <w:rPr>
+          <w:rFonts w:ascii="Arial" w:hAnsi="Arial"/>
+          <w:b/>
+          <w:sz w:val="20"/>
+        </w:rPr>
+        <w:t>Entrar</w:t>
+      </w:r>
+      <w:r>
+        <w:rPr>
+          <w:rFonts w:ascii="Arial" w:hAnsi="Arial"/>
+          <w:sz w:val="20"/>
+        </w:rPr>
+        <w:t>&gt;</w:t>
+      </w:r>
+    </w:p>
+    <w:p>
+      <w:pPr>
+        <w:pStyle w:val="bp"/>
+        <w:spacing w:before="0" w:after="0"/>
+        <w:rPr>
+          <w:rFonts w:ascii="Arial" w:hAnsi="Arial"/>
+          <w:sz w:val="20"/>
+        </w:rPr>
+      </w:pPr>
+    </w:p>
+    <w:p>
+      <w:pPr>
+        <w:pStyle w:val="bp"/>
+        <w:spacing w:before="0" w:after="0"/>
+        <w:rPr>
+          <w:rFonts w:ascii="Arial" w:hAnsi="Arial"/>
+          <w:sz w:val="20"/>
+        </w:rPr>
+      </w:pPr>
+      <w:r>
+        <w:rPr>
+          <w:rFonts w:ascii="Arial" w:hAnsi="Arial"/>
+          <w:sz w:val="20"/>
+        </w:rPr>
+        <w:t xml:space="preserve">Resultado esperado: </w:t>
+      </w:r>
+    </w:p>
+    <w:p>
+      <w:pPr>
+        <w:pStyle w:val="Corpodetexto"/>
+        <w:keepLines/>
+        <w:widowControl w:val="0"/>
+        <w:spacing w:after="120" w:line="240" w:lineRule="atLeast"/>
+        <w:rPr>
+          <w:b w:val="0"/>
+        </w:rPr>
+      </w:pPr>
+      <w:r>
+        <w:rPr>
+          <w:b w:val="0"/>
+        </w:rPr>
+        <w:t xml:space="preserve">O sistema Informa uma mensagem “Login e </w:t>
+      </w:r>
+      <w:proofErr w:type="gramStart"/>
+      <w:r>
+        <w:rPr>
+          <w:b w:val="0"/>
+        </w:rPr>
+        <w:t>Senha Obrigatório</w:t>
+      </w:r>
+      <w:proofErr w:type="gramEnd"/>
+      <w:r>
+        <w:rPr>
+          <w:b w:val="0"/>
+        </w:rPr>
+        <w:t>! Digite novamente!”;</w:t>
+      </w:r>
+    </w:p>
+    <w:p>
+      <w:pPr>
+        <w:pStyle w:val="bp"/>
+        <w:spacing w:before="0" w:after="0"/>
         <w:rPr>
           <w:rFonts w:ascii="Arial" w:hAnsi="Arial"/>
           <w:b/>
@@ -6390,368 +6467,7 @@
           <w:sz w:val="24"/>
           <w:szCs w:val="24"/>
         </w:rPr>
-        <w:t xml:space="preserve">moto taxista – </w:t>
-      </w:r>
-    </w:p>
-    <w:p>
-      <w:pPr>
-        <w:pStyle w:val="bp"/>
-        <w:spacing w:before="0" w:after="0"/>
-        <w:rPr>
-          <w:rFonts w:ascii="Arial" w:hAnsi="Arial"/>
-          <w:sz w:val="20"/>
-        </w:rPr>
-      </w:pPr>
-      <w:r>
-        <w:rPr>
-          <w:rFonts w:ascii="Arial" w:hAnsi="Arial"/>
-          <w:sz w:val="20"/>
-          <w:u w:val="single"/>
-        </w:rPr>
-        <w:t>Descrição</w:t>
-      </w:r>
-      <w:r>
-        <w:rPr>
-          <w:rFonts w:ascii="Arial" w:hAnsi="Arial"/>
-          <w:sz w:val="20"/>
-        </w:rPr>
-        <w:t>:</w:t>
-      </w:r>
-      <w:r>
-        <w:t xml:space="preserve"> </w:t>
-      </w:r>
-      <w:r>
-        <w:t>Este c</w:t>
-      </w:r>
-      <w:r>
-        <w:t>aso de uso permite que o usuário</w:t>
-      </w:r>
-      <w:r>
-        <w:t xml:space="preserve"> (não cadastrado) possa se cadastrar e assim ter acesso </w:t>
-      </w:r>
-      <w:r>
-        <w:t xml:space="preserve">a usabilidade do sistema </w:t>
-      </w:r>
-      <w:proofErr w:type="gramStart"/>
-      <w:r>
-        <w:t>MotoTaxiJÁ</w:t>
-      </w:r>
-      <w:proofErr w:type="gramEnd"/>
-      <w:r>
-        <w:t>.</w:t>
-      </w:r>
-    </w:p>
-    <w:p>
-      <w:pPr>
-        <w:pStyle w:val="bp"/>
-        <w:spacing w:before="0" w:after="0"/>
-        <w:rPr>
-          <w:rFonts w:ascii="Arial" w:hAnsi="Arial"/>
-          <w:sz w:val="20"/>
-        </w:rPr>
-      </w:pPr>
-      <w:r>
-        <w:rPr>
-          <w:rFonts w:ascii="Arial" w:hAnsi="Arial"/>
-          <w:sz w:val="20"/>
-          <w:u w:val="single"/>
-        </w:rPr>
-        <w:t>Pré-Condições</w:t>
-      </w:r>
-      <w:r>
-        <w:rPr>
-          <w:rFonts w:ascii="Arial" w:hAnsi="Arial"/>
-          <w:sz w:val="20"/>
-        </w:rPr>
-        <w:t xml:space="preserve">: </w:t>
-      </w:r>
-      <w:r>
-        <w:rPr>
-          <w:sz w:val="24"/>
-          <w:szCs w:val="24"/>
-          <w:lang w:eastAsia="pt-BR"/>
-        </w:rPr>
-        <w:t>Acesso à funcionalidade de cadastro de moto taxista</w:t>
-      </w:r>
-      <w:r>
-        <w:rPr>
-          <w:sz w:val="24"/>
-          <w:szCs w:val="24"/>
-          <w:lang w:eastAsia="pt-BR"/>
-        </w:rPr>
-        <w:t>s</w:t>
-      </w:r>
-      <w:r>
-        <w:rPr>
-          <w:sz w:val="24"/>
-          <w:szCs w:val="24"/>
-          <w:lang w:eastAsia="pt-BR"/>
-        </w:rPr>
-        <w:t>.</w:t>
-      </w:r>
-    </w:p>
-    <w:p>
-      <w:pPr>
-        <w:pStyle w:val="bp"/>
-        <w:spacing w:before="0" w:after="0"/>
-        <w:rPr>
-          <w:rFonts w:ascii="Arial" w:hAnsi="Arial"/>
-          <w:sz w:val="20"/>
-        </w:rPr>
-      </w:pPr>
-      <w:r>
-        <w:rPr>
-          <w:rFonts w:ascii="Arial" w:hAnsi="Arial"/>
-          <w:sz w:val="20"/>
-          <w:u w:val="single"/>
-        </w:rPr>
-        <w:t>Pós-Condições</w:t>
-      </w:r>
-      <w:proofErr w:type="gramStart"/>
-      <w:r>
-        <w:rPr>
-          <w:rFonts w:ascii="Arial" w:hAnsi="Arial"/>
-          <w:sz w:val="20"/>
-        </w:rPr>
-        <w:t>: :</w:t>
-      </w:r>
-      <w:proofErr w:type="gramEnd"/>
-      <w:r>
-        <w:rPr>
-          <w:rFonts w:ascii="Arial" w:hAnsi="Arial"/>
-          <w:sz w:val="20"/>
-        </w:rPr>
-        <w:t xml:space="preserve"> Moto taxistas cadastrados no sistema.</w:t>
-      </w:r>
-    </w:p>
-    <w:p>
-      <w:pPr>
-        <w:pStyle w:val="bp"/>
-        <w:spacing w:before="0" w:after="0"/>
-        <w:rPr>
-          <w:rFonts w:ascii="Arial" w:hAnsi="Arial"/>
-          <w:sz w:val="20"/>
-        </w:rPr>
-      </w:pPr>
-      <w:r>
-        <w:rPr>
-          <w:rFonts w:ascii="Arial" w:hAnsi="Arial"/>
-          <w:sz w:val="20"/>
-          <w:u w:val="single"/>
-        </w:rPr>
-        <w:t>Dados Requeridos para Execução</w:t>
-      </w:r>
-      <w:r>
-        <w:rPr>
-          <w:rFonts w:ascii="Arial" w:hAnsi="Arial"/>
-          <w:sz w:val="20"/>
-        </w:rPr>
-        <w:t>:</w:t>
-      </w:r>
-    </w:p>
-    <w:p>
-      <w:pPr>
-        <w:pStyle w:val="bp"/>
-        <w:spacing w:before="0" w:after="0"/>
-        <w:rPr>
-          <w:rFonts w:ascii="Arial" w:hAnsi="Arial"/>
-          <w:sz w:val="20"/>
-        </w:rPr>
-      </w:pPr>
-      <w:r>
-        <w:rPr>
-          <w:rFonts w:ascii="Arial" w:hAnsi="Arial"/>
-          <w:sz w:val="20"/>
-        </w:rPr>
-        <w:t>Passo1:</w:t>
-      </w:r>
-      <w:proofErr w:type="gramStart"/>
-      <w:r>
-        <w:rPr>
-          <w:rFonts w:ascii="Arial" w:hAnsi="Arial"/>
-          <w:sz w:val="20"/>
-        </w:rPr>
-        <w:t xml:space="preserve">  </w:t>
-      </w:r>
-      <w:proofErr w:type="gramEnd"/>
-      <w:r>
-        <w:rPr>
-          <w:rFonts w:ascii="Arial" w:hAnsi="Arial"/>
-          <w:sz w:val="20"/>
-        </w:rPr>
-        <w:t>O Usuário escolhe a opção de acesso à conta</w:t>
-      </w:r>
-      <w:r>
-        <w:rPr>
-          <w:rFonts w:ascii="Arial" w:hAnsi="Arial"/>
-          <w:sz w:val="20"/>
-        </w:rPr>
-        <w:t>;</w:t>
-      </w:r>
-    </w:p>
-    <w:p>
-      <w:pPr>
-        <w:pStyle w:val="bp"/>
-        <w:spacing w:before="0" w:after="0"/>
-        <w:rPr>
-          <w:rFonts w:ascii="Arial" w:hAnsi="Arial"/>
-          <w:sz w:val="20"/>
-        </w:rPr>
-      </w:pPr>
-      <w:r>
-        <w:rPr>
-          <w:rFonts w:ascii="Arial" w:hAnsi="Arial"/>
-          <w:sz w:val="20"/>
-        </w:rPr>
-        <w:t xml:space="preserve">Passo </w:t>
-      </w:r>
-      <w:proofErr w:type="gramStart"/>
-      <w:r>
-        <w:rPr>
-          <w:rFonts w:ascii="Arial" w:hAnsi="Arial"/>
-          <w:sz w:val="20"/>
-        </w:rPr>
-        <w:t>2</w:t>
-      </w:r>
-      <w:proofErr w:type="gramEnd"/>
-      <w:r>
-        <w:rPr>
-          <w:rFonts w:ascii="Arial" w:hAnsi="Arial"/>
-          <w:sz w:val="20"/>
-        </w:rPr>
-        <w:t>: Digita os dados requeridos</w:t>
-      </w:r>
-      <w:r>
-        <w:rPr>
-          <w:rFonts w:ascii="Arial" w:hAnsi="Arial"/>
-          <w:sz w:val="20"/>
-        </w:rPr>
-        <w:t xml:space="preserve"> Login e</w:t>
-      </w:r>
-      <w:r>
-        <w:rPr>
-          <w:rFonts w:ascii="Arial" w:hAnsi="Arial"/>
-          <w:sz w:val="20"/>
-        </w:rPr>
-        <w:t xml:space="preserve"> senha</w:t>
-      </w:r>
-      <w:r>
-        <w:rPr>
-          <w:rFonts w:ascii="Arial" w:hAnsi="Arial"/>
-          <w:sz w:val="20"/>
-        </w:rPr>
-        <w:t>;</w:t>
-      </w:r>
-    </w:p>
-    <w:p>
-      <w:pPr>
-        <w:pStyle w:val="bp"/>
-        <w:spacing w:before="0" w:after="0"/>
-        <w:rPr>
-          <w:rFonts w:ascii="Arial" w:hAnsi="Arial"/>
-          <w:sz w:val="20"/>
-        </w:rPr>
-      </w:pPr>
-      <w:r>
-        <w:rPr>
-          <w:rFonts w:ascii="Arial" w:hAnsi="Arial"/>
-          <w:sz w:val="20"/>
-        </w:rPr>
-        <w:t xml:space="preserve">Passo </w:t>
-      </w:r>
-      <w:proofErr w:type="gramStart"/>
-      <w:r>
-        <w:rPr>
-          <w:rFonts w:ascii="Arial" w:hAnsi="Arial"/>
-          <w:sz w:val="20"/>
-        </w:rPr>
-        <w:t>4</w:t>
-      </w:r>
-      <w:proofErr w:type="gramEnd"/>
-      <w:r>
-        <w:rPr>
-          <w:rFonts w:ascii="Arial" w:hAnsi="Arial"/>
-          <w:sz w:val="20"/>
-        </w:rPr>
-        <w:t xml:space="preserve">: Clica na Opção </w:t>
-      </w:r>
-    </w:p>
-    <w:p>
-      <w:pPr>
-        <w:pStyle w:val="bp"/>
-        <w:spacing w:before="0" w:after="0"/>
-        <w:rPr>
-          <w:rFonts w:ascii="Arial" w:hAnsi="Arial"/>
-          <w:sz w:val="20"/>
-        </w:rPr>
-      </w:pPr>
-    </w:p>
-    <w:p>
-      <w:pPr>
-        <w:pStyle w:val="bp"/>
-        <w:spacing w:before="0" w:after="0"/>
-        <w:rPr>
-          <w:rFonts w:ascii="Arial" w:hAnsi="Arial"/>
-          <w:sz w:val="20"/>
-        </w:rPr>
-      </w:pPr>
-      <w:r>
-        <w:rPr>
-          <w:rFonts w:ascii="Arial" w:hAnsi="Arial"/>
-          <w:sz w:val="20"/>
-        </w:rPr>
-        <w:t xml:space="preserve">Resultado esperado: </w:t>
-      </w:r>
-    </w:p>
-    <w:p>
-      <w:pPr>
-        <w:pStyle w:val="bp"/>
-        <w:spacing w:before="0" w:after="0"/>
-        <w:rPr>
-          <w:rFonts w:ascii="Arial" w:hAnsi="Arial"/>
-          <w:sz w:val="20"/>
-        </w:rPr>
-      </w:pPr>
-      <w:r>
-        <w:rPr>
-          <w:rFonts w:ascii="Arial" w:hAnsi="Arial"/>
-          <w:sz w:val="20"/>
-        </w:rPr>
-        <w:t>O sistema Exibe mensagem</w:t>
-      </w:r>
-      <w:r>
-        <w:rPr>
-          <w:rFonts w:ascii="Arial" w:hAnsi="Arial"/>
-        </w:rPr>
-        <w:t xml:space="preserve"> </w:t>
-      </w:r>
-      <w:r>
-        <w:rPr>
-          <w:rFonts w:ascii="Arial" w:hAnsi="Arial"/>
-          <w:sz w:val="20"/>
-        </w:rPr>
-        <w:t>“</w:t>
-      </w:r>
-      <w:r>
-        <w:rPr>
-          <w:rFonts w:ascii="Arial" w:hAnsi="Arial"/>
-          <w:sz w:val="20"/>
-        </w:rPr>
-        <w:t>Cadastro Cancelado</w:t>
-      </w:r>
-      <w:r>
-        <w:rPr>
-          <w:rFonts w:ascii="Arial" w:hAnsi="Arial"/>
-          <w:sz w:val="20"/>
-        </w:rPr>
-        <w:t>!”.</w:t>
-      </w:r>
-      <w:r>
-        <w:t xml:space="preserve"> </w:t>
-      </w:r>
-      <w:r>
-        <w:t>Volta para a tela de Cadastro.</w:t>
-      </w:r>
+      </w:pPr>
     </w:p>
     <w:p>
       <w:pPr>
@@ -6765,11 +6481,7 @@
           <w:szCs w:val="24"/>
         </w:rPr>
       </w:pPr>
-    </w:p>
-    <w:p>
-      <w:pPr>
-        <w:pStyle w:val="bp"/>
-        <w:spacing w:before="0" w:after="0"/>
+      <w:r>
         <w:rPr>
           <w:rFonts w:ascii="Arial" w:hAnsi="Arial"/>
           <w:b/>
@@ -6777,7 +6489,18 @@
           <w:sz w:val="24"/>
           <w:szCs w:val="24"/>
         </w:rPr>
-      </w:pPr>
+        <w:lastRenderedPageBreak/>
+        <w:t>ID CT09</w:t>
+      </w:r>
+      <w:r>
+        <w:rPr>
+          <w:rFonts w:ascii="Arial" w:hAnsi="Arial"/>
+          <w:b/>
+          <w:sz w:val="24"/>
+          <w:szCs w:val="24"/>
+        </w:rPr>
+        <w:t xml:space="preserve"> –</w:t>
+      </w:r>
       <w:r>
         <w:rPr>
           <w:rFonts w:ascii="Arial" w:hAnsi="Arial"/>
@@ -6786,16 +6509,7 @@
           <w:sz w:val="24"/>
           <w:szCs w:val="24"/>
         </w:rPr>
-        <w:t>ID CT09</w:t>
-      </w:r>
-      <w:r>
-        <w:rPr>
-          <w:rFonts w:ascii="Arial" w:hAnsi="Arial"/>
-          <w:b/>
-          <w:sz w:val="24"/>
-          <w:szCs w:val="24"/>
-        </w:rPr>
-        <w:t xml:space="preserve"> –</w:t>
+        <w:t xml:space="preserve"> </w:t>
       </w:r>
       <w:r>
         <w:rPr>
@@ -6805,7 +6519,7 @@
           <w:sz w:val="24"/>
           <w:szCs w:val="24"/>
         </w:rPr>
-        <w:t xml:space="preserve"> </w:t>
+        <w:t>Realizar</w:t>
       </w:r>
       <w:r>
         <w:rPr>
@@ -6815,7 +6529,7 @@
           <w:sz w:val="24"/>
           <w:szCs w:val="24"/>
         </w:rPr>
-        <w:t>Login</w:t>
+        <w:t xml:space="preserve"> </w:t>
       </w:r>
       <w:r>
         <w:rPr>
@@ -6825,359 +6539,9 @@
           <w:sz w:val="24"/>
           <w:szCs w:val="24"/>
         </w:rPr>
-        <w:t xml:space="preserve"> moto taxista – </w:t>
-      </w:r>
-    </w:p>
-    <w:p>
-      <w:pPr>
-        <w:pStyle w:val="bp"/>
-        <w:spacing w:before="0" w:after="0"/>
-        <w:rPr>
-          <w:rFonts w:ascii="Arial" w:hAnsi="Arial"/>
-          <w:sz w:val="20"/>
-        </w:rPr>
-      </w:pPr>
-      <w:r>
-        <w:rPr>
-          <w:rFonts w:ascii="Arial" w:hAnsi="Arial"/>
-          <w:sz w:val="20"/>
-          <w:u w:val="single"/>
-        </w:rPr>
-        <w:t>Descrição</w:t>
-      </w:r>
-      <w:r>
-        <w:rPr>
-          <w:rFonts w:ascii="Arial" w:hAnsi="Arial"/>
-          <w:sz w:val="20"/>
-        </w:rPr>
-        <w:t>:</w:t>
-      </w:r>
-      <w:r>
-        <w:t xml:space="preserve"> </w:t>
-      </w:r>
-      <w:r>
-        <w:t>Este c</w:t>
-      </w:r>
-      <w:r>
-        <w:t>aso de uso permite que o usuário</w:t>
-      </w:r>
-      <w:r>
-        <w:t xml:space="preserve"> (não cadastrado) possa se cadastrar e assim ter acesso </w:t>
-      </w:r>
-      <w:r>
-        <w:t xml:space="preserve">a usabilidade do sistema </w:t>
-      </w:r>
-      <w:proofErr w:type="gramStart"/>
-      <w:r>
-        <w:t>MotoTaxiJÁ</w:t>
-      </w:r>
-      <w:proofErr w:type="gramEnd"/>
-      <w:r>
-        <w:t>.</w:t>
-      </w:r>
-    </w:p>
-    <w:p>
-      <w:pPr>
-        <w:pStyle w:val="bp"/>
-        <w:spacing w:before="0" w:after="0"/>
-        <w:rPr>
-          <w:rFonts w:ascii="Arial" w:hAnsi="Arial"/>
-          <w:sz w:val="20"/>
-        </w:rPr>
-      </w:pPr>
-      <w:r>
-        <w:rPr>
-          <w:rFonts w:ascii="Arial" w:hAnsi="Arial"/>
-          <w:sz w:val="20"/>
-          <w:u w:val="single"/>
-        </w:rPr>
-        <w:t>Pré-Condições</w:t>
-      </w:r>
-      <w:r>
-        <w:rPr>
-          <w:rFonts w:ascii="Arial" w:hAnsi="Arial"/>
-          <w:sz w:val="20"/>
-        </w:rPr>
-        <w:t xml:space="preserve">: </w:t>
-      </w:r>
-      <w:r>
-        <w:rPr>
-          <w:sz w:val="24"/>
-          <w:szCs w:val="24"/>
-          <w:lang w:eastAsia="pt-BR"/>
-        </w:rPr>
-        <w:t>Acesso à funcionalidade de cadastro de moto taxista</w:t>
-      </w:r>
-      <w:r>
-        <w:rPr>
-          <w:sz w:val="24"/>
-          <w:szCs w:val="24"/>
-          <w:lang w:eastAsia="pt-BR"/>
-        </w:rPr>
-        <w:t>s</w:t>
-      </w:r>
-      <w:r>
-        <w:rPr>
-          <w:sz w:val="24"/>
-          <w:szCs w:val="24"/>
-          <w:lang w:eastAsia="pt-BR"/>
-        </w:rPr>
-        <w:t>.</w:t>
-      </w:r>
-    </w:p>
-    <w:p>
-      <w:pPr>
-        <w:pStyle w:val="bp"/>
-        <w:spacing w:before="0" w:after="0"/>
-        <w:rPr>
-          <w:rFonts w:ascii="Arial" w:hAnsi="Arial"/>
-          <w:sz w:val="20"/>
-        </w:rPr>
-      </w:pPr>
-      <w:r>
-        <w:rPr>
-          <w:rFonts w:ascii="Arial" w:hAnsi="Arial"/>
-          <w:sz w:val="20"/>
-          <w:u w:val="single"/>
-        </w:rPr>
-        <w:t>Pós-Condições</w:t>
-      </w:r>
-      <w:proofErr w:type="gramStart"/>
-      <w:r>
-        <w:rPr>
-          <w:rFonts w:ascii="Arial" w:hAnsi="Arial"/>
-          <w:sz w:val="20"/>
-        </w:rPr>
-        <w:t>: :</w:t>
-      </w:r>
-      <w:proofErr w:type="gramEnd"/>
-      <w:r>
-        <w:rPr>
-          <w:rFonts w:ascii="Arial" w:hAnsi="Arial"/>
-          <w:sz w:val="20"/>
-        </w:rPr>
-        <w:t xml:space="preserve"> Moto taxistas cadastrados no sistema.</w:t>
-      </w:r>
-    </w:p>
-    <w:p>
-      <w:pPr>
-        <w:pStyle w:val="bp"/>
-        <w:spacing w:before="0" w:after="0"/>
-        <w:rPr>
-          <w:rFonts w:ascii="Arial" w:hAnsi="Arial"/>
-          <w:sz w:val="20"/>
-        </w:rPr>
-      </w:pPr>
-      <w:r>
-        <w:rPr>
-          <w:rFonts w:ascii="Arial" w:hAnsi="Arial"/>
-          <w:sz w:val="20"/>
-          <w:u w:val="single"/>
-        </w:rPr>
-        <w:t>Dados Requeridos para Execução</w:t>
-      </w:r>
-      <w:r>
-        <w:rPr>
-          <w:rFonts w:ascii="Arial" w:hAnsi="Arial"/>
-          <w:sz w:val="20"/>
-        </w:rPr>
-        <w:t>:</w:t>
-      </w:r>
-    </w:p>
-    <w:p>
-      <w:pPr>
-        <w:pStyle w:val="bp"/>
-        <w:spacing w:before="0" w:after="0"/>
-        <w:rPr>
-          <w:rFonts w:ascii="Arial" w:hAnsi="Arial"/>
-          <w:sz w:val="20"/>
-        </w:rPr>
-      </w:pPr>
-      <w:r>
-        <w:rPr>
-          <w:rFonts w:ascii="Arial" w:hAnsi="Arial"/>
-          <w:sz w:val="20"/>
-        </w:rPr>
-        <w:t>Passo1:</w:t>
-      </w:r>
-      <w:proofErr w:type="gramStart"/>
-      <w:r>
-        <w:rPr>
-          <w:rFonts w:ascii="Arial" w:hAnsi="Arial"/>
-          <w:sz w:val="20"/>
-        </w:rPr>
-        <w:t xml:space="preserve">  </w:t>
-      </w:r>
-      <w:proofErr w:type="gramEnd"/>
-      <w:r>
-        <w:rPr>
-          <w:rFonts w:ascii="Arial" w:hAnsi="Arial"/>
-          <w:sz w:val="20"/>
-        </w:rPr>
-        <w:t>O Usuário escolhe a opção de acesso à conta</w:t>
-      </w:r>
-      <w:r>
-        <w:rPr>
-          <w:rFonts w:ascii="Arial" w:hAnsi="Arial"/>
-          <w:sz w:val="20"/>
-        </w:rPr>
-        <w:t>;</w:t>
-      </w:r>
-    </w:p>
-    <w:p>
-      <w:pPr>
-        <w:pStyle w:val="bp"/>
-        <w:spacing w:before="0" w:after="0"/>
-        <w:rPr>
-          <w:rFonts w:ascii="Arial" w:hAnsi="Arial"/>
-          <w:sz w:val="20"/>
-        </w:rPr>
-      </w:pPr>
-      <w:r>
-        <w:rPr>
-          <w:rFonts w:ascii="Arial" w:hAnsi="Arial"/>
-          <w:sz w:val="20"/>
-        </w:rPr>
-        <w:t xml:space="preserve">Passo </w:t>
-      </w:r>
-      <w:proofErr w:type="gramStart"/>
-      <w:r>
-        <w:rPr>
-          <w:rFonts w:ascii="Arial" w:hAnsi="Arial"/>
-          <w:sz w:val="20"/>
-        </w:rPr>
-        <w:t>2</w:t>
-      </w:r>
-      <w:proofErr w:type="gramEnd"/>
-      <w:r>
-        <w:rPr>
-          <w:rFonts w:ascii="Arial" w:hAnsi="Arial"/>
-          <w:sz w:val="20"/>
-        </w:rPr>
-        <w:t xml:space="preserve">: Digita os dados requeridos </w:t>
-      </w:r>
-      <w:r>
-        <w:rPr>
-          <w:rFonts w:ascii="Arial" w:hAnsi="Arial"/>
-          <w:sz w:val="20"/>
-        </w:rPr>
-        <w:t>Login e</w:t>
-      </w:r>
-      <w:r>
-        <w:rPr>
-          <w:rFonts w:ascii="Arial" w:hAnsi="Arial"/>
-          <w:sz w:val="20"/>
-        </w:rPr>
-        <w:t xml:space="preserve"> senha</w:t>
-      </w:r>
-      <w:r>
-        <w:rPr>
-          <w:rFonts w:ascii="Arial" w:hAnsi="Arial"/>
-          <w:sz w:val="20"/>
-        </w:rPr>
-        <w:t>;</w:t>
-      </w:r>
-    </w:p>
-    <w:p>
-      <w:pPr>
-        <w:pStyle w:val="bp"/>
-        <w:spacing w:before="0" w:after="0"/>
-        <w:rPr>
-          <w:rFonts w:ascii="Arial" w:hAnsi="Arial"/>
-          <w:sz w:val="20"/>
-        </w:rPr>
-      </w:pPr>
-      <w:r>
-        <w:rPr>
-          <w:rFonts w:ascii="Arial" w:hAnsi="Arial"/>
-          <w:sz w:val="20"/>
-        </w:rPr>
-        <w:t xml:space="preserve">Passo </w:t>
-      </w:r>
-      <w:proofErr w:type="gramStart"/>
-      <w:r>
-        <w:rPr>
-          <w:rFonts w:ascii="Arial" w:hAnsi="Arial"/>
-          <w:sz w:val="20"/>
-        </w:rPr>
-        <w:t>4</w:t>
-      </w:r>
-      <w:proofErr w:type="gramEnd"/>
-      <w:r>
-        <w:rPr>
-          <w:rFonts w:ascii="Arial" w:hAnsi="Arial"/>
-          <w:sz w:val="20"/>
-        </w:rPr>
-        <w:t xml:space="preserve">: Clica na Opção </w:t>
-      </w:r>
-    </w:p>
-    <w:p>
-      <w:pPr>
-        <w:pStyle w:val="bp"/>
-        <w:spacing w:before="0" w:after="0"/>
-        <w:rPr>
-          <w:rFonts w:ascii="Arial" w:hAnsi="Arial"/>
-          <w:sz w:val="20"/>
-        </w:rPr>
-      </w:pPr>
-    </w:p>
-    <w:p>
-      <w:pPr>
-        <w:pStyle w:val="bp"/>
-        <w:spacing w:before="0" w:after="0"/>
-        <w:rPr>
-          <w:rFonts w:ascii="Arial" w:hAnsi="Arial"/>
-          <w:sz w:val="20"/>
-        </w:rPr>
-      </w:pPr>
-      <w:r>
-        <w:rPr>
-          <w:rFonts w:ascii="Arial" w:hAnsi="Arial"/>
-          <w:sz w:val="20"/>
-        </w:rPr>
-        <w:t xml:space="preserve">Resultado esperado: </w:t>
-      </w:r>
-    </w:p>
-    <w:p>
-      <w:pPr>
-        <w:pStyle w:val="bp"/>
-        <w:spacing w:before="0" w:after="0"/>
-        <w:rPr>
-          <w:rFonts w:ascii="Arial" w:hAnsi="Arial"/>
-          <w:sz w:val="20"/>
-        </w:rPr>
-      </w:pPr>
-      <w:r>
-        <w:rPr>
-          <w:rFonts w:ascii="Arial" w:hAnsi="Arial"/>
-          <w:sz w:val="20"/>
-        </w:rPr>
-        <w:t xml:space="preserve">O sistema Exibe </w:t>
-      </w:r>
-      <w:proofErr w:type="gramStart"/>
-      <w:r>
-        <w:rPr>
-          <w:rFonts w:ascii="Arial" w:hAnsi="Arial"/>
-          <w:sz w:val="20"/>
-        </w:rPr>
-        <w:t>mensagem</w:t>
-      </w:r>
-      <w:r>
-        <w:rPr>
-          <w:rFonts w:ascii="Arial" w:hAnsi="Arial"/>
-          <w:sz w:val="20"/>
-        </w:rPr>
-        <w:t xml:space="preserve"> </w:t>
-      </w:r>
-      <w:r>
-        <w:t>.</w:t>
-      </w:r>
-      <w:proofErr w:type="gramEnd"/>
-    </w:p>
-    <w:p>
-      <w:pPr>
-        <w:pStyle w:val="bp"/>
-        <w:spacing w:before="0" w:after="0"/>
+        <w:t xml:space="preserve">Login </w:t>
+      </w:r>
+      <w:r>
         <w:rPr>
           <w:rFonts w:ascii="Arial" w:hAnsi="Arial"/>
           <w:b/>
@@ -7185,12 +6549,9 @@
           <w:sz w:val="24"/>
           <w:szCs w:val="24"/>
         </w:rPr>
-      </w:pPr>
-    </w:p>
-    <w:p>
-      <w:pPr>
-        <w:pStyle w:val="bp"/>
-        <w:spacing w:before="0" w:after="0"/>
+        <w:t xml:space="preserve">moto taxista – </w:t>
+      </w:r>
+      <w:r>
         <w:rPr>
           <w:rFonts w:ascii="Arial" w:hAnsi="Arial"/>
           <w:b/>
@@ -7198,350 +6559,284 @@
           <w:sz w:val="24"/>
           <w:szCs w:val="24"/>
         </w:rPr>
-      </w:pPr>
-      <w:r>
-        <w:rPr>
-          <w:rFonts w:ascii="Arial" w:hAnsi="Arial"/>
-          <w:b/>
-          <w:color w:val="0000FF"/>
-          <w:sz w:val="24"/>
-          <w:szCs w:val="24"/>
-        </w:rPr>
-        <w:t>ID CT09</w:t>
-      </w:r>
-      <w:r>
-        <w:rPr>
-          <w:rFonts w:ascii="Arial" w:hAnsi="Arial"/>
-          <w:b/>
-          <w:sz w:val="24"/>
-          <w:szCs w:val="24"/>
-        </w:rPr>
-        <w:t xml:space="preserve"> –</w:t>
-      </w:r>
-      <w:r>
-        <w:rPr>
-          <w:rFonts w:ascii="Arial" w:hAnsi="Arial"/>
-          <w:b/>
-          <w:color w:val="0000FF"/>
-          <w:sz w:val="24"/>
-          <w:szCs w:val="24"/>
-        </w:rPr>
+        <w:t>Usuário já cadastrado</w:t>
+      </w:r>
+    </w:p>
+    <w:p>
+      <w:pPr>
+        <w:pStyle w:val="bp"/>
+        <w:spacing w:before="0" w:after="0"/>
+        <w:rPr>
+          <w:rFonts w:ascii="Arial" w:hAnsi="Arial"/>
+          <w:sz w:val="20"/>
+        </w:rPr>
+      </w:pPr>
+      <w:r>
+        <w:rPr>
+          <w:rFonts w:ascii="Arial" w:hAnsi="Arial"/>
+          <w:sz w:val="20"/>
+          <w:u w:val="single"/>
+        </w:rPr>
+        <w:t>Descrição</w:t>
+      </w:r>
+      <w:r>
+        <w:rPr>
+          <w:rFonts w:ascii="Arial" w:hAnsi="Arial"/>
+          <w:sz w:val="20"/>
+        </w:rPr>
+        <w:t>:</w:t>
+      </w:r>
+      <w:r>
         <w:t xml:space="preserve"> </w:t>
       </w:r>
       <w:r>
-        <w:rPr>
-          <w:rFonts w:ascii="Arial" w:hAnsi="Arial"/>
-          <w:b/>
-          <w:color w:val="0000FF"/>
-          <w:sz w:val="24"/>
-          <w:szCs w:val="24"/>
-        </w:rPr>
-        <w:t>Login</w:t>
+        <w:t>Este c</w:t>
+      </w:r>
+      <w:r>
+        <w:t>aso de uso permite que o usuário (já cadastrado) possa realizar Login</w:t>
+      </w:r>
+      <w:r>
+        <w:t xml:space="preserve"> e assim ter acesso </w:t>
+      </w:r>
+      <w:r>
+        <w:t xml:space="preserve">a usabilidade do sistema </w:t>
+      </w:r>
+      <w:proofErr w:type="gramStart"/>
+      <w:r>
+        <w:t>MotoTaxiJÁ</w:t>
+      </w:r>
+      <w:proofErr w:type="gramEnd"/>
+      <w:r>
+        <w:t>.</w:t>
+      </w:r>
+    </w:p>
+    <w:p>
+      <w:pPr>
+        <w:pStyle w:val="Corpodetexto"/>
+        <w:rPr>
+          <w:b w:val="0"/>
+          <w:sz w:val="22"/>
+        </w:rPr>
+      </w:pPr>
+      <w:r>
+        <w:rPr>
+          <w:rFonts w:ascii="Arial" w:hAnsi="Arial"/>
+          <w:b w:val="0"/>
+          <w:sz w:val="20"/>
+          <w:u w:val="single"/>
+        </w:rPr>
+        <w:t>Pré</w:t>
+      </w:r>
+      <w:r>
+        <w:rPr>
+          <w:rFonts w:ascii="Arial" w:hAnsi="Arial"/>
+          <w:sz w:val="20"/>
+          <w:u w:val="single"/>
+        </w:rPr>
+        <w:t>-</w:t>
+      </w:r>
+      <w:r>
+        <w:rPr>
+          <w:rFonts w:ascii="Arial" w:hAnsi="Arial"/>
+          <w:b w:val="0"/>
+          <w:sz w:val="20"/>
+          <w:u w:val="single"/>
+        </w:rPr>
+        <w:t>Condições</w:t>
+      </w:r>
+      <w:r>
+        <w:rPr>
+          <w:rFonts w:ascii="Arial" w:hAnsi="Arial"/>
+          <w:sz w:val="20"/>
+        </w:rPr>
+        <w:t xml:space="preserve">: </w:t>
+      </w:r>
+      <w:r>
+        <w:rPr>
+          <w:b w:val="0"/>
+          <w:sz w:val="22"/>
+        </w:rPr>
+        <w:t>Moto Taxista cadastrado no sistema e acessando a Internet.</w:t>
+      </w:r>
+    </w:p>
+    <w:p>
+      <w:pPr>
+        <w:pStyle w:val="Ttulo2"/>
+        <w:rPr>
+          <w:rFonts w:ascii="Times New Roman" w:eastAsia="Times New Roman" w:hAnsi="Times New Roman" w:cs="Times New Roman"/>
+          <w:b w:val="0"/>
+          <w:bCs w:val="0"/>
+          <w:color w:val="auto"/>
+          <w:sz w:val="22"/>
+          <w:szCs w:val="20"/>
+        </w:rPr>
+      </w:pPr>
+      <w:r>
+        <w:rPr>
+          <w:rFonts w:ascii="Times New Roman" w:eastAsia="Times New Roman" w:hAnsi="Times New Roman" w:cs="Times New Roman"/>
+          <w:b w:val="0"/>
+          <w:bCs w:val="0"/>
+          <w:color w:val="auto"/>
+          <w:sz w:val="22"/>
+          <w:szCs w:val="20"/>
+        </w:rPr>
+        <w:t>Pós-Condições: Moto taxista habilitado a usar o sistema.</w:t>
+      </w:r>
+    </w:p>
+    <w:p>
+      <w:pPr>
+        <w:pStyle w:val="bp"/>
+        <w:spacing w:before="0" w:after="0"/>
+        <w:rPr>
+          <w:rFonts w:ascii="Arial" w:hAnsi="Arial"/>
+          <w:sz w:val="20"/>
+        </w:rPr>
+      </w:pPr>
+    </w:p>
+    <w:p>
+      <w:pPr>
+        <w:pStyle w:val="bp"/>
+        <w:spacing w:before="0" w:after="0"/>
+        <w:rPr>
+          <w:rFonts w:ascii="Arial" w:hAnsi="Arial"/>
+          <w:sz w:val="20"/>
+        </w:rPr>
+      </w:pPr>
+      <w:r>
+        <w:rPr>
+          <w:rFonts w:ascii="Arial" w:hAnsi="Arial"/>
+          <w:sz w:val="20"/>
+          <w:u w:val="single"/>
+        </w:rPr>
+        <w:t>Dados Requeridos para Execução</w:t>
+      </w:r>
+      <w:r>
+        <w:rPr>
+          <w:rFonts w:ascii="Arial" w:hAnsi="Arial"/>
+          <w:sz w:val="20"/>
+        </w:rPr>
+        <w:t>:</w:t>
+      </w:r>
+    </w:p>
+    <w:p>
+      <w:pPr>
+        <w:pStyle w:val="bp"/>
+        <w:spacing w:before="0" w:after="0"/>
+        <w:rPr>
+          <w:rFonts w:ascii="Arial" w:hAnsi="Arial"/>
+          <w:sz w:val="20"/>
+        </w:rPr>
+      </w:pPr>
+      <w:r>
+        <w:rPr>
+          <w:rFonts w:ascii="Arial" w:hAnsi="Arial"/>
+          <w:sz w:val="20"/>
+        </w:rPr>
+        <w:t xml:space="preserve">Passo1: </w:t>
+      </w:r>
+      <w:r>
+        <w:rPr>
+          <w:rFonts w:ascii="Arial" w:hAnsi="Arial"/>
+          <w:sz w:val="20"/>
+        </w:rPr>
+        <w:t>O Usuário escolhe a opção de acesso à conta</w:t>
+      </w:r>
+      <w:r>
+        <w:rPr>
+          <w:rFonts w:ascii="Arial" w:hAnsi="Arial"/>
+          <w:sz w:val="20"/>
+        </w:rPr>
+        <w:t>;</w:t>
+      </w:r>
+    </w:p>
+    <w:p>
+      <w:pPr>
+        <w:pStyle w:val="bp"/>
+        <w:spacing w:before="0" w:after="0"/>
+        <w:rPr>
+          <w:rFonts w:ascii="Arial" w:hAnsi="Arial"/>
+          <w:sz w:val="20"/>
+        </w:rPr>
+      </w:pPr>
+      <w:r>
+        <w:rPr>
+          <w:rFonts w:ascii="Arial" w:hAnsi="Arial"/>
+          <w:sz w:val="20"/>
+        </w:rPr>
+        <w:t xml:space="preserve">Passo </w:t>
+      </w:r>
+      <w:proofErr w:type="gramStart"/>
+      <w:r>
+        <w:rPr>
+          <w:rFonts w:ascii="Arial" w:hAnsi="Arial"/>
+          <w:sz w:val="20"/>
+        </w:rPr>
+        <w:t>2</w:t>
+      </w:r>
+      <w:proofErr w:type="gramEnd"/>
+      <w:r>
+        <w:rPr>
+          <w:rFonts w:ascii="Arial" w:hAnsi="Arial"/>
+          <w:sz w:val="20"/>
+        </w:rPr>
+        <w:t>:Digita os dados requeridos Login e senha</w:t>
+      </w:r>
+      <w:r>
+        <w:rPr>
+          <w:rFonts w:ascii="Arial" w:hAnsi="Arial"/>
+          <w:sz w:val="20"/>
+        </w:rPr>
+        <w:t>;</w:t>
+      </w:r>
+    </w:p>
+    <w:p>
+      <w:pPr>
+        <w:pStyle w:val="bp"/>
+        <w:spacing w:before="0" w:after="0"/>
+        <w:rPr>
+          <w:rFonts w:ascii="Arial" w:hAnsi="Arial"/>
+          <w:sz w:val="20"/>
+        </w:rPr>
+      </w:pPr>
+      <w:r>
+        <w:rPr>
+          <w:rFonts w:ascii="Arial" w:hAnsi="Arial"/>
+          <w:sz w:val="20"/>
+        </w:rPr>
+        <w:t xml:space="preserve">Passo </w:t>
       </w:r>
       <w:bookmarkStart w:id="0" w:name="_GoBack"/>
       <w:bookmarkEnd w:id="0"/>
+      <w:proofErr w:type="gramStart"/>
+      <w:r>
+        <w:rPr>
+          <w:rFonts w:ascii="Arial" w:hAnsi="Arial"/>
+          <w:sz w:val="20"/>
+        </w:rPr>
+        <w:t>4</w:t>
+      </w:r>
+      <w:proofErr w:type="gramEnd"/>
+      <w:r>
+        <w:rPr>
+          <w:rFonts w:ascii="Arial" w:hAnsi="Arial"/>
+          <w:sz w:val="20"/>
+        </w:rPr>
+        <w:t>: Clica na Opção &lt;</w:t>
+      </w:r>
       <w:r>
         <w:rPr>
           <w:rFonts w:ascii="Arial" w:hAnsi="Arial"/>
           <w:b/>
-          <w:color w:val="0000FF"/>
-          <w:sz w:val="24"/>
-          <w:szCs w:val="24"/>
-        </w:rPr>
-        <w:t xml:space="preserve"> moto </w:t>
-      </w:r>
-      <w:r>
-        <w:rPr>
-          <w:rFonts w:ascii="Arial" w:hAnsi="Arial"/>
-          <w:b/>
-          <w:color w:val="0000FF"/>
-          <w:sz w:val="24"/>
-          <w:szCs w:val="24"/>
-        </w:rPr>
-        <w:t xml:space="preserve">taxista – </w:t>
-      </w:r>
-    </w:p>
-    <w:p>
-      <w:pPr>
-        <w:pStyle w:val="bp"/>
-        <w:spacing w:before="0" w:after="0"/>
-        <w:rPr>
-          <w:rFonts w:ascii="Arial" w:hAnsi="Arial"/>
-          <w:sz w:val="20"/>
-        </w:rPr>
-      </w:pPr>
-      <w:r>
-        <w:rPr>
-          <w:rFonts w:ascii="Arial" w:hAnsi="Arial"/>
-          <w:sz w:val="20"/>
-          <w:u w:val="single"/>
-        </w:rPr>
-        <w:t>Descrição</w:t>
-      </w:r>
-      <w:r>
-        <w:rPr>
-          <w:rFonts w:ascii="Arial" w:hAnsi="Arial"/>
-          <w:sz w:val="20"/>
-        </w:rPr>
-        <w:t>:</w:t>
-      </w:r>
-      <w:r>
-        <w:t xml:space="preserve"> </w:t>
-      </w:r>
-      <w:r>
-        <w:t>Este c</w:t>
-      </w:r>
-      <w:r>
-        <w:t>aso de uso permite que o usuário</w:t>
-      </w:r>
-      <w:r>
-        <w:t xml:space="preserve"> (não cadastrado) possa se cadastrar e assim ter acesso </w:t>
-      </w:r>
-      <w:r>
-        <w:t xml:space="preserve">a usabilidade do sistema </w:t>
-      </w:r>
-      <w:proofErr w:type="gramStart"/>
-      <w:r>
-        <w:t>MotoTaxiJÁ</w:t>
-      </w:r>
-      <w:proofErr w:type="gramEnd"/>
-      <w:r>
-        <w:t>.</w:t>
-      </w:r>
-    </w:p>
-    <w:p>
-      <w:pPr>
-        <w:pStyle w:val="bp"/>
-        <w:spacing w:before="0" w:after="0"/>
-        <w:rPr>
-          <w:rFonts w:ascii="Arial" w:hAnsi="Arial"/>
-          <w:sz w:val="20"/>
-        </w:rPr>
-      </w:pPr>
-      <w:r>
-        <w:rPr>
-          <w:rFonts w:ascii="Arial" w:hAnsi="Arial"/>
-          <w:sz w:val="20"/>
-          <w:u w:val="single"/>
-        </w:rPr>
-        <w:t>Pré-Condições</w:t>
-      </w:r>
-      <w:r>
-        <w:rPr>
-          <w:rFonts w:ascii="Arial" w:hAnsi="Arial"/>
-          <w:sz w:val="20"/>
-        </w:rPr>
-        <w:t xml:space="preserve">: </w:t>
-      </w:r>
-      <w:r>
-        <w:rPr>
-          <w:sz w:val="24"/>
-          <w:szCs w:val="24"/>
-          <w:lang w:eastAsia="pt-BR"/>
-        </w:rPr>
-        <w:t>Acesso à funcionalidade de cadastro de moto taxista</w:t>
-      </w:r>
-      <w:r>
-        <w:rPr>
-          <w:sz w:val="24"/>
-          <w:szCs w:val="24"/>
-          <w:lang w:eastAsia="pt-BR"/>
-        </w:rPr>
-        <w:t>s</w:t>
-      </w:r>
-      <w:r>
-        <w:rPr>
-          <w:sz w:val="24"/>
-          <w:szCs w:val="24"/>
-          <w:lang w:eastAsia="pt-BR"/>
-        </w:rPr>
-        <w:t>.</w:t>
-      </w:r>
-    </w:p>
-    <w:p>
-      <w:pPr>
-        <w:pStyle w:val="bp"/>
-        <w:spacing w:before="0" w:after="0"/>
-        <w:rPr>
-          <w:rFonts w:ascii="Arial" w:hAnsi="Arial"/>
-          <w:sz w:val="20"/>
-        </w:rPr>
-      </w:pPr>
-      <w:r>
-        <w:rPr>
-          <w:rFonts w:ascii="Arial" w:hAnsi="Arial"/>
-          <w:sz w:val="20"/>
-          <w:u w:val="single"/>
-        </w:rPr>
-        <w:t>Pós-Condições</w:t>
-      </w:r>
-      <w:proofErr w:type="gramStart"/>
-      <w:r>
-        <w:rPr>
-          <w:rFonts w:ascii="Arial" w:hAnsi="Arial"/>
-          <w:sz w:val="20"/>
-        </w:rPr>
-        <w:t>: :</w:t>
-      </w:r>
-      <w:proofErr w:type="gramEnd"/>
-      <w:r>
-        <w:rPr>
-          <w:rFonts w:ascii="Arial" w:hAnsi="Arial"/>
-          <w:sz w:val="20"/>
-        </w:rPr>
-        <w:t xml:space="preserve"> Moto taxistas cadastrados no sistema.</w:t>
-      </w:r>
-    </w:p>
-    <w:p>
-      <w:pPr>
-        <w:pStyle w:val="bp"/>
-        <w:spacing w:before="0" w:after="0"/>
-        <w:rPr>
-          <w:rFonts w:ascii="Arial" w:hAnsi="Arial"/>
-          <w:sz w:val="20"/>
-        </w:rPr>
-      </w:pPr>
-      <w:r>
-        <w:rPr>
-          <w:rFonts w:ascii="Arial" w:hAnsi="Arial"/>
-          <w:sz w:val="20"/>
-          <w:u w:val="single"/>
-        </w:rPr>
-        <w:t>Dados Requeridos para Execução</w:t>
-      </w:r>
-      <w:r>
-        <w:rPr>
-          <w:rFonts w:ascii="Arial" w:hAnsi="Arial"/>
-          <w:sz w:val="20"/>
-        </w:rPr>
-        <w:t>:</w:t>
-      </w:r>
-    </w:p>
-    <w:p>
-      <w:pPr>
-        <w:pStyle w:val="bp"/>
-        <w:spacing w:before="0" w:after="0"/>
-        <w:rPr>
-          <w:rFonts w:ascii="Arial" w:hAnsi="Arial"/>
-          <w:sz w:val="20"/>
-        </w:rPr>
-      </w:pPr>
-      <w:r>
-        <w:rPr>
-          <w:rFonts w:ascii="Arial" w:hAnsi="Arial"/>
-          <w:sz w:val="20"/>
-        </w:rPr>
-        <w:t>Passo1:</w:t>
-      </w:r>
-      <w:proofErr w:type="gramStart"/>
-      <w:r>
-        <w:rPr>
-          <w:rFonts w:ascii="Arial" w:hAnsi="Arial"/>
-          <w:sz w:val="20"/>
-        </w:rPr>
-        <w:t xml:space="preserve">  </w:t>
-      </w:r>
-      <w:proofErr w:type="gramEnd"/>
-      <w:r>
-        <w:rPr>
-          <w:rFonts w:ascii="Arial" w:hAnsi="Arial"/>
-          <w:sz w:val="20"/>
-        </w:rPr>
-        <w:t>O Usuário escolhe a opção de acesso à conta</w:t>
-      </w:r>
-      <w:r>
-        <w:rPr>
-          <w:rFonts w:ascii="Arial" w:hAnsi="Arial"/>
-          <w:sz w:val="20"/>
-        </w:rPr>
-        <w:t>;</w:t>
-      </w:r>
-    </w:p>
-    <w:p>
-      <w:pPr>
-        <w:pStyle w:val="bp"/>
-        <w:spacing w:before="0" w:after="0"/>
-        <w:rPr>
-          <w:rFonts w:ascii="Arial" w:hAnsi="Arial"/>
-          <w:sz w:val="20"/>
-        </w:rPr>
-      </w:pPr>
-      <w:r>
-        <w:rPr>
-          <w:rFonts w:ascii="Arial" w:hAnsi="Arial"/>
-          <w:sz w:val="20"/>
-        </w:rPr>
-        <w:t xml:space="preserve">Passo </w:t>
-      </w:r>
-      <w:proofErr w:type="gramStart"/>
-      <w:r>
-        <w:rPr>
-          <w:rFonts w:ascii="Arial" w:hAnsi="Arial"/>
-          <w:sz w:val="20"/>
-        </w:rPr>
-        <w:t>2</w:t>
-      </w:r>
-      <w:proofErr w:type="gramEnd"/>
-      <w:r>
-        <w:rPr>
-          <w:rFonts w:ascii="Arial" w:hAnsi="Arial"/>
-          <w:sz w:val="20"/>
-        </w:rPr>
-        <w:t xml:space="preserve">: Digita os dados requeridos </w:t>
-      </w:r>
-      <w:r>
-        <w:rPr>
-          <w:rFonts w:ascii="Arial" w:hAnsi="Arial"/>
-          <w:sz w:val="20"/>
-        </w:rPr>
-        <w:t>Login e</w:t>
-      </w:r>
-      <w:r>
-        <w:rPr>
-          <w:rFonts w:ascii="Arial" w:hAnsi="Arial"/>
-          <w:sz w:val="20"/>
-        </w:rPr>
-        <w:t xml:space="preserve"> senha</w:t>
-      </w:r>
-      <w:r>
-        <w:rPr>
-          <w:rFonts w:ascii="Arial" w:hAnsi="Arial"/>
-          <w:sz w:val="20"/>
-        </w:rPr>
-        <w:t>;</w:t>
-      </w:r>
-    </w:p>
-    <w:p>
-      <w:pPr>
-        <w:pStyle w:val="bp"/>
-        <w:spacing w:before="0" w:after="0"/>
-        <w:rPr>
-          <w:rFonts w:ascii="Arial" w:hAnsi="Arial"/>
-          <w:sz w:val="20"/>
-        </w:rPr>
-      </w:pPr>
-      <w:r>
-        <w:rPr>
-          <w:rFonts w:ascii="Arial" w:hAnsi="Arial"/>
-          <w:sz w:val="20"/>
-        </w:rPr>
-        <w:t xml:space="preserve">Passo </w:t>
-      </w:r>
-      <w:proofErr w:type="gramStart"/>
-      <w:r>
-        <w:rPr>
-          <w:rFonts w:ascii="Arial" w:hAnsi="Arial"/>
-          <w:sz w:val="20"/>
-        </w:rPr>
-        <w:t>4</w:t>
-      </w:r>
-      <w:proofErr w:type="gramEnd"/>
-      <w:r>
-        <w:rPr>
-          <w:rFonts w:ascii="Arial" w:hAnsi="Arial"/>
-          <w:sz w:val="20"/>
-        </w:rPr>
-        <w:t xml:space="preserve">: Clica na Opção </w:t>
+          <w:sz w:val="20"/>
+        </w:rPr>
+        <w:t>Entrar</w:t>
+      </w:r>
+      <w:r>
+        <w:rPr>
+          <w:rFonts w:ascii="Arial" w:hAnsi="Arial"/>
+          <w:sz w:val="20"/>
+        </w:rPr>
+        <w:t>&gt;</w:t>
       </w:r>
     </w:p>
     <w:p>
@@ -7573,52 +6868,20 @@
     </w:p>
     <w:p>
       <w:pPr>
-        <w:pStyle w:val="bp"/>
-        <w:spacing w:before="0" w:after="0"/>
-        <w:rPr>
-          <w:rFonts w:ascii="Arial" w:hAnsi="Arial"/>
-          <w:sz w:val="20"/>
-        </w:rPr>
-      </w:pPr>
-      <w:r>
-        <w:rPr>
-          <w:rFonts w:ascii="Arial" w:hAnsi="Arial"/>
-          <w:sz w:val="20"/>
-        </w:rPr>
-        <w:t xml:space="preserve">O sistema Exibe </w:t>
-      </w:r>
-      <w:proofErr w:type="gramStart"/>
-      <w:r>
-        <w:rPr>
-          <w:rFonts w:ascii="Arial" w:hAnsi="Arial"/>
-          <w:sz w:val="20"/>
-        </w:rPr>
-        <w:t>mensagem</w:t>
-      </w:r>
-      <w:r>
-        <w:rPr>
-          <w:rFonts w:ascii="Arial" w:hAnsi="Arial"/>
-          <w:sz w:val="20"/>
-        </w:rPr>
-        <w:t xml:space="preserve"> </w:t>
-      </w:r>
-      <w:r>
-        <w:t>.</w:t>
-      </w:r>
-      <w:proofErr w:type="gramEnd"/>
-    </w:p>
-    <w:p>
-      <w:pPr>
-        <w:pStyle w:val="bp"/>
-        <w:spacing w:before="0" w:after="0"/>
-        <w:rPr>
-          <w:rFonts w:ascii="Arial" w:hAnsi="Arial"/>
-          <w:b/>
-          <w:color w:val="0000FF"/>
-          <w:sz w:val="24"/>
-          <w:szCs w:val="24"/>
-        </w:rPr>
-      </w:pPr>
+        <w:pStyle w:val="Corpodetexto"/>
+        <w:keepLines/>
+        <w:widowControl w:val="0"/>
+        <w:spacing w:after="120" w:line="240" w:lineRule="atLeast"/>
+        <w:rPr>
+          <w:b w:val="0"/>
+        </w:rPr>
+      </w:pPr>
+      <w:r>
+        <w:rPr>
+          <w:b w:val="0"/>
+        </w:rPr>
+        <w:t>O sistema Informa uma mensagem “Usuário já cadastrado! Digite seus dados novamente!”;</w:t>
+      </w:r>
     </w:p>
     <w:p>
       <w:pPr>
@@ -8879,6 +8142,119 @@
     </w:lvl>
   </w:abstractNum>
   <w:abstractNum w:abstractNumId="7">
+    <w:nsid w:val="18E40F23"/>
+    <w:multiLevelType w:val="hybridMultilevel"/>
+    <w:tmpl w:val="E640C928"/>
+    <w:lvl w:ilvl="0" w:tplc="0409000F">
+      <w:start w:val="1"/>
+      <w:numFmt w:val="decimal"/>
+      <w:lvlText w:val="%1."/>
+      <w:lvlJc w:val="left"/>
+      <w:pPr>
+        <w:tabs>
+          <w:tab w:val="num" w:pos="1440"/>
+        </w:tabs>
+        <w:ind w:left="1440" w:hanging="360"/>
+      </w:pPr>
+    </w:lvl>
+    <w:lvl w:ilvl="1" w:tplc="04090019" w:tentative="1">
+      <w:start w:val="1"/>
+      <w:numFmt w:val="lowerLetter"/>
+      <w:lvlText w:val="%2."/>
+      <w:lvlJc w:val="left"/>
+      <w:pPr>
+        <w:tabs>
+          <w:tab w:val="num" w:pos="2160"/>
+        </w:tabs>
+        <w:ind w:left="2160" w:hanging="360"/>
+      </w:pPr>
+    </w:lvl>
+    <w:lvl w:ilvl="2" w:tplc="0409001B" w:tentative="1">
+      <w:start w:val="1"/>
+      <w:numFmt w:val="lowerRoman"/>
+      <w:lvlText w:val="%3."/>
+      <w:lvlJc w:val="right"/>
+      <w:pPr>
+        <w:tabs>
+          <w:tab w:val="num" w:pos="2880"/>
+        </w:tabs>
+        <w:ind w:left="2880" w:hanging="180"/>
+      </w:pPr>
+    </w:lvl>
+    <w:lvl w:ilvl="3" w:tplc="0409000F" w:tentative="1">
+      <w:start w:val="1"/>
+      <w:numFmt w:val="decimal"/>
+      <w:lvlText w:val="%4."/>
+      <w:lvlJc w:val="left"/>
+      <w:pPr>
+        <w:tabs>
+          <w:tab w:val="num" w:pos="3600"/>
+        </w:tabs>
+        <w:ind w:left="3600" w:hanging="360"/>
+      </w:pPr>
+    </w:lvl>
+    <w:lvl w:ilvl="4" w:tplc="04090019" w:tentative="1">
+      <w:start w:val="1"/>
+      <w:numFmt w:val="lowerLetter"/>
+      <w:lvlText w:val="%5."/>
+      <w:lvlJc w:val="left"/>
+      <w:pPr>
+        <w:tabs>
+          <w:tab w:val="num" w:pos="4320"/>
+        </w:tabs>
+        <w:ind w:left="4320" w:hanging="360"/>
+      </w:pPr>
+    </w:lvl>
+    <w:lvl w:ilvl="5" w:tplc="0409001B" w:tentative="1">
+      <w:start w:val="1"/>
+      <w:numFmt w:val="lowerRoman"/>
+      <w:lvlText w:val="%6."/>
+      <w:lvlJc w:val="right"/>
+      <w:pPr>
+        <w:tabs>
+          <w:tab w:val="num" w:pos="5040"/>
+        </w:tabs>
+        <w:ind w:left="5040" w:hanging="180"/>
+      </w:pPr>
+    </w:lvl>
+    <w:lvl w:ilvl="6" w:tplc="0409000F" w:tentative="1">
+      <w:start w:val="1"/>
+      <w:numFmt w:val="decimal"/>
+      <w:lvlText w:val="%7."/>
+      <w:lvlJc w:val="left"/>
+      <w:pPr>
+        <w:tabs>
+          <w:tab w:val="num" w:pos="5760"/>
+        </w:tabs>
+        <w:ind w:left="5760" w:hanging="360"/>
+      </w:pPr>
+    </w:lvl>
+    <w:lvl w:ilvl="7" w:tplc="04090019" w:tentative="1">
+      <w:start w:val="1"/>
+      <w:numFmt w:val="lowerLetter"/>
+      <w:lvlText w:val="%8."/>
+      <w:lvlJc w:val="left"/>
+      <w:pPr>
+        <w:tabs>
+          <w:tab w:val="num" w:pos="6480"/>
+        </w:tabs>
+        <w:ind w:left="6480" w:hanging="360"/>
+      </w:pPr>
+    </w:lvl>
+    <w:lvl w:ilvl="8" w:tplc="0409001B" w:tentative="1">
+      <w:start w:val="1"/>
+      <w:numFmt w:val="lowerRoman"/>
+      <w:lvlText w:val="%9."/>
+      <w:lvlJc w:val="right"/>
+      <w:pPr>
+        <w:tabs>
+          <w:tab w:val="num" w:pos="7200"/>
+        </w:tabs>
+        <w:ind w:left="7200" w:hanging="180"/>
+      </w:pPr>
+    </w:lvl>
+  </w:abstractNum>
+  <w:abstractNum w:abstractNumId="8">
     <w:nsid w:val="1ECF268A"/>
     <w:multiLevelType w:val="hybridMultilevel"/>
     <w:tmpl w:val="56264B88"/>
@@ -8991,7 +8367,7 @@
       </w:pPr>
     </w:lvl>
   </w:abstractNum>
-  <w:abstractNum w:abstractNumId="8">
+  <w:abstractNum w:abstractNumId="9">
     <w:nsid w:val="23373AEC"/>
     <w:multiLevelType w:val="hybridMultilevel"/>
     <w:tmpl w:val="4E7E8CD8"/>
@@ -9131,7 +8507,7 @@
       </w:rPr>
     </w:lvl>
   </w:abstractNum>
-  <w:abstractNum w:abstractNumId="9">
+  <w:abstractNum w:abstractNumId="10">
     <w:nsid w:val="24F1788D"/>
     <w:multiLevelType w:val="hybridMultilevel"/>
     <w:tmpl w:val="0066A2B0"/>
@@ -9271,7 +8647,7 @@
       </w:rPr>
     </w:lvl>
   </w:abstractNum>
-  <w:abstractNum w:abstractNumId="10">
+  <w:abstractNum w:abstractNumId="11">
     <w:nsid w:val="26361CF2"/>
     <w:multiLevelType w:val="hybridMultilevel"/>
     <w:tmpl w:val="FAFE6C56"/>
@@ -9387,7 +8763,7 @@
       </w:pPr>
     </w:lvl>
   </w:abstractNum>
-  <w:abstractNum w:abstractNumId="11">
+  <w:abstractNum w:abstractNumId="12">
     <w:nsid w:val="27094DC7"/>
     <w:multiLevelType w:val="singleLevel"/>
     <w:tmpl w:val="B982229E"/>
@@ -9406,7 +8782,7 @@
       </w:rPr>
     </w:lvl>
   </w:abstractNum>
-  <w:abstractNum w:abstractNumId="12">
+  <w:abstractNum w:abstractNumId="13">
     <w:nsid w:val="273D0898"/>
     <w:multiLevelType w:val="hybridMultilevel"/>
     <w:tmpl w:val="A2923E48"/>
@@ -9546,7 +8922,7 @@
       </w:rPr>
     </w:lvl>
   </w:abstractNum>
-  <w:abstractNum w:abstractNumId="13">
+  <w:abstractNum w:abstractNumId="14">
     <w:nsid w:val="291963EA"/>
     <w:multiLevelType w:val="hybridMultilevel"/>
     <w:tmpl w:val="BED0A518"/>
@@ -9659,7 +9035,7 @@
       </w:pPr>
     </w:lvl>
   </w:abstractNum>
-  <w:abstractNum w:abstractNumId="14">
+  <w:abstractNum w:abstractNumId="15">
     <w:nsid w:val="2FA63348"/>
     <w:multiLevelType w:val="hybridMultilevel"/>
     <w:tmpl w:val="3E9AFE7A"/>
@@ -9799,7 +9175,7 @@
       </w:rPr>
     </w:lvl>
   </w:abstractNum>
-  <w:abstractNum w:abstractNumId="15">
+  <w:abstractNum w:abstractNumId="16">
     <w:nsid w:val="3A7965B8"/>
     <w:multiLevelType w:val="singleLevel"/>
     <w:tmpl w:val="2F265148"/>
@@ -9817,7 +9193,7 @@
       </w:pPr>
     </w:lvl>
   </w:abstractNum>
-  <w:abstractNum w:abstractNumId="16">
+  <w:abstractNum w:abstractNumId="17">
     <w:nsid w:val="3DA4057A"/>
     <w:multiLevelType w:val="hybridMultilevel"/>
     <w:tmpl w:val="56264B88"/>
@@ -9930,7 +9306,7 @@
       </w:pPr>
     </w:lvl>
   </w:abstractNum>
-  <w:abstractNum w:abstractNumId="17">
+  <w:abstractNum w:abstractNumId="18">
     <w:nsid w:val="40071A31"/>
     <w:multiLevelType w:val="singleLevel"/>
     <w:tmpl w:val="B39CD984"/>
@@ -9951,7 +9327,7 @@
       </w:rPr>
     </w:lvl>
   </w:abstractNum>
-  <w:abstractNum w:abstractNumId="18">
+  <w:abstractNum w:abstractNumId="19">
     <w:nsid w:val="44E54C59"/>
     <w:multiLevelType w:val="hybridMultilevel"/>
     <w:tmpl w:val="8B408572"/>
@@ -10091,7 +9467,7 @@
       </w:rPr>
     </w:lvl>
   </w:abstractNum>
-  <w:abstractNum w:abstractNumId="19">
+  <w:abstractNum w:abstractNumId="20">
     <w:nsid w:val="46AD0E55"/>
     <w:multiLevelType w:val="hybridMultilevel"/>
     <w:tmpl w:val="56264B88"/>
@@ -10204,7 +9580,7 @@
       </w:pPr>
     </w:lvl>
   </w:abstractNum>
-  <w:abstractNum w:abstractNumId="20">
+  <w:abstractNum w:abstractNumId="21">
     <w:nsid w:val="49532FF4"/>
     <w:multiLevelType w:val="hybridMultilevel"/>
     <w:tmpl w:val="8E56102C"/>
@@ -10317,7 +9693,7 @@
       </w:pPr>
     </w:lvl>
   </w:abstractNum>
-  <w:abstractNum w:abstractNumId="21">
+  <w:abstractNum w:abstractNumId="22">
     <w:nsid w:val="4AC53748"/>
     <w:multiLevelType w:val="singleLevel"/>
     <w:tmpl w:val="1BBC797C"/>
@@ -10338,7 +9714,7 @@
       </w:rPr>
     </w:lvl>
   </w:abstractNum>
-  <w:abstractNum w:abstractNumId="22">
+  <w:abstractNum w:abstractNumId="23">
     <w:nsid w:val="54964F60"/>
     <w:multiLevelType w:val="hybridMultilevel"/>
     <w:tmpl w:val="CB1098A2"/>
@@ -10451,7 +9827,7 @@
       </w:pPr>
     </w:lvl>
   </w:abstractNum>
-  <w:abstractNum w:abstractNumId="23">
+  <w:abstractNum w:abstractNumId="24">
     <w:nsid w:val="568F7C63"/>
     <w:multiLevelType w:val="hybridMultilevel"/>
     <w:tmpl w:val="CBDADF12"/>
@@ -10593,7 +9969,120 @@
       </w:rPr>
     </w:lvl>
   </w:abstractNum>
-  <w:abstractNum w:abstractNumId="24">
+  <w:abstractNum w:abstractNumId="25">
+    <w:nsid w:val="5A0F43F9"/>
+    <w:multiLevelType w:val="hybridMultilevel"/>
+    <w:tmpl w:val="79CE56EC"/>
+    <w:lvl w:ilvl="0" w:tplc="0409000F">
+      <w:start w:val="1"/>
+      <w:numFmt w:val="decimal"/>
+      <w:lvlText w:val="%1."/>
+      <w:lvlJc w:val="left"/>
+      <w:pPr>
+        <w:tabs>
+          <w:tab w:val="num" w:pos="1440"/>
+        </w:tabs>
+        <w:ind w:left="1440" w:hanging="360"/>
+      </w:pPr>
+    </w:lvl>
+    <w:lvl w:ilvl="1" w:tplc="04090019" w:tentative="1">
+      <w:start w:val="1"/>
+      <w:numFmt w:val="lowerLetter"/>
+      <w:lvlText w:val="%2."/>
+      <w:lvlJc w:val="left"/>
+      <w:pPr>
+        <w:tabs>
+          <w:tab w:val="num" w:pos="2160"/>
+        </w:tabs>
+        <w:ind w:left="2160" w:hanging="360"/>
+      </w:pPr>
+    </w:lvl>
+    <w:lvl w:ilvl="2" w:tplc="0409001B" w:tentative="1">
+      <w:start w:val="1"/>
+      <w:numFmt w:val="lowerRoman"/>
+      <w:lvlText w:val="%3."/>
+      <w:lvlJc w:val="right"/>
+      <w:pPr>
+        <w:tabs>
+          <w:tab w:val="num" w:pos="2880"/>
+        </w:tabs>
+        <w:ind w:left="2880" w:hanging="180"/>
+      </w:pPr>
+    </w:lvl>
+    <w:lvl w:ilvl="3" w:tplc="0409000F" w:tentative="1">
+      <w:start w:val="1"/>
+      <w:numFmt w:val="decimal"/>
+      <w:lvlText w:val="%4."/>
+      <w:lvlJc w:val="left"/>
+      <w:pPr>
+        <w:tabs>
+          <w:tab w:val="num" w:pos="3600"/>
+        </w:tabs>
+        <w:ind w:left="3600" w:hanging="360"/>
+      </w:pPr>
+    </w:lvl>
+    <w:lvl w:ilvl="4" w:tplc="04090019" w:tentative="1">
+      <w:start w:val="1"/>
+      <w:numFmt w:val="lowerLetter"/>
+      <w:lvlText w:val="%5."/>
+      <w:lvlJc w:val="left"/>
+      <w:pPr>
+        <w:tabs>
+          <w:tab w:val="num" w:pos="4320"/>
+        </w:tabs>
+        <w:ind w:left="4320" w:hanging="360"/>
+      </w:pPr>
+    </w:lvl>
+    <w:lvl w:ilvl="5" w:tplc="0409001B" w:tentative="1">
+      <w:start w:val="1"/>
+      <w:numFmt w:val="lowerRoman"/>
+      <w:lvlText w:val="%6."/>
+      <w:lvlJc w:val="right"/>
+      <w:pPr>
+        <w:tabs>
+          <w:tab w:val="num" w:pos="5040"/>
+        </w:tabs>
+        <w:ind w:left="5040" w:hanging="180"/>
+      </w:pPr>
+    </w:lvl>
+    <w:lvl w:ilvl="6" w:tplc="0409000F" w:tentative="1">
+      <w:start w:val="1"/>
+      <w:numFmt w:val="decimal"/>
+      <w:lvlText w:val="%7."/>
+      <w:lvlJc w:val="left"/>
+      <w:pPr>
+        <w:tabs>
+          <w:tab w:val="num" w:pos="5760"/>
+        </w:tabs>
+        <w:ind w:left="5760" w:hanging="360"/>
+      </w:pPr>
+    </w:lvl>
+    <w:lvl w:ilvl="7" w:tplc="04090019" w:tentative="1">
+      <w:start w:val="1"/>
+      <w:numFmt w:val="lowerLetter"/>
+      <w:lvlText w:val="%8."/>
+      <w:lvlJc w:val="left"/>
+      <w:pPr>
+        <w:tabs>
+          <w:tab w:val="num" w:pos="6480"/>
+        </w:tabs>
+        <w:ind w:left="6480" w:hanging="360"/>
+      </w:pPr>
+    </w:lvl>
+    <w:lvl w:ilvl="8" w:tplc="0409001B" w:tentative="1">
+      <w:start w:val="1"/>
+      <w:numFmt w:val="lowerRoman"/>
+      <w:lvlText w:val="%9."/>
+      <w:lvlJc w:val="right"/>
+      <w:pPr>
+        <w:tabs>
+          <w:tab w:val="num" w:pos="7200"/>
+        </w:tabs>
+        <w:ind w:left="7200" w:hanging="180"/>
+      </w:pPr>
+    </w:lvl>
+  </w:abstractNum>
+  <w:abstractNum w:abstractNumId="26">
     <w:nsid w:val="5B395403"/>
     <w:multiLevelType w:val="hybridMultilevel"/>
     <w:tmpl w:val="ACC48B36"/>
@@ -10709,7 +10198,7 @@
       </w:pPr>
     </w:lvl>
   </w:abstractNum>
-  <w:abstractNum w:abstractNumId="25">
+  <w:abstractNum w:abstractNumId="27">
     <w:nsid w:val="5C1B4F23"/>
     <w:multiLevelType w:val="singleLevel"/>
     <w:tmpl w:val="FD1471C0"/>
@@ -10739,7 +10228,7 @@
       </w:rPr>
     </w:lvl>
   </w:abstractNum>
-  <w:abstractNum w:abstractNumId="26">
+  <w:abstractNum w:abstractNumId="28">
     <w:nsid w:val="5CA03658"/>
     <w:multiLevelType w:val="hybridMultilevel"/>
     <w:tmpl w:val="05560240"/>
@@ -10879,7 +10368,7 @@
       </w:rPr>
     </w:lvl>
   </w:abstractNum>
-  <w:abstractNum w:abstractNumId="27">
+  <w:abstractNum w:abstractNumId="29">
     <w:nsid w:val="61536E75"/>
     <w:multiLevelType w:val="hybridMultilevel"/>
     <w:tmpl w:val="97729E14"/>
@@ -11019,7 +10508,7 @@
       </w:rPr>
     </w:lvl>
   </w:abstractNum>
-  <w:abstractNum w:abstractNumId="28">
+  <w:abstractNum w:abstractNumId="30">
     <w:nsid w:val="67A903E2"/>
     <w:multiLevelType w:val="hybridMultilevel"/>
     <w:tmpl w:val="6A26A290"/>
@@ -11160,7 +10649,7 @@
       </w:rPr>
     </w:lvl>
   </w:abstractNum>
-  <w:abstractNum w:abstractNumId="29">
+  <w:abstractNum w:abstractNumId="31">
     <w:nsid w:val="6A3C46E8"/>
     <w:multiLevelType w:val="hybridMultilevel"/>
     <w:tmpl w:val="E74295F6"/>
@@ -11273,7 +10762,7 @@
       </w:pPr>
     </w:lvl>
   </w:abstractNum>
-  <w:abstractNum w:abstractNumId="30">
+  <w:abstractNum w:abstractNumId="32">
     <w:nsid w:val="6A417BF2"/>
     <w:multiLevelType w:val="hybridMultilevel"/>
     <w:tmpl w:val="79B22646"/>
@@ -11392,7 +10881,7 @@
       </w:pPr>
     </w:lvl>
   </w:abstractNum>
-  <w:abstractNum w:abstractNumId="31">
+  <w:abstractNum w:abstractNumId="33">
     <w:nsid w:val="6D9B1DF6"/>
     <w:multiLevelType w:val="hybridMultilevel"/>
     <w:tmpl w:val="39F6E6B2"/>
@@ -11511,7 +11000,120 @@
       </w:pPr>
     </w:lvl>
   </w:abstractNum>
-  <w:abstractNum w:abstractNumId="32">
+  <w:abstractNum w:abstractNumId="34">
+    <w:nsid w:val="72347938"/>
+    <w:multiLevelType w:val="hybridMultilevel"/>
+    <w:tmpl w:val="4F74A5DE"/>
+    <w:lvl w:ilvl="0" w:tplc="0409000F">
+      <w:start w:val="1"/>
+      <w:numFmt w:val="decimal"/>
+      <w:lvlText w:val="%1."/>
+      <w:lvlJc w:val="left"/>
+      <w:pPr>
+        <w:tabs>
+          <w:tab w:val="num" w:pos="1440"/>
+        </w:tabs>
+        <w:ind w:left="1440" w:hanging="360"/>
+      </w:pPr>
+    </w:lvl>
+    <w:lvl w:ilvl="1" w:tplc="04090019" w:tentative="1">
+      <w:start w:val="1"/>
+      <w:numFmt w:val="lowerLetter"/>
+      <w:lvlText w:val="%2."/>
+      <w:lvlJc w:val="left"/>
+      <w:pPr>
+        <w:tabs>
+          <w:tab w:val="num" w:pos="2160"/>
+        </w:tabs>
+        <w:ind w:left="2160" w:hanging="360"/>
+      </w:pPr>
+    </w:lvl>
+    <w:lvl w:ilvl="2" w:tplc="0409001B" w:tentative="1">
+      <w:start w:val="1"/>
+      <w:numFmt w:val="lowerRoman"/>
+      <w:lvlText w:val="%3."/>
+      <w:lvlJc w:val="right"/>
+      <w:pPr>
+        <w:tabs>
+          <w:tab w:val="num" w:pos="2880"/>
+        </w:tabs>
+        <w:ind w:left="2880" w:hanging="180"/>
+      </w:pPr>
+    </w:lvl>
+    <w:lvl w:ilvl="3" w:tplc="0409000F" w:tentative="1">
+      <w:start w:val="1"/>
+      <w:numFmt w:val="decimal"/>
+      <w:lvlText w:val="%4."/>
+      <w:lvlJc w:val="left"/>
+      <w:pPr>
+        <w:tabs>
+          <w:tab w:val="num" w:pos="3600"/>
+        </w:tabs>
+        <w:ind w:left="3600" w:hanging="360"/>
+      </w:pPr>
+    </w:lvl>
+    <w:lvl w:ilvl="4" w:tplc="04090019" w:tentative="1">
+      <w:start w:val="1"/>
+      <w:numFmt w:val="lowerLetter"/>
+      <w:lvlText w:val="%5."/>
+      <w:lvlJc w:val="left"/>
+      <w:pPr>
+        <w:tabs>
+          <w:tab w:val="num" w:pos="4320"/>
+        </w:tabs>
+        <w:ind w:left="4320" w:hanging="360"/>
+      </w:pPr>
+    </w:lvl>
+    <w:lvl w:ilvl="5" w:tplc="0409001B" w:tentative="1">
+      <w:start w:val="1"/>
+      <w:numFmt w:val="lowerRoman"/>
+      <w:lvlText w:val="%6."/>
+      <w:lvlJc w:val="right"/>
+      <w:pPr>
+        <w:tabs>
+          <w:tab w:val="num" w:pos="5040"/>
+        </w:tabs>
+        <w:ind w:left="5040" w:hanging="180"/>
+      </w:pPr>
+    </w:lvl>
+    <w:lvl w:ilvl="6" w:tplc="0409000F" w:tentative="1">
+      <w:start w:val="1"/>
+      <w:numFmt w:val="decimal"/>
+      <w:lvlText w:val="%7."/>
+      <w:lvlJc w:val="left"/>
+      <w:pPr>
+        <w:tabs>
+          <w:tab w:val="num" w:pos="5760"/>
+        </w:tabs>
+        <w:ind w:left="5760" w:hanging="360"/>
+      </w:pPr>
+    </w:lvl>
+    <w:lvl w:ilvl="7" w:tplc="04090019" w:tentative="1">
+      <w:start w:val="1"/>
+      <w:numFmt w:val="lowerLetter"/>
+      <w:lvlText w:val="%8."/>
+      <w:lvlJc w:val="left"/>
+      <w:pPr>
+        <w:tabs>
+          <w:tab w:val="num" w:pos="6480"/>
+        </w:tabs>
+        <w:ind w:left="6480" w:hanging="360"/>
+      </w:pPr>
+    </w:lvl>
+    <w:lvl w:ilvl="8" w:tplc="0409001B" w:tentative="1">
+      <w:start w:val="1"/>
+      <w:numFmt w:val="lowerRoman"/>
+      <w:lvlText w:val="%9."/>
+      <w:lvlJc w:val="right"/>
+      <w:pPr>
+        <w:tabs>
+          <w:tab w:val="num" w:pos="7200"/>
+        </w:tabs>
+        <w:ind w:left="7200" w:hanging="180"/>
+      </w:pPr>
+    </w:lvl>
+  </w:abstractNum>
+  <w:abstractNum w:abstractNumId="35">
     <w:nsid w:val="72864362"/>
     <w:multiLevelType w:val="hybridMultilevel"/>
     <w:tmpl w:val="75C2380E"/>
@@ -11651,7 +11253,7 @@
       </w:rPr>
     </w:lvl>
   </w:abstractNum>
-  <w:abstractNum w:abstractNumId="33">
+  <w:abstractNum w:abstractNumId="36">
     <w:nsid w:val="733D48AD"/>
     <w:multiLevelType w:val="hybridMultilevel"/>
     <w:tmpl w:val="9A60CCEE"/>
@@ -11764,7 +11366,7 @@
       </w:pPr>
     </w:lvl>
   </w:abstractNum>
-  <w:abstractNum w:abstractNumId="34">
+  <w:abstractNum w:abstractNumId="37">
     <w:nsid w:val="771D5D70"/>
     <w:multiLevelType w:val="hybridMultilevel"/>
     <w:tmpl w:val="D8CCBFA4"/>
@@ -11904,7 +11506,7 @@
       </w:rPr>
     </w:lvl>
   </w:abstractNum>
-  <w:abstractNum w:abstractNumId="35">
+  <w:abstractNum w:abstractNumId="38">
     <w:nsid w:val="7FF22ED4"/>
     <w:multiLevelType w:val="hybridMultilevel"/>
     <w:tmpl w:val="603E9AE0"/>
@@ -12045,31 +11647,31 @@
     </w:lvl>
   </w:abstractNum>
   <w:num w:numId="1">
-    <w:abstractNumId w:val="17"/>
+    <w:abstractNumId w:val="18"/>
   </w:num>
   <w:num w:numId="2">
+    <w:abstractNumId w:val="12"/>
+  </w:num>
+  <w:num w:numId="3">
+    <w:abstractNumId w:val="22"/>
+  </w:num>
+  <w:num w:numId="4">
+    <w:abstractNumId w:val="16"/>
+  </w:num>
+  <w:num w:numId="5">
+    <w:abstractNumId w:val="27"/>
+  </w:num>
+  <w:num w:numId="6">
+    <w:abstractNumId w:val="26"/>
+  </w:num>
+  <w:num w:numId="7">
     <w:abstractNumId w:val="11"/>
   </w:num>
-  <w:num w:numId="3">
-    <w:abstractNumId w:val="21"/>
-  </w:num>
-  <w:num w:numId="4">
-    <w:abstractNumId w:val="15"/>
-  </w:num>
-  <w:num w:numId="5">
-    <w:abstractNumId w:val="25"/>
-  </w:num>
-  <w:num w:numId="6">
+  <w:num w:numId="8">
     <w:abstractNumId w:val="24"/>
   </w:num>
-  <w:num w:numId="7">
-    <w:abstractNumId w:val="10"/>
-  </w:num>
-  <w:num w:numId="8">
-    <w:abstractNumId w:val="23"/>
-  </w:num>
   <w:num w:numId="9">
-    <w:abstractNumId w:val="28"/>
+    <w:abstractNumId w:val="30"/>
   </w:num>
   <w:num w:numId="10">
     <w:abstractNumId w:val="2"/>
@@ -12078,37 +11680,37 @@
     <w:abstractNumId w:val="5"/>
   </w:num>
   <w:num w:numId="12">
-    <w:abstractNumId w:val="35"/>
+    <w:abstractNumId w:val="38"/>
   </w:num>
   <w:num w:numId="13">
-    <w:abstractNumId w:val="9"/>
+    <w:abstractNumId w:val="10"/>
   </w:num>
   <w:num w:numId="14">
     <w:abstractNumId w:val="1"/>
   </w:num>
   <w:num w:numId="15">
+    <w:abstractNumId w:val="33"/>
+  </w:num>
+  <w:num w:numId="16">
+    <w:abstractNumId w:val="32"/>
+  </w:num>
+  <w:num w:numId="17">
     <w:abstractNumId w:val="31"/>
   </w:num>
-  <w:num w:numId="16">
-    <w:abstractNumId w:val="30"/>
-  </w:num>
-  <w:num w:numId="17">
+  <w:num w:numId="18">
     <w:abstractNumId w:val="29"/>
-  </w:num>
-  <w:num w:numId="18">
-    <w:abstractNumId w:val="27"/>
   </w:num>
   <w:num w:numId="19">
     <w:abstractNumId w:val="6"/>
   </w:num>
   <w:num w:numId="20">
-    <w:abstractNumId w:val="15"/>
+    <w:abstractNumId w:val="16"/>
     <w:lvlOverride w:ilvl="0">
       <w:startOverride w:val="1"/>
     </w:lvlOverride>
   </w:num>
   <w:num w:numId="21">
-    <w:abstractNumId w:val="24"/>
+    <w:abstractNumId w:val="26"/>
     <w:lvlOverride w:ilvl="0">
       <w:startOverride w:val="1"/>
     </w:lvlOverride>
@@ -12136,54 +11738,63 @@
     </w:lvlOverride>
   </w:num>
   <w:num w:numId="22">
-    <w:abstractNumId w:val="32"/>
+    <w:abstractNumId w:val="35"/>
   </w:num>
   <w:num w:numId="23">
-    <w:abstractNumId w:val="8"/>
+    <w:abstractNumId w:val="9"/>
   </w:num>
   <w:num w:numId="24">
-    <w:abstractNumId w:val="18"/>
+    <w:abstractNumId w:val="19"/>
   </w:num>
   <w:num w:numId="25">
     <w:abstractNumId w:val="3"/>
   </w:num>
   <w:num w:numId="26">
-    <w:abstractNumId w:val="26"/>
+    <w:abstractNumId w:val="28"/>
   </w:num>
   <w:num w:numId="27">
-    <w:abstractNumId w:val="34"/>
+    <w:abstractNumId w:val="37"/>
   </w:num>
   <w:num w:numId="28">
-    <w:abstractNumId w:val="22"/>
+    <w:abstractNumId w:val="23"/>
   </w:num>
   <w:num w:numId="29">
-    <w:abstractNumId w:val="33"/>
+    <w:abstractNumId w:val="36"/>
   </w:num>
   <w:num w:numId="30">
-    <w:abstractNumId w:val="13"/>
+    <w:abstractNumId w:val="14"/>
   </w:num>
   <w:num w:numId="31">
-    <w:abstractNumId w:val="14"/>
+    <w:abstractNumId w:val="15"/>
   </w:num>
   <w:num w:numId="32">
-    <w:abstractNumId w:val="12"/>
+    <w:abstractNumId w:val="13"/>
   </w:num>
   <w:num w:numId="33">
     <w:abstractNumId w:val="0"/>
   </w:num>
   <w:num w:numId="34">
-    <w:abstractNumId w:val="20"/>
+    <w:abstractNumId w:val="21"/>
   </w:num>
   <w:num w:numId="35">
     <w:abstractNumId w:val="4"/>
   </w:num>
   <w:num w:numId="36">
-    <w:abstractNumId w:val="16"/>
+    <w:abstractNumId w:val="17"/>
   </w:num>
   <w:num w:numId="37">
-    <w:abstractNumId w:val="19"/>
+    <w:abstractNumId w:val="20"/>
   </w:num>
   <w:num w:numId="38">
+    <w:abstractNumId w:val="8"/>
+  </w:num>
+  <w:num w:numId="39">
+    <w:abstractNumId w:val="25"/>
+  </w:num>
+  <w:num w:numId="40">
+    <w:abstractNumId w:val="34"/>
+  </w:num>
+  <w:num w:numId="41">
     <w:abstractNumId w:val="7"/>
   </w:num>
 </w:numbering>

</xml_diff>